<commit_message>
Added initial draft of user stories
</commit_message>
<xml_diff>
--- a/Assignment_2/Assignment_2.docx
+++ b/Assignment_2/Assignment_2.docx
@@ -5,6 +5,7 @@
     <w:sdt>
       <w:sdtPr>
         <w:rPr>
+          <w:rFonts w:eastAsiaTheme="minorHAnsi"/>
           <w:color w:val="4472C4" w:themeColor="accent1"/>
         </w:rPr>
         <w:id w:val="834881605"/>
@@ -15,7 +16,6 @@
       </w:sdtPr>
       <w:sdtEndPr>
         <w:rPr>
-          <w:rFonts w:eastAsiaTheme="minorHAnsi"/>
           <w:color w:val="auto"/>
         </w:rPr>
       </w:sdtEndPr>
@@ -106,6 +106,7 @@
             <w:dataBinding w:prefixMappings="xmlns:ns0='http://purl.org/dc/elements/1.1/' xmlns:ns1='http://schemas.openxmlformats.org/package/2006/metadata/core-properties' " w:xpath="/ns1:coreProperties[1]/ns0:title[1]" w:storeItemID="{6C3C8BC8-F283-45AE-878A-BAB7291924A1}"/>
             <w:text/>
           </w:sdtPr>
+          <w:sdtEndPr/>
           <w:sdtContent>
             <w:p>
               <w:pPr>
@@ -164,6 +165,7 @@
               <w:dataBinding w:prefixMappings="xmlns:ns0='http://purl.org/dc/elements/1.1/' xmlns:ns1='http://schemas.openxmlformats.org/package/2006/metadata/core-properties' " w:xpath="/ns1:coreProperties[1]/ns0:subject[1]" w:storeItemID="{6C3C8BC8-F283-45AE-878A-BAB7291924A1}"/>
               <w:text/>
             </w:sdtPr>
+            <w:sdtEndPr/>
             <w:sdtContent>
               <w:r>
                 <w:rPr>
@@ -279,21 +281,7 @@
                                   <w:rPr>
                                     <w:color w:val="4472C4"/>
                                   </w:rPr>
-                                  <w:t xml:space="preserve">Abdullah </w:t>
-                                </w:r>
-                                <w:proofErr w:type="spellStart"/>
-                                <w:r>
-                                  <w:rPr>
-                                    <w:color w:val="4472C4"/>
-                                  </w:rPr>
-                                  <w:t>Aml</w:t>
-                                </w:r>
-                                <w:proofErr w:type="spellEnd"/>
-                                <w:r>
-                                  <w:rPr>
-                                    <w:color w:val="4472C4"/>
-                                  </w:rPr>
-                                  <w:t xml:space="preserve"> (2101398)</w:t>
+                                  <w:t>Abdullah Aml (2101398)</w:t>
                                 </w:r>
                               </w:p>
                               <w:p>
@@ -388,21 +376,7 @@
                             <w:rPr>
                               <w:color w:val="4472C4"/>
                             </w:rPr>
-                            <w:t xml:space="preserve">Abdullah </w:t>
-                          </w:r>
-                          <w:proofErr w:type="spellStart"/>
-                          <w:r>
-                            <w:rPr>
-                              <w:color w:val="4472C4"/>
-                            </w:rPr>
-                            <w:t>Aml</w:t>
-                          </w:r>
-                          <w:proofErr w:type="spellEnd"/>
-                          <w:r>
-                            <w:rPr>
-                              <w:color w:val="4472C4"/>
-                            </w:rPr>
-                            <w:t xml:space="preserve"> (2101398)</w:t>
+                            <w:t>Abdullah Aml (2101398)</w:t>
                           </w:r>
                         </w:p>
                         <w:p>
@@ -521,23 +495,7 @@
           <w:color w:val="0070C0"/>
         </w:rPr>
         <w:lastRenderedPageBreak/>
-        <w:t xml:space="preserve"># Assignment </w:t>
-      </w:r>
-      <w:r>
-        <w:rPr>
-          <w:b/>
-          <w:bCs/>
-          <w:color w:val="0070C0"/>
-        </w:rPr>
-        <w:t>2</w:t>
-      </w:r>
-      <w:r>
-        <w:rPr>
-          <w:b/>
-          <w:bCs/>
-          <w:color w:val="0070C0"/>
-        </w:rPr>
-        <w:t xml:space="preserve"> statement</w:t>
+        <w:t># Assignment 2 statement</w:t>
       </w:r>
     </w:p>
     <w:p>
@@ -562,7 +520,28 @@
           <w:szCs w:val="23"/>
           <w:shd w:val="clear" w:color="auto" w:fill="FFFFFF"/>
         </w:rPr>
-        <w:t>it is required to build a software application in</w:t>
+        <w:t>it is required to build a software application in:</w:t>
+      </w:r>
+    </w:p>
+    <w:p>
+      <w:pPr>
+        <w:rPr>
+          <w:rFonts w:ascii="Segoe UI" w:hAnsi="Segoe UI" w:cs="Segoe UI"/>
+          <w:color w:val="373A3C"/>
+          <w:sz w:val="23"/>
+          <w:szCs w:val="23"/>
+          <w:shd w:val="clear" w:color="auto" w:fill="FFFFFF"/>
+        </w:rPr>
+      </w:pPr>
+      <w:r>
+        <w:rPr>
+          <w:rFonts w:ascii="Segoe UI" w:hAnsi="Segoe UI" w:cs="Segoe UI"/>
+          <w:color w:val="373A3C"/>
+          <w:sz w:val="23"/>
+          <w:szCs w:val="23"/>
+          <w:shd w:val="clear" w:color="auto" w:fill="FFFFFF"/>
+        </w:rPr>
+        <w:t xml:space="preserve">Virtual Reality Educational game based on topics from one course, </w:t>
       </w:r>
       <w:r>
         <w:rPr>
@@ -574,50 +553,7 @@
           <w:szCs w:val="23"/>
           <w:shd w:val="clear" w:color="auto" w:fill="FFFFFF"/>
         </w:rPr>
-        <w:t>:</w:t>
-      </w:r>
-    </w:p>
-    <w:p>
-      <w:pPr>
-        <w:rPr>
-          <w:rFonts w:ascii="Segoe UI" w:hAnsi="Segoe UI" w:cs="Segoe UI"/>
-          <w:color w:val="373A3C"/>
-          <w:sz w:val="23"/>
-          <w:szCs w:val="23"/>
-          <w:shd w:val="clear" w:color="auto" w:fill="FFFFFF"/>
-        </w:rPr>
-      </w:pPr>
-      <w:r>
-        <w:rPr>
-          <w:rFonts w:ascii="Segoe UI" w:hAnsi="Segoe UI" w:cs="Segoe UI"/>
-          <w:color w:val="373A3C"/>
-          <w:sz w:val="23"/>
-          <w:szCs w:val="23"/>
-          <w:shd w:val="clear" w:color="auto" w:fill="FFFFFF"/>
-        </w:rPr>
-        <w:t xml:space="preserve">Virtual Reality Educational game based on topics from one course, students have </w:t>
-      </w:r>
-      <w:proofErr w:type="gramStart"/>
-      <w:r>
-        <w:rPr>
-          <w:rFonts w:ascii="Segoe UI" w:hAnsi="Segoe UI" w:cs="Segoe UI"/>
-          <w:color w:val="373A3C"/>
-          <w:sz w:val="23"/>
-          <w:szCs w:val="23"/>
-          <w:shd w:val="clear" w:color="auto" w:fill="FFFFFF"/>
-        </w:rPr>
-        <w:t>levels</w:t>
-      </w:r>
-      <w:proofErr w:type="gramEnd"/>
-      <w:r>
-        <w:rPr>
-          <w:rFonts w:ascii="Segoe UI" w:hAnsi="Segoe UI" w:cs="Segoe UI"/>
-          <w:color w:val="373A3C"/>
-          <w:sz w:val="23"/>
-          <w:szCs w:val="23"/>
-          <w:shd w:val="clear" w:color="auto" w:fill="FFFFFF"/>
-        </w:rPr>
-        <w:t xml:space="preserve"> and the course is </w:t>
+        <w:t xml:space="preserve">students have levels </w:t>
       </w:r>
       <w:r>
         <w:rPr>
@@ -627,7 +563,19 @@
           <w:szCs w:val="23"/>
           <w:shd w:val="clear" w:color="auto" w:fill="FFFFFF"/>
         </w:rPr>
-        <w:t>divided</w:t>
+        <w:t xml:space="preserve">and the </w:t>
+      </w:r>
+      <w:r>
+        <w:rPr>
+          <w:rFonts w:ascii="Segoe UI" w:hAnsi="Segoe UI" w:cs="Segoe UI"/>
+          <w:b/>
+          <w:bCs/>
+          <w:color w:val="373A3C"/>
+          <w:sz w:val="23"/>
+          <w:szCs w:val="23"/>
+          <w:shd w:val="clear" w:color="auto" w:fill="FFFFFF"/>
+        </w:rPr>
+        <w:t>course is divided into stages</w:t>
       </w:r>
       <w:r>
         <w:rPr>
@@ -637,7 +585,19 @@
           <w:szCs w:val="23"/>
           <w:shd w:val="clear" w:color="auto" w:fill="FFFFFF"/>
         </w:rPr>
-        <w:t xml:space="preserve"> into stages and each student must complete all stages before he proceed to the final stage, the course stages can be edited and updated by course instructors</w:t>
+        <w:t xml:space="preserve"> </w:t>
+      </w:r>
+      <w:r>
+        <w:rPr>
+          <w:rFonts w:ascii="Segoe UI" w:hAnsi="Segoe UI" w:cs="Segoe UI"/>
+          <w:b/>
+          <w:bCs/>
+          <w:color w:val="373A3C"/>
+          <w:sz w:val="23"/>
+          <w:szCs w:val="23"/>
+          <w:shd w:val="clear" w:color="auto" w:fill="FFFFFF"/>
+        </w:rPr>
+        <w:t>and each student must complete all stages before he proceed to the final stage</w:t>
       </w:r>
       <w:r>
         <w:rPr>
@@ -647,7 +607,7 @@
           <w:szCs w:val="23"/>
           <w:shd w:val="clear" w:color="auto" w:fill="FFFFFF"/>
         </w:rPr>
-        <w:t>.</w:t>
+        <w:t>, the course stages can be edited and updated by course instructors.</w:t>
       </w:r>
     </w:p>
     <w:p>
@@ -667,6 +627,67 @@
         </w:rPr>
         <w:t>Answer:</w:t>
       </w:r>
+    </w:p>
+    <w:p>
+      <w:pPr>
+        <w:rPr>
+          <w:b/>
+          <w:bCs/>
+        </w:rPr>
+      </w:pPr>
+      <w:r>
+        <w:rPr>
+          <w:b/>
+          <w:bCs/>
+        </w:rPr>
+        <w:t>System a</w:t>
+      </w:r>
+      <w:r>
+        <w:rPr>
+          <w:b/>
+          <w:bCs/>
+        </w:rPr>
+        <w:t>ctors</w:t>
+      </w:r>
+      <w:r>
+        <w:rPr>
+          <w:b/>
+          <w:bCs/>
+        </w:rPr>
+        <w:t>:</w:t>
+      </w:r>
+    </w:p>
+    <w:p>
+      <w:pPr>
+        <w:pStyle w:val="ListParagraph"/>
+        <w:numPr>
+          <w:ilvl w:val="0"/>
+          <w:numId w:val="5"/>
+        </w:numPr>
+      </w:pPr>
+      <w:r>
+        <w:t>Course instructors</w:t>
+      </w:r>
+      <w:r>
+        <w:t>.</w:t>
+      </w:r>
+    </w:p>
+    <w:p>
+      <w:pPr>
+        <w:pStyle w:val="ListParagraph"/>
+        <w:numPr>
+          <w:ilvl w:val="0"/>
+          <w:numId w:val="5"/>
+        </w:numPr>
+      </w:pPr>
+      <w:r>
+        <w:t>Students.</w:t>
+      </w:r>
+    </w:p>
+    <w:p>
+      <w:pPr>
+        <w:pStyle w:val="ListParagraph"/>
+      </w:pPr>
     </w:p>
     <w:p>
       <w:pPr>
@@ -704,6 +725,1301 @@
         <w:t>:</w:t>
       </w:r>
     </w:p>
+    <w:tbl>
+      <w:tblPr>
+        <w:tblStyle w:val="GridTable6Colorful-Accent1"/>
+        <w:tblW w:w="10885" w:type="dxa"/>
+        <w:tblInd w:w="0" w:type="dxa"/>
+        <w:tblLayout w:type="fixed"/>
+        <w:tblLook w:val="04A0" w:firstRow="1" w:lastRow="0" w:firstColumn="1" w:lastColumn="0" w:noHBand="0" w:noVBand="1"/>
+      </w:tblPr>
+      <w:tblGrid>
+        <w:gridCol w:w="870"/>
+        <w:gridCol w:w="1105"/>
+        <w:gridCol w:w="4770"/>
+        <w:gridCol w:w="4140"/>
+      </w:tblGrid>
+      <w:tr>
+        <w:trPr>
+          <w:cnfStyle w:val="100000000000" w:firstRow="1" w:lastRow="0" w:firstColumn="0" w:lastColumn="0" w:oddVBand="0" w:evenVBand="0" w:oddHBand="0" w:evenHBand="0" w:firstRowFirstColumn="0" w:firstRowLastColumn="0" w:lastRowFirstColumn="0" w:lastRowLastColumn="0"/>
+        </w:trPr>
+        <w:tc>
+          <w:tcPr>
+            <w:cnfStyle w:val="001000000000" w:firstRow="0" w:lastRow="0" w:firstColumn="1" w:lastColumn="0" w:oddVBand="0" w:evenVBand="0" w:oddHBand="0" w:evenHBand="0" w:firstRowFirstColumn="0" w:firstRowLastColumn="0" w:lastRowFirstColumn="0" w:lastRowLastColumn="0"/>
+            <w:tcW w:w="870" w:type="dxa"/>
+            <w:tcBorders>
+              <w:top w:val="single" w:sz="4" w:space="0" w:color="8EAADB" w:themeColor="accent1" w:themeTint="99"/>
+              <w:left w:val="single" w:sz="4" w:space="0" w:color="8EAADB" w:themeColor="accent1" w:themeTint="99"/>
+              <w:bottom w:val="single" w:sz="12" w:space="0" w:color="8EAADB" w:themeColor="accent1" w:themeTint="99"/>
+              <w:right w:val="single" w:sz="4" w:space="0" w:color="8EAADB" w:themeColor="accent1" w:themeTint="99"/>
+            </w:tcBorders>
+            <w:hideMark/>
+          </w:tcPr>
+          <w:p>
+            <w:pPr>
+              <w:widowControl w:val="0"/>
+              <w:jc w:val="center"/>
+              <w:rPr>
+                <w:color w:val="0070C0"/>
+              </w:rPr>
+            </w:pPr>
+            <w:r>
+              <w:rPr>
+                <w:rFonts w:eastAsia="Calibri" w:cs="Arial"/>
+                <w:color w:val="0070C0"/>
+              </w:rPr>
+              <w:t>Story ID</w:t>
+            </w:r>
+          </w:p>
+        </w:tc>
+        <w:tc>
+          <w:tcPr>
+            <w:tcW w:w="1105" w:type="dxa"/>
+            <w:tcBorders>
+              <w:top w:val="single" w:sz="4" w:space="0" w:color="8EAADB" w:themeColor="accent1" w:themeTint="99"/>
+              <w:left w:val="single" w:sz="4" w:space="0" w:color="8EAADB" w:themeColor="accent1" w:themeTint="99"/>
+              <w:bottom w:val="single" w:sz="12" w:space="0" w:color="8EAADB" w:themeColor="accent1" w:themeTint="99"/>
+              <w:right w:val="single" w:sz="4" w:space="0" w:color="8EAADB" w:themeColor="accent1" w:themeTint="99"/>
+            </w:tcBorders>
+            <w:hideMark/>
+          </w:tcPr>
+          <w:p>
+            <w:pPr>
+              <w:widowControl w:val="0"/>
+              <w:jc w:val="center"/>
+              <w:cnfStyle w:val="100000000000" w:firstRow="1" w:lastRow="0" w:firstColumn="0" w:lastColumn="0" w:oddVBand="0" w:evenVBand="0" w:oddHBand="0" w:evenHBand="0" w:firstRowFirstColumn="0" w:firstRowLastColumn="0" w:lastRowFirstColumn="0" w:lastRowLastColumn="0"/>
+              <w:rPr>
+                <w:color w:val="0070C0"/>
+              </w:rPr>
+            </w:pPr>
+            <w:r>
+              <w:rPr>
+                <w:rFonts w:eastAsia="Calibri" w:cs="Arial"/>
+                <w:color w:val="0070C0"/>
+              </w:rPr>
+              <w:t>As a/an</w:t>
+            </w:r>
+          </w:p>
+        </w:tc>
+        <w:tc>
+          <w:tcPr>
+            <w:tcW w:w="4770" w:type="dxa"/>
+            <w:tcBorders>
+              <w:top w:val="single" w:sz="4" w:space="0" w:color="8EAADB" w:themeColor="accent1" w:themeTint="99"/>
+              <w:left w:val="single" w:sz="4" w:space="0" w:color="8EAADB" w:themeColor="accent1" w:themeTint="99"/>
+              <w:bottom w:val="single" w:sz="12" w:space="0" w:color="8EAADB" w:themeColor="accent1" w:themeTint="99"/>
+              <w:right w:val="single" w:sz="4" w:space="0" w:color="8EAADB" w:themeColor="accent1" w:themeTint="99"/>
+            </w:tcBorders>
+            <w:hideMark/>
+          </w:tcPr>
+          <w:p>
+            <w:pPr>
+              <w:widowControl w:val="0"/>
+              <w:jc w:val="center"/>
+              <w:cnfStyle w:val="100000000000" w:firstRow="1" w:lastRow="0" w:firstColumn="0" w:lastColumn="0" w:oddVBand="0" w:evenVBand="0" w:oddHBand="0" w:evenHBand="0" w:firstRowFirstColumn="0" w:firstRowLastColumn="0" w:lastRowFirstColumn="0" w:lastRowLastColumn="0"/>
+              <w:rPr>
+                <w:color w:val="0070C0"/>
+              </w:rPr>
+            </w:pPr>
+            <w:r>
+              <w:rPr>
+                <w:rFonts w:eastAsia="Calibri" w:cs="Arial"/>
+                <w:color w:val="0070C0"/>
+              </w:rPr>
+              <w:t>I want to</w:t>
+            </w:r>
+            <w:r>
+              <w:rPr>
+                <w:rFonts w:eastAsia="Calibri" w:cs="Arial"/>
+                <w:color w:val="0070C0"/>
+              </w:rPr>
+              <w:t>…</w:t>
+            </w:r>
+          </w:p>
+        </w:tc>
+        <w:tc>
+          <w:tcPr>
+            <w:tcW w:w="4140" w:type="dxa"/>
+            <w:tcBorders>
+              <w:top w:val="single" w:sz="4" w:space="0" w:color="8EAADB" w:themeColor="accent1" w:themeTint="99"/>
+              <w:left w:val="single" w:sz="4" w:space="0" w:color="8EAADB" w:themeColor="accent1" w:themeTint="99"/>
+              <w:bottom w:val="single" w:sz="12" w:space="0" w:color="8EAADB" w:themeColor="accent1" w:themeTint="99"/>
+              <w:right w:val="single" w:sz="4" w:space="0" w:color="8EAADB" w:themeColor="accent1" w:themeTint="99"/>
+            </w:tcBorders>
+            <w:hideMark/>
+          </w:tcPr>
+          <w:p>
+            <w:pPr>
+              <w:widowControl w:val="0"/>
+              <w:jc w:val="center"/>
+              <w:cnfStyle w:val="100000000000" w:firstRow="1" w:lastRow="0" w:firstColumn="0" w:lastColumn="0" w:oddVBand="0" w:evenVBand="0" w:oddHBand="0" w:evenHBand="0" w:firstRowFirstColumn="0" w:firstRowLastColumn="0" w:lastRowFirstColumn="0" w:lastRowLastColumn="0"/>
+              <w:rPr>
+                <w:color w:val="0070C0"/>
+              </w:rPr>
+            </w:pPr>
+            <w:r>
+              <w:rPr>
+                <w:rFonts w:eastAsia="Calibri" w:cs="Arial"/>
+                <w:color w:val="0070C0"/>
+              </w:rPr>
+              <w:t>So that</w:t>
+            </w:r>
+            <w:r>
+              <w:rPr>
+                <w:rFonts w:eastAsia="Calibri" w:cs="Arial"/>
+                <w:color w:val="0070C0"/>
+              </w:rPr>
+              <w:t>…</w:t>
+            </w:r>
+          </w:p>
+        </w:tc>
+      </w:tr>
+      <w:tr>
+        <w:trPr>
+          <w:cnfStyle w:val="000000100000" w:firstRow="0" w:lastRow="0" w:firstColumn="0" w:lastColumn="0" w:oddVBand="0" w:evenVBand="0" w:oddHBand="1" w:evenHBand="0" w:firstRowFirstColumn="0" w:firstRowLastColumn="0" w:lastRowFirstColumn="0" w:lastRowLastColumn="0"/>
+        </w:trPr>
+        <w:tc>
+          <w:tcPr>
+            <w:cnfStyle w:val="001000000000" w:firstRow="0" w:lastRow="0" w:firstColumn="1" w:lastColumn="0" w:oddVBand="0" w:evenVBand="0" w:oddHBand="0" w:evenHBand="0" w:firstRowFirstColumn="0" w:firstRowLastColumn="0" w:lastRowFirstColumn="0" w:lastRowLastColumn="0"/>
+            <w:tcW w:w="870" w:type="dxa"/>
+            <w:tcBorders>
+              <w:top w:val="single" w:sz="4" w:space="0" w:color="8EAADB" w:themeColor="accent1" w:themeTint="99"/>
+              <w:left w:val="single" w:sz="4" w:space="0" w:color="8EAADB" w:themeColor="accent1" w:themeTint="99"/>
+              <w:bottom w:val="single" w:sz="4" w:space="0" w:color="8EAADB" w:themeColor="accent1" w:themeTint="99"/>
+              <w:right w:val="single" w:sz="4" w:space="0" w:color="8EAADB" w:themeColor="accent1" w:themeTint="99"/>
+            </w:tcBorders>
+          </w:tcPr>
+          <w:p>
+            <w:pPr>
+              <w:pStyle w:val="ListParagraph"/>
+              <w:widowControl w:val="0"/>
+              <w:numPr>
+                <w:ilvl w:val="0"/>
+                <w:numId w:val="4"/>
+              </w:numPr>
+              <w:jc w:val="center"/>
+              <w:rPr>
+                <w:rFonts w:eastAsia="Calibri" w:cs="Arial"/>
+                <w:color w:val="0070C0"/>
+              </w:rPr>
+            </w:pPr>
+          </w:p>
+        </w:tc>
+        <w:tc>
+          <w:tcPr>
+            <w:tcW w:w="1105" w:type="dxa"/>
+            <w:tcBorders>
+              <w:top w:val="single" w:sz="4" w:space="0" w:color="8EAADB" w:themeColor="accent1" w:themeTint="99"/>
+              <w:left w:val="single" w:sz="4" w:space="0" w:color="8EAADB" w:themeColor="accent1" w:themeTint="99"/>
+              <w:bottom w:val="single" w:sz="4" w:space="0" w:color="8EAADB" w:themeColor="accent1" w:themeTint="99"/>
+              <w:right w:val="single" w:sz="4" w:space="0" w:color="8EAADB" w:themeColor="accent1" w:themeTint="99"/>
+            </w:tcBorders>
+          </w:tcPr>
+          <w:p>
+            <w:pPr>
+              <w:widowControl w:val="0"/>
+              <w:cnfStyle w:val="000000100000" w:firstRow="0" w:lastRow="0" w:firstColumn="0" w:lastColumn="0" w:oddVBand="0" w:evenVBand="0" w:oddHBand="1" w:evenHBand="0" w:firstRowFirstColumn="0" w:firstRowLastColumn="0" w:lastRowFirstColumn="0" w:lastRowLastColumn="0"/>
+              <w:rPr>
+                <w:rFonts w:eastAsia="Calibri" w:cs="Arial"/>
+                <w:color w:val="0070C0"/>
+              </w:rPr>
+            </w:pPr>
+            <w:r>
+              <w:rPr>
+                <w:rFonts w:eastAsia="Calibri" w:cs="Arial"/>
+                <w:color w:val="0070C0"/>
+              </w:rPr>
+              <w:t>Student</w:t>
+            </w:r>
+          </w:p>
+        </w:tc>
+        <w:tc>
+          <w:tcPr>
+            <w:tcW w:w="4770" w:type="dxa"/>
+            <w:tcBorders>
+              <w:top w:val="single" w:sz="4" w:space="0" w:color="8EAADB" w:themeColor="accent1" w:themeTint="99"/>
+              <w:left w:val="single" w:sz="4" w:space="0" w:color="8EAADB" w:themeColor="accent1" w:themeTint="99"/>
+              <w:bottom w:val="single" w:sz="4" w:space="0" w:color="8EAADB" w:themeColor="accent1" w:themeTint="99"/>
+              <w:right w:val="single" w:sz="4" w:space="0" w:color="8EAADB" w:themeColor="accent1" w:themeTint="99"/>
+            </w:tcBorders>
+          </w:tcPr>
+          <w:p>
+            <w:pPr>
+              <w:widowControl w:val="0"/>
+              <w:cnfStyle w:val="000000100000" w:firstRow="0" w:lastRow="0" w:firstColumn="0" w:lastColumn="0" w:oddVBand="0" w:evenVBand="0" w:oddHBand="1" w:evenHBand="0" w:firstRowFirstColumn="0" w:firstRowLastColumn="0" w:lastRowFirstColumn="0" w:lastRowLastColumn="0"/>
+              <w:rPr>
+                <w:rFonts w:eastAsia="Calibri" w:cs="Arial"/>
+                <w:color w:val="0070C0"/>
+              </w:rPr>
+            </w:pPr>
+            <w:r>
+              <w:rPr>
+                <w:rFonts w:eastAsia="Calibri" w:cs="Arial"/>
+                <w:color w:val="0070C0"/>
+              </w:rPr>
+              <w:t>Register in educational game</w:t>
+            </w:r>
+          </w:p>
+        </w:tc>
+        <w:tc>
+          <w:tcPr>
+            <w:tcW w:w="4140" w:type="dxa"/>
+            <w:tcBorders>
+              <w:top w:val="single" w:sz="4" w:space="0" w:color="8EAADB" w:themeColor="accent1" w:themeTint="99"/>
+              <w:left w:val="single" w:sz="4" w:space="0" w:color="8EAADB" w:themeColor="accent1" w:themeTint="99"/>
+              <w:bottom w:val="single" w:sz="4" w:space="0" w:color="8EAADB" w:themeColor="accent1" w:themeTint="99"/>
+              <w:right w:val="single" w:sz="4" w:space="0" w:color="8EAADB" w:themeColor="accent1" w:themeTint="99"/>
+            </w:tcBorders>
+          </w:tcPr>
+          <w:p>
+            <w:pPr>
+              <w:widowControl w:val="0"/>
+              <w:cnfStyle w:val="000000100000" w:firstRow="0" w:lastRow="0" w:firstColumn="0" w:lastColumn="0" w:oddVBand="0" w:evenVBand="0" w:oddHBand="1" w:evenHBand="0" w:firstRowFirstColumn="0" w:firstRowLastColumn="0" w:lastRowFirstColumn="0" w:lastRowLastColumn="0"/>
+              <w:rPr>
+                <w:rFonts w:eastAsia="Calibri" w:cs="Arial"/>
+                <w:color w:val="0070C0"/>
+              </w:rPr>
+            </w:pPr>
+            <w:r>
+              <w:rPr>
+                <w:rFonts w:eastAsia="Calibri" w:cs="Arial"/>
+                <w:color w:val="0070C0"/>
+              </w:rPr>
+              <w:t xml:space="preserve">I participate in course curriculum. </w:t>
+            </w:r>
+          </w:p>
+        </w:tc>
+      </w:tr>
+      <w:tr>
+        <w:tc>
+          <w:tcPr>
+            <w:cnfStyle w:val="001000000000" w:firstRow="0" w:lastRow="0" w:firstColumn="1" w:lastColumn="0" w:oddVBand="0" w:evenVBand="0" w:oddHBand="0" w:evenHBand="0" w:firstRowFirstColumn="0" w:firstRowLastColumn="0" w:lastRowFirstColumn="0" w:lastRowLastColumn="0"/>
+            <w:tcW w:w="870" w:type="dxa"/>
+            <w:tcBorders>
+              <w:top w:val="single" w:sz="4" w:space="0" w:color="8EAADB" w:themeColor="accent1" w:themeTint="99"/>
+              <w:left w:val="single" w:sz="4" w:space="0" w:color="8EAADB" w:themeColor="accent1" w:themeTint="99"/>
+              <w:bottom w:val="single" w:sz="4" w:space="0" w:color="8EAADB" w:themeColor="accent1" w:themeTint="99"/>
+              <w:right w:val="single" w:sz="4" w:space="0" w:color="8EAADB" w:themeColor="accent1" w:themeTint="99"/>
+            </w:tcBorders>
+          </w:tcPr>
+          <w:p>
+            <w:pPr>
+              <w:pStyle w:val="ListParagraph"/>
+              <w:widowControl w:val="0"/>
+              <w:numPr>
+                <w:ilvl w:val="0"/>
+                <w:numId w:val="4"/>
+              </w:numPr>
+              <w:jc w:val="center"/>
+              <w:rPr>
+                <w:rFonts w:eastAsia="Calibri" w:cs="Arial"/>
+                <w:color w:val="0070C0"/>
+              </w:rPr>
+            </w:pPr>
+          </w:p>
+        </w:tc>
+        <w:tc>
+          <w:tcPr>
+            <w:tcW w:w="1105" w:type="dxa"/>
+            <w:tcBorders>
+              <w:top w:val="single" w:sz="4" w:space="0" w:color="8EAADB" w:themeColor="accent1" w:themeTint="99"/>
+              <w:left w:val="single" w:sz="4" w:space="0" w:color="8EAADB" w:themeColor="accent1" w:themeTint="99"/>
+              <w:bottom w:val="single" w:sz="4" w:space="0" w:color="8EAADB" w:themeColor="accent1" w:themeTint="99"/>
+              <w:right w:val="single" w:sz="4" w:space="0" w:color="8EAADB" w:themeColor="accent1" w:themeTint="99"/>
+            </w:tcBorders>
+          </w:tcPr>
+          <w:p>
+            <w:pPr>
+              <w:widowControl w:val="0"/>
+              <w:cnfStyle w:val="000000000000" w:firstRow="0" w:lastRow="0" w:firstColumn="0" w:lastColumn="0" w:oddVBand="0" w:evenVBand="0" w:oddHBand="0" w:evenHBand="0" w:firstRowFirstColumn="0" w:firstRowLastColumn="0" w:lastRowFirstColumn="0" w:lastRowLastColumn="0"/>
+              <w:rPr>
+                <w:rFonts w:eastAsia="Calibri" w:cs="Arial"/>
+                <w:color w:val="0070C0"/>
+              </w:rPr>
+            </w:pPr>
+            <w:r>
+              <w:rPr>
+                <w:rFonts w:eastAsia="Calibri" w:cs="Arial"/>
+                <w:color w:val="0070C0"/>
+              </w:rPr>
+              <w:t>Course instructor</w:t>
+            </w:r>
+          </w:p>
+        </w:tc>
+        <w:tc>
+          <w:tcPr>
+            <w:tcW w:w="4770" w:type="dxa"/>
+            <w:tcBorders>
+              <w:top w:val="single" w:sz="4" w:space="0" w:color="8EAADB" w:themeColor="accent1" w:themeTint="99"/>
+              <w:left w:val="single" w:sz="4" w:space="0" w:color="8EAADB" w:themeColor="accent1" w:themeTint="99"/>
+              <w:bottom w:val="single" w:sz="4" w:space="0" w:color="8EAADB" w:themeColor="accent1" w:themeTint="99"/>
+              <w:right w:val="single" w:sz="4" w:space="0" w:color="8EAADB" w:themeColor="accent1" w:themeTint="99"/>
+            </w:tcBorders>
+          </w:tcPr>
+          <w:p>
+            <w:pPr>
+              <w:widowControl w:val="0"/>
+              <w:cnfStyle w:val="000000000000" w:firstRow="0" w:lastRow="0" w:firstColumn="0" w:lastColumn="0" w:oddVBand="0" w:evenVBand="0" w:oddHBand="0" w:evenHBand="0" w:firstRowFirstColumn="0" w:firstRowLastColumn="0" w:lastRowFirstColumn="0" w:lastRowLastColumn="0"/>
+              <w:rPr>
+                <w:rFonts w:eastAsia="Calibri" w:cs="Arial"/>
+                <w:color w:val="0070C0"/>
+              </w:rPr>
+            </w:pPr>
+            <w:r>
+              <w:rPr>
+                <w:rFonts w:eastAsia="Calibri" w:cs="Arial"/>
+                <w:color w:val="0070C0"/>
+              </w:rPr>
+              <w:t>Edit/update the course material</w:t>
+            </w:r>
+          </w:p>
+        </w:tc>
+        <w:tc>
+          <w:tcPr>
+            <w:tcW w:w="4140" w:type="dxa"/>
+            <w:tcBorders>
+              <w:top w:val="single" w:sz="4" w:space="0" w:color="8EAADB" w:themeColor="accent1" w:themeTint="99"/>
+              <w:left w:val="single" w:sz="4" w:space="0" w:color="8EAADB" w:themeColor="accent1" w:themeTint="99"/>
+              <w:bottom w:val="single" w:sz="4" w:space="0" w:color="8EAADB" w:themeColor="accent1" w:themeTint="99"/>
+              <w:right w:val="single" w:sz="4" w:space="0" w:color="8EAADB" w:themeColor="accent1" w:themeTint="99"/>
+            </w:tcBorders>
+          </w:tcPr>
+          <w:p>
+            <w:pPr>
+              <w:widowControl w:val="0"/>
+              <w:cnfStyle w:val="000000000000" w:firstRow="0" w:lastRow="0" w:firstColumn="0" w:lastColumn="0" w:oddVBand="0" w:evenVBand="0" w:oddHBand="0" w:evenHBand="0" w:firstRowFirstColumn="0" w:firstRowLastColumn="0" w:lastRowFirstColumn="0" w:lastRowLastColumn="0"/>
+              <w:rPr>
+                <w:rFonts w:eastAsia="Calibri" w:cs="Arial"/>
+                <w:color w:val="0070C0"/>
+              </w:rPr>
+            </w:pPr>
+            <w:r>
+              <w:rPr>
+                <w:rFonts w:eastAsia="Calibri" w:cs="Arial"/>
+                <w:color w:val="0070C0"/>
+              </w:rPr>
+              <w:t xml:space="preserve">I can modify the course contents/levels. </w:t>
+            </w:r>
+          </w:p>
+        </w:tc>
+      </w:tr>
+      <w:tr>
+        <w:trPr>
+          <w:cnfStyle w:val="000000100000" w:firstRow="0" w:lastRow="0" w:firstColumn="0" w:lastColumn="0" w:oddVBand="0" w:evenVBand="0" w:oddHBand="1" w:evenHBand="0" w:firstRowFirstColumn="0" w:firstRowLastColumn="0" w:lastRowFirstColumn="0" w:lastRowLastColumn="0"/>
+        </w:trPr>
+        <w:tc>
+          <w:tcPr>
+            <w:cnfStyle w:val="001000000000" w:firstRow="0" w:lastRow="0" w:firstColumn="1" w:lastColumn="0" w:oddVBand="0" w:evenVBand="0" w:oddHBand="0" w:evenHBand="0" w:firstRowFirstColumn="0" w:firstRowLastColumn="0" w:lastRowFirstColumn="0" w:lastRowLastColumn="0"/>
+            <w:tcW w:w="870" w:type="dxa"/>
+            <w:tcBorders>
+              <w:top w:val="single" w:sz="4" w:space="0" w:color="8EAADB" w:themeColor="accent1" w:themeTint="99"/>
+              <w:left w:val="single" w:sz="4" w:space="0" w:color="8EAADB" w:themeColor="accent1" w:themeTint="99"/>
+              <w:bottom w:val="single" w:sz="4" w:space="0" w:color="8EAADB" w:themeColor="accent1" w:themeTint="99"/>
+              <w:right w:val="single" w:sz="4" w:space="0" w:color="8EAADB" w:themeColor="accent1" w:themeTint="99"/>
+            </w:tcBorders>
+          </w:tcPr>
+          <w:p>
+            <w:pPr>
+              <w:pStyle w:val="ListParagraph"/>
+              <w:widowControl w:val="0"/>
+              <w:numPr>
+                <w:ilvl w:val="0"/>
+                <w:numId w:val="4"/>
+              </w:numPr>
+              <w:jc w:val="center"/>
+              <w:rPr>
+                <w:rFonts w:eastAsia="Calibri" w:cs="Arial"/>
+                <w:color w:val="0070C0"/>
+              </w:rPr>
+            </w:pPr>
+          </w:p>
+        </w:tc>
+        <w:tc>
+          <w:tcPr>
+            <w:tcW w:w="1105" w:type="dxa"/>
+            <w:tcBorders>
+              <w:top w:val="single" w:sz="4" w:space="0" w:color="8EAADB" w:themeColor="accent1" w:themeTint="99"/>
+              <w:left w:val="single" w:sz="4" w:space="0" w:color="8EAADB" w:themeColor="accent1" w:themeTint="99"/>
+              <w:bottom w:val="single" w:sz="4" w:space="0" w:color="8EAADB" w:themeColor="accent1" w:themeTint="99"/>
+              <w:right w:val="single" w:sz="4" w:space="0" w:color="8EAADB" w:themeColor="accent1" w:themeTint="99"/>
+            </w:tcBorders>
+          </w:tcPr>
+          <w:p>
+            <w:pPr>
+              <w:widowControl w:val="0"/>
+              <w:cnfStyle w:val="000000100000" w:firstRow="0" w:lastRow="0" w:firstColumn="0" w:lastColumn="0" w:oddVBand="0" w:evenVBand="0" w:oddHBand="1" w:evenHBand="0" w:firstRowFirstColumn="0" w:firstRowLastColumn="0" w:lastRowFirstColumn="0" w:lastRowLastColumn="0"/>
+              <w:rPr>
+                <w:rFonts w:eastAsia="Calibri" w:cs="Arial"/>
+                <w:color w:val="0070C0"/>
+              </w:rPr>
+            </w:pPr>
+            <w:r>
+              <w:rPr>
+                <w:rFonts w:eastAsia="Calibri" w:cs="Arial"/>
+                <w:color w:val="0070C0"/>
+              </w:rPr>
+              <w:t>Student</w:t>
+            </w:r>
+          </w:p>
+        </w:tc>
+        <w:tc>
+          <w:tcPr>
+            <w:tcW w:w="4770" w:type="dxa"/>
+            <w:tcBorders>
+              <w:top w:val="single" w:sz="4" w:space="0" w:color="8EAADB" w:themeColor="accent1" w:themeTint="99"/>
+              <w:left w:val="single" w:sz="4" w:space="0" w:color="8EAADB" w:themeColor="accent1" w:themeTint="99"/>
+              <w:bottom w:val="single" w:sz="4" w:space="0" w:color="8EAADB" w:themeColor="accent1" w:themeTint="99"/>
+              <w:right w:val="single" w:sz="4" w:space="0" w:color="8EAADB" w:themeColor="accent1" w:themeTint="99"/>
+            </w:tcBorders>
+          </w:tcPr>
+          <w:p>
+            <w:pPr>
+              <w:widowControl w:val="0"/>
+              <w:cnfStyle w:val="000000100000" w:firstRow="0" w:lastRow="0" w:firstColumn="0" w:lastColumn="0" w:oddVBand="0" w:evenVBand="0" w:oddHBand="1" w:evenHBand="0" w:firstRowFirstColumn="0" w:firstRowLastColumn="0" w:lastRowFirstColumn="0" w:lastRowLastColumn="0"/>
+              <w:rPr>
+                <w:rFonts w:eastAsia="Calibri" w:cs="Arial"/>
+                <w:color w:val="0070C0"/>
+              </w:rPr>
+            </w:pPr>
+            <w:r>
+              <w:rPr>
+                <w:rFonts w:eastAsia="Calibri" w:cs="Arial"/>
+                <w:color w:val="0070C0"/>
+              </w:rPr>
+              <w:t>Get notified with updates made on the system</w:t>
+            </w:r>
+          </w:p>
+        </w:tc>
+        <w:tc>
+          <w:tcPr>
+            <w:tcW w:w="4140" w:type="dxa"/>
+            <w:tcBorders>
+              <w:top w:val="single" w:sz="4" w:space="0" w:color="8EAADB" w:themeColor="accent1" w:themeTint="99"/>
+              <w:left w:val="single" w:sz="4" w:space="0" w:color="8EAADB" w:themeColor="accent1" w:themeTint="99"/>
+              <w:bottom w:val="single" w:sz="4" w:space="0" w:color="8EAADB" w:themeColor="accent1" w:themeTint="99"/>
+              <w:right w:val="single" w:sz="4" w:space="0" w:color="8EAADB" w:themeColor="accent1" w:themeTint="99"/>
+            </w:tcBorders>
+          </w:tcPr>
+          <w:p>
+            <w:pPr>
+              <w:widowControl w:val="0"/>
+              <w:cnfStyle w:val="000000100000" w:firstRow="0" w:lastRow="0" w:firstColumn="0" w:lastColumn="0" w:oddVBand="0" w:evenVBand="0" w:oddHBand="1" w:evenHBand="0" w:firstRowFirstColumn="0" w:firstRowLastColumn="0" w:lastRowFirstColumn="0" w:lastRowLastColumn="0"/>
+              <w:rPr>
+                <w:rFonts w:eastAsia="Calibri" w:cs="Arial"/>
+                <w:color w:val="0070C0"/>
+              </w:rPr>
+            </w:pPr>
+            <w:r>
+              <w:rPr>
+                <w:rFonts w:eastAsia="Calibri" w:cs="Arial"/>
+                <w:color w:val="0070C0"/>
+              </w:rPr>
+              <w:t>I can check recent updates made by course instructors.</w:t>
+            </w:r>
+          </w:p>
+        </w:tc>
+      </w:tr>
+      <w:tr>
+        <w:tc>
+          <w:tcPr>
+            <w:cnfStyle w:val="001000000000" w:firstRow="0" w:lastRow="0" w:firstColumn="1" w:lastColumn="0" w:oddVBand="0" w:evenVBand="0" w:oddHBand="0" w:evenHBand="0" w:firstRowFirstColumn="0" w:firstRowLastColumn="0" w:lastRowFirstColumn="0" w:lastRowLastColumn="0"/>
+            <w:tcW w:w="870" w:type="dxa"/>
+            <w:tcBorders>
+              <w:top w:val="single" w:sz="4" w:space="0" w:color="8EAADB" w:themeColor="accent1" w:themeTint="99"/>
+              <w:left w:val="single" w:sz="4" w:space="0" w:color="8EAADB" w:themeColor="accent1" w:themeTint="99"/>
+              <w:bottom w:val="single" w:sz="4" w:space="0" w:color="8EAADB" w:themeColor="accent1" w:themeTint="99"/>
+              <w:right w:val="single" w:sz="4" w:space="0" w:color="8EAADB" w:themeColor="accent1" w:themeTint="99"/>
+            </w:tcBorders>
+          </w:tcPr>
+          <w:p>
+            <w:pPr>
+              <w:pStyle w:val="ListParagraph"/>
+              <w:widowControl w:val="0"/>
+              <w:numPr>
+                <w:ilvl w:val="0"/>
+                <w:numId w:val="4"/>
+              </w:numPr>
+              <w:jc w:val="center"/>
+              <w:rPr>
+                <w:rFonts w:eastAsia="Calibri" w:cs="Arial"/>
+                <w:color w:val="0070C0"/>
+              </w:rPr>
+            </w:pPr>
+          </w:p>
+        </w:tc>
+        <w:tc>
+          <w:tcPr>
+            <w:tcW w:w="1105" w:type="dxa"/>
+            <w:tcBorders>
+              <w:top w:val="single" w:sz="4" w:space="0" w:color="8EAADB" w:themeColor="accent1" w:themeTint="99"/>
+              <w:left w:val="single" w:sz="4" w:space="0" w:color="8EAADB" w:themeColor="accent1" w:themeTint="99"/>
+              <w:bottom w:val="single" w:sz="4" w:space="0" w:color="8EAADB" w:themeColor="accent1" w:themeTint="99"/>
+              <w:right w:val="single" w:sz="4" w:space="0" w:color="8EAADB" w:themeColor="accent1" w:themeTint="99"/>
+            </w:tcBorders>
+          </w:tcPr>
+          <w:p>
+            <w:pPr>
+              <w:widowControl w:val="0"/>
+              <w:cnfStyle w:val="000000000000" w:firstRow="0" w:lastRow="0" w:firstColumn="0" w:lastColumn="0" w:oddVBand="0" w:evenVBand="0" w:oddHBand="0" w:evenHBand="0" w:firstRowFirstColumn="0" w:firstRowLastColumn="0" w:lastRowFirstColumn="0" w:lastRowLastColumn="0"/>
+              <w:rPr>
+                <w:rFonts w:eastAsia="Calibri" w:cs="Arial"/>
+                <w:color w:val="0070C0"/>
+              </w:rPr>
+            </w:pPr>
+            <w:r>
+              <w:rPr>
+                <w:rFonts w:eastAsia="Calibri" w:cs="Arial"/>
+                <w:color w:val="0070C0"/>
+              </w:rPr>
+              <w:t>Student</w:t>
+            </w:r>
+          </w:p>
+        </w:tc>
+        <w:tc>
+          <w:tcPr>
+            <w:tcW w:w="4770" w:type="dxa"/>
+            <w:tcBorders>
+              <w:top w:val="single" w:sz="4" w:space="0" w:color="8EAADB" w:themeColor="accent1" w:themeTint="99"/>
+              <w:left w:val="single" w:sz="4" w:space="0" w:color="8EAADB" w:themeColor="accent1" w:themeTint="99"/>
+              <w:bottom w:val="single" w:sz="4" w:space="0" w:color="8EAADB" w:themeColor="accent1" w:themeTint="99"/>
+              <w:right w:val="single" w:sz="4" w:space="0" w:color="8EAADB" w:themeColor="accent1" w:themeTint="99"/>
+            </w:tcBorders>
+          </w:tcPr>
+          <w:p>
+            <w:pPr>
+              <w:widowControl w:val="0"/>
+              <w:cnfStyle w:val="000000000000" w:firstRow="0" w:lastRow="0" w:firstColumn="0" w:lastColumn="0" w:oddVBand="0" w:evenVBand="0" w:oddHBand="0" w:evenHBand="0" w:firstRowFirstColumn="0" w:firstRowLastColumn="0" w:lastRowFirstColumn="0" w:lastRowLastColumn="0"/>
+              <w:rPr>
+                <w:rFonts w:eastAsia="Calibri" w:cs="Arial"/>
+                <w:color w:val="0070C0"/>
+              </w:rPr>
+            </w:pPr>
+            <w:r>
+              <w:rPr>
+                <w:rFonts w:eastAsia="Calibri" w:cs="Arial"/>
+                <w:color w:val="0070C0"/>
+              </w:rPr>
+              <w:t>See all course stages before starting</w:t>
+            </w:r>
+          </w:p>
+        </w:tc>
+        <w:tc>
+          <w:tcPr>
+            <w:tcW w:w="4140" w:type="dxa"/>
+            <w:tcBorders>
+              <w:top w:val="single" w:sz="4" w:space="0" w:color="8EAADB" w:themeColor="accent1" w:themeTint="99"/>
+              <w:left w:val="single" w:sz="4" w:space="0" w:color="8EAADB" w:themeColor="accent1" w:themeTint="99"/>
+              <w:bottom w:val="single" w:sz="4" w:space="0" w:color="8EAADB" w:themeColor="accent1" w:themeTint="99"/>
+              <w:right w:val="single" w:sz="4" w:space="0" w:color="8EAADB" w:themeColor="accent1" w:themeTint="99"/>
+            </w:tcBorders>
+          </w:tcPr>
+          <w:p>
+            <w:pPr>
+              <w:widowControl w:val="0"/>
+              <w:cnfStyle w:val="000000000000" w:firstRow="0" w:lastRow="0" w:firstColumn="0" w:lastColumn="0" w:oddVBand="0" w:evenVBand="0" w:oddHBand="0" w:evenHBand="0" w:firstRowFirstColumn="0" w:firstRowLastColumn="0" w:lastRowFirstColumn="0" w:lastRowLastColumn="0"/>
+              <w:rPr>
+                <w:rFonts w:eastAsia="Calibri" w:cs="Arial"/>
+                <w:color w:val="0070C0"/>
+              </w:rPr>
+            </w:pPr>
+            <w:r>
+              <w:rPr>
+                <w:rFonts w:eastAsia="Calibri" w:cs="Arial"/>
+                <w:color w:val="0070C0"/>
+              </w:rPr>
+              <w:t>I can manage my time correctly.</w:t>
+            </w:r>
+          </w:p>
+        </w:tc>
+      </w:tr>
+      <w:tr>
+        <w:trPr>
+          <w:cnfStyle w:val="000000100000" w:firstRow="0" w:lastRow="0" w:firstColumn="0" w:lastColumn="0" w:oddVBand="0" w:evenVBand="0" w:oddHBand="1" w:evenHBand="0" w:firstRowFirstColumn="0" w:firstRowLastColumn="0" w:lastRowFirstColumn="0" w:lastRowLastColumn="0"/>
+        </w:trPr>
+        <w:tc>
+          <w:tcPr>
+            <w:cnfStyle w:val="001000000000" w:firstRow="0" w:lastRow="0" w:firstColumn="1" w:lastColumn="0" w:oddVBand="0" w:evenVBand="0" w:oddHBand="0" w:evenHBand="0" w:firstRowFirstColumn="0" w:firstRowLastColumn="0" w:lastRowFirstColumn="0" w:lastRowLastColumn="0"/>
+            <w:tcW w:w="870" w:type="dxa"/>
+            <w:tcBorders>
+              <w:top w:val="single" w:sz="4" w:space="0" w:color="8EAADB" w:themeColor="accent1" w:themeTint="99"/>
+              <w:left w:val="single" w:sz="4" w:space="0" w:color="8EAADB" w:themeColor="accent1" w:themeTint="99"/>
+              <w:bottom w:val="single" w:sz="4" w:space="0" w:color="8EAADB" w:themeColor="accent1" w:themeTint="99"/>
+              <w:right w:val="single" w:sz="4" w:space="0" w:color="8EAADB" w:themeColor="accent1" w:themeTint="99"/>
+            </w:tcBorders>
+          </w:tcPr>
+          <w:p>
+            <w:pPr>
+              <w:pStyle w:val="ListParagraph"/>
+              <w:widowControl w:val="0"/>
+              <w:numPr>
+                <w:ilvl w:val="0"/>
+                <w:numId w:val="4"/>
+              </w:numPr>
+              <w:jc w:val="center"/>
+              <w:rPr>
+                <w:rFonts w:eastAsia="Calibri" w:cs="Arial"/>
+                <w:color w:val="0070C0"/>
+              </w:rPr>
+            </w:pPr>
+          </w:p>
+        </w:tc>
+        <w:tc>
+          <w:tcPr>
+            <w:tcW w:w="1105" w:type="dxa"/>
+            <w:tcBorders>
+              <w:top w:val="single" w:sz="4" w:space="0" w:color="8EAADB" w:themeColor="accent1" w:themeTint="99"/>
+              <w:left w:val="single" w:sz="4" w:space="0" w:color="8EAADB" w:themeColor="accent1" w:themeTint="99"/>
+              <w:bottom w:val="single" w:sz="4" w:space="0" w:color="8EAADB" w:themeColor="accent1" w:themeTint="99"/>
+              <w:right w:val="single" w:sz="4" w:space="0" w:color="8EAADB" w:themeColor="accent1" w:themeTint="99"/>
+            </w:tcBorders>
+          </w:tcPr>
+          <w:p>
+            <w:pPr>
+              <w:widowControl w:val="0"/>
+              <w:cnfStyle w:val="000000100000" w:firstRow="0" w:lastRow="0" w:firstColumn="0" w:lastColumn="0" w:oddVBand="0" w:evenVBand="0" w:oddHBand="1" w:evenHBand="0" w:firstRowFirstColumn="0" w:firstRowLastColumn="0" w:lastRowFirstColumn="0" w:lastRowLastColumn="0"/>
+              <w:rPr>
+                <w:rFonts w:eastAsia="Calibri" w:cs="Arial"/>
+                <w:color w:val="0070C0"/>
+              </w:rPr>
+            </w:pPr>
+            <w:r>
+              <w:rPr>
+                <w:rFonts w:eastAsia="Calibri" w:cs="Arial"/>
+                <w:color w:val="0070C0"/>
+              </w:rPr>
+              <w:t>Student</w:t>
+            </w:r>
+          </w:p>
+        </w:tc>
+        <w:tc>
+          <w:tcPr>
+            <w:tcW w:w="4770" w:type="dxa"/>
+            <w:tcBorders>
+              <w:top w:val="single" w:sz="4" w:space="0" w:color="8EAADB" w:themeColor="accent1" w:themeTint="99"/>
+              <w:left w:val="single" w:sz="4" w:space="0" w:color="8EAADB" w:themeColor="accent1" w:themeTint="99"/>
+              <w:bottom w:val="single" w:sz="4" w:space="0" w:color="8EAADB" w:themeColor="accent1" w:themeTint="99"/>
+              <w:right w:val="single" w:sz="4" w:space="0" w:color="8EAADB" w:themeColor="accent1" w:themeTint="99"/>
+            </w:tcBorders>
+          </w:tcPr>
+          <w:p>
+            <w:pPr>
+              <w:widowControl w:val="0"/>
+              <w:cnfStyle w:val="000000100000" w:firstRow="0" w:lastRow="0" w:firstColumn="0" w:lastColumn="0" w:oddVBand="0" w:evenVBand="0" w:oddHBand="1" w:evenHBand="0" w:firstRowFirstColumn="0" w:firstRowLastColumn="0" w:lastRowFirstColumn="0" w:lastRowLastColumn="0"/>
+              <w:rPr>
+                <w:rFonts w:eastAsia="Calibri" w:cs="Arial"/>
+                <w:color w:val="0070C0"/>
+              </w:rPr>
+            </w:pPr>
+            <w:r>
+              <w:rPr>
+                <w:rFonts w:eastAsia="Calibri" w:cs="Arial"/>
+                <w:color w:val="0070C0"/>
+              </w:rPr>
+              <w:t xml:space="preserve">Have easy controls </w:t>
+            </w:r>
+          </w:p>
+        </w:tc>
+        <w:tc>
+          <w:tcPr>
+            <w:tcW w:w="4140" w:type="dxa"/>
+            <w:tcBorders>
+              <w:top w:val="single" w:sz="4" w:space="0" w:color="8EAADB" w:themeColor="accent1" w:themeTint="99"/>
+              <w:left w:val="single" w:sz="4" w:space="0" w:color="8EAADB" w:themeColor="accent1" w:themeTint="99"/>
+              <w:bottom w:val="single" w:sz="4" w:space="0" w:color="8EAADB" w:themeColor="accent1" w:themeTint="99"/>
+              <w:right w:val="single" w:sz="4" w:space="0" w:color="8EAADB" w:themeColor="accent1" w:themeTint="99"/>
+            </w:tcBorders>
+          </w:tcPr>
+          <w:p>
+            <w:pPr>
+              <w:widowControl w:val="0"/>
+              <w:cnfStyle w:val="000000100000" w:firstRow="0" w:lastRow="0" w:firstColumn="0" w:lastColumn="0" w:oddVBand="0" w:evenVBand="0" w:oddHBand="1" w:evenHBand="0" w:firstRowFirstColumn="0" w:firstRowLastColumn="0" w:lastRowFirstColumn="0" w:lastRowLastColumn="0"/>
+              <w:rPr>
+                <w:rFonts w:eastAsia="Calibri" w:cs="Arial"/>
+                <w:color w:val="0070C0"/>
+              </w:rPr>
+            </w:pPr>
+            <w:r>
+              <w:rPr>
+                <w:rFonts w:eastAsia="Calibri" w:cs="Arial"/>
+                <w:color w:val="0070C0"/>
+              </w:rPr>
+              <w:t>I can navigate the game easily.</w:t>
+            </w:r>
+          </w:p>
+        </w:tc>
+      </w:tr>
+      <w:tr>
+        <w:tc>
+          <w:tcPr>
+            <w:cnfStyle w:val="001000000000" w:firstRow="0" w:lastRow="0" w:firstColumn="1" w:lastColumn="0" w:oddVBand="0" w:evenVBand="0" w:oddHBand="0" w:evenHBand="0" w:firstRowFirstColumn="0" w:firstRowLastColumn="0" w:lastRowFirstColumn="0" w:lastRowLastColumn="0"/>
+            <w:tcW w:w="870" w:type="dxa"/>
+            <w:tcBorders>
+              <w:top w:val="single" w:sz="4" w:space="0" w:color="8EAADB" w:themeColor="accent1" w:themeTint="99"/>
+              <w:left w:val="single" w:sz="4" w:space="0" w:color="8EAADB" w:themeColor="accent1" w:themeTint="99"/>
+              <w:bottom w:val="single" w:sz="4" w:space="0" w:color="8EAADB" w:themeColor="accent1" w:themeTint="99"/>
+              <w:right w:val="single" w:sz="4" w:space="0" w:color="8EAADB" w:themeColor="accent1" w:themeTint="99"/>
+            </w:tcBorders>
+          </w:tcPr>
+          <w:p>
+            <w:pPr>
+              <w:pStyle w:val="ListParagraph"/>
+              <w:widowControl w:val="0"/>
+              <w:numPr>
+                <w:ilvl w:val="0"/>
+                <w:numId w:val="4"/>
+              </w:numPr>
+              <w:jc w:val="center"/>
+              <w:rPr>
+                <w:rFonts w:eastAsia="Calibri" w:cs="Arial"/>
+                <w:color w:val="0070C0"/>
+              </w:rPr>
+            </w:pPr>
+          </w:p>
+        </w:tc>
+        <w:tc>
+          <w:tcPr>
+            <w:tcW w:w="1105" w:type="dxa"/>
+            <w:tcBorders>
+              <w:top w:val="single" w:sz="4" w:space="0" w:color="8EAADB" w:themeColor="accent1" w:themeTint="99"/>
+              <w:left w:val="single" w:sz="4" w:space="0" w:color="8EAADB" w:themeColor="accent1" w:themeTint="99"/>
+              <w:bottom w:val="single" w:sz="4" w:space="0" w:color="8EAADB" w:themeColor="accent1" w:themeTint="99"/>
+              <w:right w:val="single" w:sz="4" w:space="0" w:color="8EAADB" w:themeColor="accent1" w:themeTint="99"/>
+            </w:tcBorders>
+          </w:tcPr>
+          <w:p>
+            <w:pPr>
+              <w:widowControl w:val="0"/>
+              <w:cnfStyle w:val="000000000000" w:firstRow="0" w:lastRow="0" w:firstColumn="0" w:lastColumn="0" w:oddVBand="0" w:evenVBand="0" w:oddHBand="0" w:evenHBand="0" w:firstRowFirstColumn="0" w:firstRowLastColumn="0" w:lastRowFirstColumn="0" w:lastRowLastColumn="0"/>
+              <w:rPr>
+                <w:rFonts w:eastAsia="Calibri" w:cs="Arial"/>
+                <w:color w:val="0070C0"/>
+              </w:rPr>
+            </w:pPr>
+            <w:r>
+              <w:rPr>
+                <w:rFonts w:eastAsia="Calibri" w:cs="Arial"/>
+                <w:color w:val="0070C0"/>
+              </w:rPr>
+              <w:t>Student</w:t>
+            </w:r>
+          </w:p>
+        </w:tc>
+        <w:tc>
+          <w:tcPr>
+            <w:tcW w:w="4770" w:type="dxa"/>
+            <w:tcBorders>
+              <w:top w:val="single" w:sz="4" w:space="0" w:color="8EAADB" w:themeColor="accent1" w:themeTint="99"/>
+              <w:left w:val="single" w:sz="4" w:space="0" w:color="8EAADB" w:themeColor="accent1" w:themeTint="99"/>
+              <w:bottom w:val="single" w:sz="4" w:space="0" w:color="8EAADB" w:themeColor="accent1" w:themeTint="99"/>
+              <w:right w:val="single" w:sz="4" w:space="0" w:color="8EAADB" w:themeColor="accent1" w:themeTint="99"/>
+            </w:tcBorders>
+          </w:tcPr>
+          <w:p>
+            <w:pPr>
+              <w:widowControl w:val="0"/>
+              <w:cnfStyle w:val="000000000000" w:firstRow="0" w:lastRow="0" w:firstColumn="0" w:lastColumn="0" w:oddVBand="0" w:evenVBand="0" w:oddHBand="0" w:evenHBand="0" w:firstRowFirstColumn="0" w:firstRowLastColumn="0" w:lastRowFirstColumn="0" w:lastRowLastColumn="0"/>
+              <w:rPr>
+                <w:rFonts w:eastAsia="Calibri" w:cs="Arial"/>
+                <w:color w:val="0070C0"/>
+              </w:rPr>
+            </w:pPr>
+            <w:r>
+              <w:rPr>
+                <w:rFonts w:eastAsia="Calibri" w:cs="Arial"/>
+                <w:color w:val="0070C0"/>
+              </w:rPr>
+              <w:t>Complete all the game stages</w:t>
+            </w:r>
+          </w:p>
+        </w:tc>
+        <w:tc>
+          <w:tcPr>
+            <w:tcW w:w="4140" w:type="dxa"/>
+            <w:tcBorders>
+              <w:top w:val="single" w:sz="4" w:space="0" w:color="8EAADB" w:themeColor="accent1" w:themeTint="99"/>
+              <w:left w:val="single" w:sz="4" w:space="0" w:color="8EAADB" w:themeColor="accent1" w:themeTint="99"/>
+              <w:bottom w:val="single" w:sz="4" w:space="0" w:color="8EAADB" w:themeColor="accent1" w:themeTint="99"/>
+              <w:right w:val="single" w:sz="4" w:space="0" w:color="8EAADB" w:themeColor="accent1" w:themeTint="99"/>
+            </w:tcBorders>
+          </w:tcPr>
+          <w:p>
+            <w:pPr>
+              <w:widowControl w:val="0"/>
+              <w:cnfStyle w:val="000000000000" w:firstRow="0" w:lastRow="0" w:firstColumn="0" w:lastColumn="0" w:oddVBand="0" w:evenVBand="0" w:oddHBand="0" w:evenHBand="0" w:firstRowFirstColumn="0" w:firstRowLastColumn="0" w:lastRowFirstColumn="0" w:lastRowLastColumn="0"/>
+              <w:rPr>
+                <w:rFonts w:eastAsia="Calibri" w:cs="Arial"/>
+                <w:color w:val="0070C0"/>
+              </w:rPr>
+            </w:pPr>
+            <w:r>
+              <w:rPr>
+                <w:rFonts w:eastAsia="Calibri" w:cs="Arial"/>
+                <w:color w:val="0070C0"/>
+              </w:rPr>
+              <w:t>I can proceed to the final stage and pass the course.</w:t>
+            </w:r>
+          </w:p>
+        </w:tc>
+      </w:tr>
+      <w:tr>
+        <w:trPr>
+          <w:cnfStyle w:val="000000100000" w:firstRow="0" w:lastRow="0" w:firstColumn="0" w:lastColumn="0" w:oddVBand="0" w:evenVBand="0" w:oddHBand="1" w:evenHBand="0" w:firstRowFirstColumn="0" w:firstRowLastColumn="0" w:lastRowFirstColumn="0" w:lastRowLastColumn="0"/>
+        </w:trPr>
+        <w:tc>
+          <w:tcPr>
+            <w:cnfStyle w:val="001000000000" w:firstRow="0" w:lastRow="0" w:firstColumn="1" w:lastColumn="0" w:oddVBand="0" w:evenVBand="0" w:oddHBand="0" w:evenHBand="0" w:firstRowFirstColumn="0" w:firstRowLastColumn="0" w:lastRowFirstColumn="0" w:lastRowLastColumn="0"/>
+            <w:tcW w:w="870" w:type="dxa"/>
+            <w:tcBorders>
+              <w:top w:val="single" w:sz="4" w:space="0" w:color="8EAADB" w:themeColor="accent1" w:themeTint="99"/>
+              <w:left w:val="single" w:sz="4" w:space="0" w:color="8EAADB" w:themeColor="accent1" w:themeTint="99"/>
+              <w:bottom w:val="single" w:sz="4" w:space="0" w:color="8EAADB" w:themeColor="accent1" w:themeTint="99"/>
+              <w:right w:val="single" w:sz="4" w:space="0" w:color="8EAADB" w:themeColor="accent1" w:themeTint="99"/>
+            </w:tcBorders>
+          </w:tcPr>
+          <w:p>
+            <w:pPr>
+              <w:pStyle w:val="ListParagraph"/>
+              <w:widowControl w:val="0"/>
+              <w:numPr>
+                <w:ilvl w:val="0"/>
+                <w:numId w:val="4"/>
+              </w:numPr>
+              <w:jc w:val="center"/>
+              <w:rPr>
+                <w:rFonts w:eastAsia="Calibri" w:cs="Arial"/>
+                <w:color w:val="0070C0"/>
+              </w:rPr>
+            </w:pPr>
+          </w:p>
+        </w:tc>
+        <w:tc>
+          <w:tcPr>
+            <w:tcW w:w="1105" w:type="dxa"/>
+            <w:tcBorders>
+              <w:top w:val="single" w:sz="4" w:space="0" w:color="8EAADB" w:themeColor="accent1" w:themeTint="99"/>
+              <w:left w:val="single" w:sz="4" w:space="0" w:color="8EAADB" w:themeColor="accent1" w:themeTint="99"/>
+              <w:bottom w:val="single" w:sz="4" w:space="0" w:color="8EAADB" w:themeColor="accent1" w:themeTint="99"/>
+              <w:right w:val="single" w:sz="4" w:space="0" w:color="8EAADB" w:themeColor="accent1" w:themeTint="99"/>
+            </w:tcBorders>
+          </w:tcPr>
+          <w:p>
+            <w:pPr>
+              <w:widowControl w:val="0"/>
+              <w:cnfStyle w:val="000000100000" w:firstRow="0" w:lastRow="0" w:firstColumn="0" w:lastColumn="0" w:oddVBand="0" w:evenVBand="0" w:oddHBand="1" w:evenHBand="0" w:firstRowFirstColumn="0" w:firstRowLastColumn="0" w:lastRowFirstColumn="0" w:lastRowLastColumn="0"/>
+              <w:rPr>
+                <w:rFonts w:eastAsia="Calibri" w:cs="Arial"/>
+                <w:color w:val="0070C0"/>
+              </w:rPr>
+            </w:pPr>
+            <w:r>
+              <w:rPr>
+                <w:rFonts w:eastAsia="Calibri" w:cs="Arial"/>
+                <w:color w:val="0070C0"/>
+              </w:rPr>
+              <w:t>Course instructor</w:t>
+            </w:r>
+          </w:p>
+        </w:tc>
+        <w:tc>
+          <w:tcPr>
+            <w:tcW w:w="4770" w:type="dxa"/>
+            <w:tcBorders>
+              <w:top w:val="single" w:sz="4" w:space="0" w:color="8EAADB" w:themeColor="accent1" w:themeTint="99"/>
+              <w:left w:val="single" w:sz="4" w:space="0" w:color="8EAADB" w:themeColor="accent1" w:themeTint="99"/>
+              <w:bottom w:val="single" w:sz="4" w:space="0" w:color="8EAADB" w:themeColor="accent1" w:themeTint="99"/>
+              <w:right w:val="single" w:sz="4" w:space="0" w:color="8EAADB" w:themeColor="accent1" w:themeTint="99"/>
+            </w:tcBorders>
+          </w:tcPr>
+          <w:p>
+            <w:pPr>
+              <w:widowControl w:val="0"/>
+              <w:cnfStyle w:val="000000100000" w:firstRow="0" w:lastRow="0" w:firstColumn="0" w:lastColumn="0" w:oddVBand="0" w:evenVBand="0" w:oddHBand="1" w:evenHBand="0" w:firstRowFirstColumn="0" w:firstRowLastColumn="0" w:lastRowFirstColumn="0" w:lastRowLastColumn="0"/>
+              <w:rPr>
+                <w:rFonts w:eastAsia="Calibri" w:cs="Arial"/>
+                <w:color w:val="0070C0"/>
+              </w:rPr>
+            </w:pPr>
+            <w:r>
+              <w:rPr>
+                <w:rFonts w:eastAsia="Calibri" w:cs="Arial"/>
+                <w:color w:val="0070C0"/>
+              </w:rPr>
+              <w:t>Get notified when a student finishes the final stage</w:t>
+            </w:r>
+          </w:p>
+        </w:tc>
+        <w:tc>
+          <w:tcPr>
+            <w:tcW w:w="4140" w:type="dxa"/>
+            <w:tcBorders>
+              <w:top w:val="single" w:sz="4" w:space="0" w:color="8EAADB" w:themeColor="accent1" w:themeTint="99"/>
+              <w:left w:val="single" w:sz="4" w:space="0" w:color="8EAADB" w:themeColor="accent1" w:themeTint="99"/>
+              <w:bottom w:val="single" w:sz="4" w:space="0" w:color="8EAADB" w:themeColor="accent1" w:themeTint="99"/>
+              <w:right w:val="single" w:sz="4" w:space="0" w:color="8EAADB" w:themeColor="accent1" w:themeTint="99"/>
+            </w:tcBorders>
+          </w:tcPr>
+          <w:p>
+            <w:pPr>
+              <w:widowControl w:val="0"/>
+              <w:cnfStyle w:val="000000100000" w:firstRow="0" w:lastRow="0" w:firstColumn="0" w:lastColumn="0" w:oddVBand="0" w:evenVBand="0" w:oddHBand="1" w:evenHBand="0" w:firstRowFirstColumn="0" w:firstRowLastColumn="0" w:lastRowFirstColumn="0" w:lastRowLastColumn="0"/>
+              <w:rPr>
+                <w:rFonts w:eastAsia="Calibri" w:cs="Arial"/>
+                <w:color w:val="0070C0"/>
+              </w:rPr>
+            </w:pPr>
+            <w:r>
+              <w:rPr>
+                <w:rFonts w:eastAsia="Calibri" w:cs="Arial"/>
+                <w:color w:val="0070C0"/>
+              </w:rPr>
+              <w:t>I can check their score and approve his grade.</w:t>
+            </w:r>
+          </w:p>
+        </w:tc>
+      </w:tr>
+      <w:tr>
+        <w:tc>
+          <w:tcPr>
+            <w:cnfStyle w:val="001000000000" w:firstRow="0" w:lastRow="0" w:firstColumn="1" w:lastColumn="0" w:oddVBand="0" w:evenVBand="0" w:oddHBand="0" w:evenHBand="0" w:firstRowFirstColumn="0" w:firstRowLastColumn="0" w:lastRowFirstColumn="0" w:lastRowLastColumn="0"/>
+            <w:tcW w:w="870" w:type="dxa"/>
+            <w:tcBorders>
+              <w:top w:val="single" w:sz="4" w:space="0" w:color="8EAADB" w:themeColor="accent1" w:themeTint="99"/>
+              <w:left w:val="single" w:sz="4" w:space="0" w:color="8EAADB" w:themeColor="accent1" w:themeTint="99"/>
+              <w:bottom w:val="single" w:sz="4" w:space="0" w:color="8EAADB" w:themeColor="accent1" w:themeTint="99"/>
+              <w:right w:val="single" w:sz="4" w:space="0" w:color="8EAADB" w:themeColor="accent1" w:themeTint="99"/>
+            </w:tcBorders>
+          </w:tcPr>
+          <w:p>
+            <w:pPr>
+              <w:pStyle w:val="ListParagraph"/>
+              <w:widowControl w:val="0"/>
+              <w:numPr>
+                <w:ilvl w:val="0"/>
+                <w:numId w:val="4"/>
+              </w:numPr>
+              <w:jc w:val="center"/>
+              <w:rPr>
+                <w:rFonts w:eastAsia="Calibri" w:cs="Arial"/>
+                <w:color w:val="0070C0"/>
+              </w:rPr>
+            </w:pPr>
+          </w:p>
+        </w:tc>
+        <w:tc>
+          <w:tcPr>
+            <w:tcW w:w="1105" w:type="dxa"/>
+            <w:tcBorders>
+              <w:top w:val="single" w:sz="4" w:space="0" w:color="8EAADB" w:themeColor="accent1" w:themeTint="99"/>
+              <w:left w:val="single" w:sz="4" w:space="0" w:color="8EAADB" w:themeColor="accent1" w:themeTint="99"/>
+              <w:bottom w:val="single" w:sz="4" w:space="0" w:color="8EAADB" w:themeColor="accent1" w:themeTint="99"/>
+              <w:right w:val="single" w:sz="4" w:space="0" w:color="8EAADB" w:themeColor="accent1" w:themeTint="99"/>
+            </w:tcBorders>
+          </w:tcPr>
+          <w:p>
+            <w:pPr>
+              <w:widowControl w:val="0"/>
+              <w:cnfStyle w:val="000000000000" w:firstRow="0" w:lastRow="0" w:firstColumn="0" w:lastColumn="0" w:oddVBand="0" w:evenVBand="0" w:oddHBand="0" w:evenHBand="0" w:firstRowFirstColumn="0" w:firstRowLastColumn="0" w:lastRowFirstColumn="0" w:lastRowLastColumn="0"/>
+              <w:rPr>
+                <w:rFonts w:eastAsia="Calibri" w:cs="Arial"/>
+                <w:color w:val="0070C0"/>
+              </w:rPr>
+            </w:pPr>
+            <w:r>
+              <w:rPr>
+                <w:rFonts w:eastAsia="Calibri" w:cs="Arial"/>
+                <w:color w:val="0070C0"/>
+              </w:rPr>
+              <w:t>Student</w:t>
+            </w:r>
+          </w:p>
+        </w:tc>
+        <w:tc>
+          <w:tcPr>
+            <w:tcW w:w="4770" w:type="dxa"/>
+            <w:tcBorders>
+              <w:top w:val="single" w:sz="4" w:space="0" w:color="8EAADB" w:themeColor="accent1" w:themeTint="99"/>
+              <w:left w:val="single" w:sz="4" w:space="0" w:color="8EAADB" w:themeColor="accent1" w:themeTint="99"/>
+              <w:bottom w:val="single" w:sz="4" w:space="0" w:color="8EAADB" w:themeColor="accent1" w:themeTint="99"/>
+              <w:right w:val="single" w:sz="4" w:space="0" w:color="8EAADB" w:themeColor="accent1" w:themeTint="99"/>
+            </w:tcBorders>
+          </w:tcPr>
+          <w:p>
+            <w:pPr>
+              <w:widowControl w:val="0"/>
+              <w:cnfStyle w:val="000000000000" w:firstRow="0" w:lastRow="0" w:firstColumn="0" w:lastColumn="0" w:oddVBand="0" w:evenVBand="0" w:oddHBand="0" w:evenHBand="0" w:firstRowFirstColumn="0" w:firstRowLastColumn="0" w:lastRowFirstColumn="0" w:lastRowLastColumn="0"/>
+              <w:rPr>
+                <w:rFonts w:eastAsia="Calibri" w:cs="Arial"/>
+                <w:color w:val="0070C0"/>
+              </w:rPr>
+            </w:pPr>
+            <w:r>
+              <w:rPr>
+                <w:rFonts w:eastAsia="Calibri" w:cs="Arial"/>
+                <w:color w:val="0070C0"/>
+              </w:rPr>
+              <w:t>Receive email with final grades</w:t>
+            </w:r>
+          </w:p>
+        </w:tc>
+        <w:tc>
+          <w:tcPr>
+            <w:tcW w:w="4140" w:type="dxa"/>
+            <w:tcBorders>
+              <w:top w:val="single" w:sz="4" w:space="0" w:color="8EAADB" w:themeColor="accent1" w:themeTint="99"/>
+              <w:left w:val="single" w:sz="4" w:space="0" w:color="8EAADB" w:themeColor="accent1" w:themeTint="99"/>
+              <w:bottom w:val="single" w:sz="4" w:space="0" w:color="8EAADB" w:themeColor="accent1" w:themeTint="99"/>
+              <w:right w:val="single" w:sz="4" w:space="0" w:color="8EAADB" w:themeColor="accent1" w:themeTint="99"/>
+            </w:tcBorders>
+          </w:tcPr>
+          <w:p>
+            <w:pPr>
+              <w:widowControl w:val="0"/>
+              <w:cnfStyle w:val="000000000000" w:firstRow="0" w:lastRow="0" w:firstColumn="0" w:lastColumn="0" w:oddVBand="0" w:evenVBand="0" w:oddHBand="0" w:evenHBand="0" w:firstRowFirstColumn="0" w:firstRowLastColumn="0" w:lastRowFirstColumn="0" w:lastRowLastColumn="0"/>
+              <w:rPr>
+                <w:rFonts w:eastAsia="Calibri" w:cs="Arial"/>
+                <w:color w:val="0070C0"/>
+              </w:rPr>
+            </w:pPr>
+            <w:r>
+              <w:rPr>
+                <w:rFonts w:eastAsia="Calibri" w:cs="Arial"/>
+                <w:color w:val="0070C0"/>
+              </w:rPr>
+              <w:t>I know whether I succeed or not.</w:t>
+            </w:r>
+          </w:p>
+        </w:tc>
+      </w:tr>
+      <w:tr>
+        <w:trPr>
+          <w:cnfStyle w:val="000000100000" w:firstRow="0" w:lastRow="0" w:firstColumn="0" w:lastColumn="0" w:oddVBand="0" w:evenVBand="0" w:oddHBand="1" w:evenHBand="0" w:firstRowFirstColumn="0" w:firstRowLastColumn="0" w:lastRowFirstColumn="0" w:lastRowLastColumn="0"/>
+        </w:trPr>
+        <w:tc>
+          <w:tcPr>
+            <w:cnfStyle w:val="001000000000" w:firstRow="0" w:lastRow="0" w:firstColumn="1" w:lastColumn="0" w:oddVBand="0" w:evenVBand="0" w:oddHBand="0" w:evenHBand="0" w:firstRowFirstColumn="0" w:firstRowLastColumn="0" w:lastRowFirstColumn="0" w:lastRowLastColumn="0"/>
+            <w:tcW w:w="870" w:type="dxa"/>
+            <w:tcBorders>
+              <w:top w:val="single" w:sz="4" w:space="0" w:color="8EAADB" w:themeColor="accent1" w:themeTint="99"/>
+              <w:left w:val="single" w:sz="4" w:space="0" w:color="8EAADB" w:themeColor="accent1" w:themeTint="99"/>
+              <w:bottom w:val="single" w:sz="4" w:space="0" w:color="8EAADB" w:themeColor="accent1" w:themeTint="99"/>
+              <w:right w:val="single" w:sz="4" w:space="0" w:color="8EAADB" w:themeColor="accent1" w:themeTint="99"/>
+            </w:tcBorders>
+          </w:tcPr>
+          <w:p>
+            <w:pPr>
+              <w:pStyle w:val="ListParagraph"/>
+              <w:widowControl w:val="0"/>
+              <w:numPr>
+                <w:ilvl w:val="0"/>
+                <w:numId w:val="4"/>
+              </w:numPr>
+              <w:jc w:val="center"/>
+              <w:rPr>
+                <w:rFonts w:eastAsia="Calibri" w:cs="Arial"/>
+                <w:color w:val="0070C0"/>
+              </w:rPr>
+            </w:pPr>
+          </w:p>
+        </w:tc>
+        <w:tc>
+          <w:tcPr>
+            <w:tcW w:w="1105" w:type="dxa"/>
+            <w:tcBorders>
+              <w:top w:val="single" w:sz="4" w:space="0" w:color="8EAADB" w:themeColor="accent1" w:themeTint="99"/>
+              <w:left w:val="single" w:sz="4" w:space="0" w:color="8EAADB" w:themeColor="accent1" w:themeTint="99"/>
+              <w:bottom w:val="single" w:sz="4" w:space="0" w:color="8EAADB" w:themeColor="accent1" w:themeTint="99"/>
+              <w:right w:val="single" w:sz="4" w:space="0" w:color="8EAADB" w:themeColor="accent1" w:themeTint="99"/>
+            </w:tcBorders>
+          </w:tcPr>
+          <w:p>
+            <w:pPr>
+              <w:widowControl w:val="0"/>
+              <w:cnfStyle w:val="000000100000" w:firstRow="0" w:lastRow="0" w:firstColumn="0" w:lastColumn="0" w:oddVBand="0" w:evenVBand="0" w:oddHBand="1" w:evenHBand="0" w:firstRowFirstColumn="0" w:firstRowLastColumn="0" w:lastRowFirstColumn="0" w:lastRowLastColumn="0"/>
+              <w:rPr>
+                <w:rFonts w:eastAsia="Calibri" w:cs="Arial"/>
+                <w:color w:val="0070C0"/>
+              </w:rPr>
+            </w:pPr>
+            <w:r>
+              <w:rPr>
+                <w:rFonts w:eastAsia="Calibri" w:cs="Arial"/>
+                <w:color w:val="0070C0"/>
+              </w:rPr>
+              <w:t>Course instructor</w:t>
+            </w:r>
+          </w:p>
+        </w:tc>
+        <w:tc>
+          <w:tcPr>
+            <w:tcW w:w="4770" w:type="dxa"/>
+            <w:tcBorders>
+              <w:top w:val="single" w:sz="4" w:space="0" w:color="8EAADB" w:themeColor="accent1" w:themeTint="99"/>
+              <w:left w:val="single" w:sz="4" w:space="0" w:color="8EAADB" w:themeColor="accent1" w:themeTint="99"/>
+              <w:bottom w:val="single" w:sz="4" w:space="0" w:color="8EAADB" w:themeColor="accent1" w:themeTint="99"/>
+              <w:right w:val="single" w:sz="4" w:space="0" w:color="8EAADB" w:themeColor="accent1" w:themeTint="99"/>
+            </w:tcBorders>
+          </w:tcPr>
+          <w:p>
+            <w:pPr>
+              <w:widowControl w:val="0"/>
+              <w:cnfStyle w:val="000000100000" w:firstRow="0" w:lastRow="0" w:firstColumn="0" w:lastColumn="0" w:oddVBand="0" w:evenVBand="0" w:oddHBand="1" w:evenHBand="0" w:firstRowFirstColumn="0" w:firstRowLastColumn="0" w:lastRowFirstColumn="0" w:lastRowLastColumn="0"/>
+              <w:rPr>
+                <w:rFonts w:eastAsia="Calibri" w:cs="Arial"/>
+                <w:color w:val="0070C0"/>
+              </w:rPr>
+            </w:pPr>
+            <w:r>
+              <w:rPr>
+                <w:rFonts w:eastAsia="Calibri" w:cs="Arial"/>
+                <w:color w:val="0070C0"/>
+              </w:rPr>
+              <w:t>Get a list of scores of all students at the end of the semester</w:t>
+            </w:r>
+          </w:p>
+        </w:tc>
+        <w:tc>
+          <w:tcPr>
+            <w:tcW w:w="4140" w:type="dxa"/>
+            <w:tcBorders>
+              <w:top w:val="single" w:sz="4" w:space="0" w:color="8EAADB" w:themeColor="accent1" w:themeTint="99"/>
+              <w:left w:val="single" w:sz="4" w:space="0" w:color="8EAADB" w:themeColor="accent1" w:themeTint="99"/>
+              <w:bottom w:val="single" w:sz="4" w:space="0" w:color="8EAADB" w:themeColor="accent1" w:themeTint="99"/>
+              <w:right w:val="single" w:sz="4" w:space="0" w:color="8EAADB" w:themeColor="accent1" w:themeTint="99"/>
+            </w:tcBorders>
+          </w:tcPr>
+          <w:p>
+            <w:pPr>
+              <w:widowControl w:val="0"/>
+              <w:cnfStyle w:val="000000100000" w:firstRow="0" w:lastRow="0" w:firstColumn="0" w:lastColumn="0" w:oddVBand="0" w:evenVBand="0" w:oddHBand="1" w:evenHBand="0" w:firstRowFirstColumn="0" w:firstRowLastColumn="0" w:lastRowFirstColumn="0" w:lastRowLastColumn="0"/>
+              <w:rPr>
+                <w:rFonts w:eastAsia="Calibri" w:cs="Arial"/>
+                <w:color w:val="0070C0"/>
+              </w:rPr>
+            </w:pPr>
+            <w:r>
+              <w:rPr>
+                <w:rFonts w:eastAsia="Calibri" w:cs="Arial"/>
+                <w:color w:val="0070C0"/>
+              </w:rPr>
+              <w:t>I can calculate the success percentage.</w:t>
+            </w:r>
+          </w:p>
+        </w:tc>
+      </w:tr>
+      <w:tr>
+        <w:tc>
+          <w:tcPr>
+            <w:cnfStyle w:val="001000000000" w:firstRow="0" w:lastRow="0" w:firstColumn="1" w:lastColumn="0" w:oddVBand="0" w:evenVBand="0" w:oddHBand="0" w:evenHBand="0" w:firstRowFirstColumn="0" w:firstRowLastColumn="0" w:lastRowFirstColumn="0" w:lastRowLastColumn="0"/>
+            <w:tcW w:w="870" w:type="dxa"/>
+            <w:tcBorders>
+              <w:top w:val="single" w:sz="4" w:space="0" w:color="8EAADB" w:themeColor="accent1" w:themeTint="99"/>
+              <w:left w:val="single" w:sz="4" w:space="0" w:color="8EAADB" w:themeColor="accent1" w:themeTint="99"/>
+              <w:bottom w:val="single" w:sz="4" w:space="0" w:color="8EAADB" w:themeColor="accent1" w:themeTint="99"/>
+              <w:right w:val="single" w:sz="4" w:space="0" w:color="8EAADB" w:themeColor="accent1" w:themeTint="99"/>
+            </w:tcBorders>
+          </w:tcPr>
+          <w:p>
+            <w:pPr>
+              <w:pStyle w:val="ListParagraph"/>
+              <w:widowControl w:val="0"/>
+              <w:numPr>
+                <w:ilvl w:val="0"/>
+                <w:numId w:val="4"/>
+              </w:numPr>
+              <w:jc w:val="center"/>
+              <w:rPr>
+                <w:rFonts w:eastAsia="Calibri" w:cs="Arial"/>
+                <w:color w:val="0070C0"/>
+              </w:rPr>
+            </w:pPr>
+          </w:p>
+        </w:tc>
+        <w:tc>
+          <w:tcPr>
+            <w:tcW w:w="1105" w:type="dxa"/>
+            <w:tcBorders>
+              <w:top w:val="single" w:sz="4" w:space="0" w:color="8EAADB" w:themeColor="accent1" w:themeTint="99"/>
+              <w:left w:val="single" w:sz="4" w:space="0" w:color="8EAADB" w:themeColor="accent1" w:themeTint="99"/>
+              <w:bottom w:val="single" w:sz="4" w:space="0" w:color="8EAADB" w:themeColor="accent1" w:themeTint="99"/>
+              <w:right w:val="single" w:sz="4" w:space="0" w:color="8EAADB" w:themeColor="accent1" w:themeTint="99"/>
+            </w:tcBorders>
+          </w:tcPr>
+          <w:p>
+            <w:pPr>
+              <w:widowControl w:val="0"/>
+              <w:cnfStyle w:val="000000000000" w:firstRow="0" w:lastRow="0" w:firstColumn="0" w:lastColumn="0" w:oddVBand="0" w:evenVBand="0" w:oddHBand="0" w:evenHBand="0" w:firstRowFirstColumn="0" w:firstRowLastColumn="0" w:lastRowFirstColumn="0" w:lastRowLastColumn="0"/>
+              <w:rPr>
+                <w:rFonts w:eastAsia="Calibri" w:cs="Arial"/>
+                <w:color w:val="0070C0"/>
+              </w:rPr>
+            </w:pPr>
+            <w:r>
+              <w:rPr>
+                <w:rFonts w:eastAsia="Calibri" w:cs="Arial"/>
+                <w:color w:val="0070C0"/>
+              </w:rPr>
+              <w:t>Course instructor</w:t>
+            </w:r>
+          </w:p>
+        </w:tc>
+        <w:tc>
+          <w:tcPr>
+            <w:tcW w:w="4770" w:type="dxa"/>
+            <w:tcBorders>
+              <w:top w:val="single" w:sz="4" w:space="0" w:color="8EAADB" w:themeColor="accent1" w:themeTint="99"/>
+              <w:left w:val="single" w:sz="4" w:space="0" w:color="8EAADB" w:themeColor="accent1" w:themeTint="99"/>
+              <w:bottom w:val="single" w:sz="4" w:space="0" w:color="8EAADB" w:themeColor="accent1" w:themeTint="99"/>
+              <w:right w:val="single" w:sz="4" w:space="0" w:color="8EAADB" w:themeColor="accent1" w:themeTint="99"/>
+            </w:tcBorders>
+          </w:tcPr>
+          <w:p>
+            <w:pPr>
+              <w:widowControl w:val="0"/>
+              <w:cnfStyle w:val="000000000000" w:firstRow="0" w:lastRow="0" w:firstColumn="0" w:lastColumn="0" w:oddVBand="0" w:evenVBand="0" w:oddHBand="0" w:evenHBand="0" w:firstRowFirstColumn="0" w:firstRowLastColumn="0" w:lastRowFirstColumn="0" w:lastRowLastColumn="0"/>
+              <w:rPr>
+                <w:rFonts w:eastAsia="Calibri" w:cs="Arial"/>
+                <w:color w:val="0070C0"/>
+              </w:rPr>
+            </w:pPr>
+            <w:r>
+              <w:rPr>
+                <w:rFonts w:eastAsia="Calibri" w:cs="Arial"/>
+                <w:color w:val="0070C0"/>
+              </w:rPr>
+              <w:t>Be able to approve the final results for all students taking courses</w:t>
+            </w:r>
+          </w:p>
+        </w:tc>
+        <w:tc>
+          <w:tcPr>
+            <w:tcW w:w="4140" w:type="dxa"/>
+            <w:tcBorders>
+              <w:top w:val="single" w:sz="4" w:space="0" w:color="8EAADB" w:themeColor="accent1" w:themeTint="99"/>
+              <w:left w:val="single" w:sz="4" w:space="0" w:color="8EAADB" w:themeColor="accent1" w:themeTint="99"/>
+              <w:bottom w:val="single" w:sz="4" w:space="0" w:color="8EAADB" w:themeColor="accent1" w:themeTint="99"/>
+              <w:right w:val="single" w:sz="4" w:space="0" w:color="8EAADB" w:themeColor="accent1" w:themeTint="99"/>
+            </w:tcBorders>
+          </w:tcPr>
+          <w:p>
+            <w:pPr>
+              <w:widowControl w:val="0"/>
+              <w:cnfStyle w:val="000000000000" w:firstRow="0" w:lastRow="0" w:firstColumn="0" w:lastColumn="0" w:oddVBand="0" w:evenVBand="0" w:oddHBand="0" w:evenHBand="0" w:firstRowFirstColumn="0" w:firstRowLastColumn="0" w:lastRowFirstColumn="0" w:lastRowLastColumn="0"/>
+              <w:rPr>
+                <w:rFonts w:eastAsia="Calibri" w:cs="Arial"/>
+                <w:color w:val="0070C0"/>
+              </w:rPr>
+            </w:pPr>
+            <w:r>
+              <w:rPr>
+                <w:rFonts w:eastAsia="Calibri" w:cs="Arial"/>
+                <w:color w:val="0070C0"/>
+              </w:rPr>
+              <w:t>The system start sending mails to them.</w:t>
+            </w:r>
+          </w:p>
+        </w:tc>
+      </w:tr>
+    </w:tbl>
     <w:p>
       <w:pPr>
         <w:pStyle w:val="ListParagraph"/>
@@ -890,6 +2206,204 @@
 <file path=word/numbering.xml><?xml version="1.0" encoding="utf-8"?>
 <w:numbering xmlns:wpc="http://schemas.microsoft.com/office/word/2010/wordprocessingCanvas" xmlns:cx="http://schemas.microsoft.com/office/drawing/2014/chartex" xmlns:cx1="http://schemas.microsoft.com/office/drawing/2015/9/8/chartex" xmlns:cx2="http://schemas.microsoft.com/office/drawing/2015/10/21/chartex" xmlns:cx3="http://schemas.microsoft.com/office/drawing/2016/5/9/chartex" xmlns:cx4="http://schemas.microsoft.com/office/drawing/2016/5/10/chartex" xmlns:cx5="http://schemas.microsoft.com/office/drawing/2016/5/11/chartex" xmlns:cx6="http://schemas.microsoft.com/office/drawing/2016/5/12/chartex" xmlns:cx7="http://schemas.microsoft.com/office/drawing/2016/5/13/chartex" xmlns:cx8="http://schemas.microsoft.com/office/drawing/2016/5/14/chartex" xmlns:mc="http://schemas.openxmlformats.org/markup-compatibility/2006" xmlns:aink="http://schemas.microsoft.com/office/drawing/2016/ink" xmlns:am3d="http://schemas.microsoft.com/office/drawing/2017/model3d" xmlns:o="urn:schemas-microsoft-com:office:office" xmlns:r="http://schemas.openxmlformats.org/officeDocument/2006/relationships" xmlns:m="http://schemas.openxmlformats.org/officeDocument/2006/math" xmlns:v="urn:schemas-microsoft-com:vml" xmlns:wp14="http://schemas.microsoft.com/office/word/2010/wordprocessingDrawing" xmlns:wp="http://schemas.openxmlformats.org/drawingml/2006/wordprocessingDrawing" xmlns:w10="urn:schemas-microsoft-com:office:word" xmlns:w="http://schemas.openxmlformats.org/wordprocessingml/2006/main" xmlns:w14="http://schemas.microsoft.com/office/word/2010/wordml" xmlns:w15="http://schemas.microsoft.com/office/word/2012/wordml" xmlns:w16cex="http://schemas.microsoft.com/office/word/2018/wordml/cex" xmlns:w16cid="http://schemas.microsoft.com/office/word/2016/wordml/cid" xmlns:w16="http://schemas.microsoft.com/office/word/2018/wordml" xmlns:w16sdtdh="http://schemas.microsoft.com/office/word/2020/wordml/sdtdatahash" xmlns:w16se="http://schemas.microsoft.com/office/word/2015/wordml/symex" xmlns:wpg="http://schemas.microsoft.com/office/word/2010/wordprocessingGroup" xmlns:wpi="http://schemas.microsoft.com/office/word/2010/wordprocessingInk" xmlns:wne="http://schemas.microsoft.com/office/word/2006/wordml" xmlns:wps="http://schemas.microsoft.com/office/word/2010/wordprocessingShape" mc:Ignorable="w14 w15 w16se w16cid w16 w16cex w16sdtdh wp14">
   <w:abstractNum w:abstractNumId="0" w15:restartNumberingAfterBreak="0">
+    <w:nsid w:val="03E46FD8"/>
+    <w:multiLevelType w:val="hybridMultilevel"/>
+    <w:tmpl w:val="6CF69436"/>
+    <w:lvl w:ilvl="0" w:tplc="2C1A5BF6">
+      <w:numFmt w:val="bullet"/>
+      <w:lvlText w:val=""/>
+      <w:lvlJc w:val="left"/>
+      <w:pPr>
+        <w:ind w:left="720" w:hanging="360"/>
+      </w:pPr>
+      <w:rPr>
+        <w:rFonts w:ascii="Symbol" w:eastAsiaTheme="minorHAnsi" w:hAnsi="Symbol" w:cstheme="minorBidi" w:hint="default"/>
+      </w:rPr>
+    </w:lvl>
+    <w:lvl w:ilvl="1" w:tplc="04090003" w:tentative="1">
+      <w:start w:val="1"/>
+      <w:numFmt w:val="bullet"/>
+      <w:lvlText w:val="o"/>
+      <w:lvlJc w:val="left"/>
+      <w:pPr>
+        <w:ind w:left="1440" w:hanging="360"/>
+      </w:pPr>
+      <w:rPr>
+        <w:rFonts w:ascii="Courier New" w:hAnsi="Courier New" w:cs="Courier New" w:hint="default"/>
+      </w:rPr>
+    </w:lvl>
+    <w:lvl w:ilvl="2" w:tplc="04090005" w:tentative="1">
+      <w:start w:val="1"/>
+      <w:numFmt w:val="bullet"/>
+      <w:lvlText w:val=""/>
+      <w:lvlJc w:val="left"/>
+      <w:pPr>
+        <w:ind w:left="2160" w:hanging="360"/>
+      </w:pPr>
+      <w:rPr>
+        <w:rFonts w:ascii="Wingdings" w:hAnsi="Wingdings" w:hint="default"/>
+      </w:rPr>
+    </w:lvl>
+    <w:lvl w:ilvl="3" w:tplc="04090001" w:tentative="1">
+      <w:start w:val="1"/>
+      <w:numFmt w:val="bullet"/>
+      <w:lvlText w:val=""/>
+      <w:lvlJc w:val="left"/>
+      <w:pPr>
+        <w:ind w:left="2880" w:hanging="360"/>
+      </w:pPr>
+      <w:rPr>
+        <w:rFonts w:ascii="Symbol" w:hAnsi="Symbol" w:hint="default"/>
+      </w:rPr>
+    </w:lvl>
+    <w:lvl w:ilvl="4" w:tplc="04090003" w:tentative="1">
+      <w:start w:val="1"/>
+      <w:numFmt w:val="bullet"/>
+      <w:lvlText w:val="o"/>
+      <w:lvlJc w:val="left"/>
+      <w:pPr>
+        <w:ind w:left="3600" w:hanging="360"/>
+      </w:pPr>
+      <w:rPr>
+        <w:rFonts w:ascii="Courier New" w:hAnsi="Courier New" w:cs="Courier New" w:hint="default"/>
+      </w:rPr>
+    </w:lvl>
+    <w:lvl w:ilvl="5" w:tplc="04090005" w:tentative="1">
+      <w:start w:val="1"/>
+      <w:numFmt w:val="bullet"/>
+      <w:lvlText w:val=""/>
+      <w:lvlJc w:val="left"/>
+      <w:pPr>
+        <w:ind w:left="4320" w:hanging="360"/>
+      </w:pPr>
+      <w:rPr>
+        <w:rFonts w:ascii="Wingdings" w:hAnsi="Wingdings" w:hint="default"/>
+      </w:rPr>
+    </w:lvl>
+    <w:lvl w:ilvl="6" w:tplc="04090001" w:tentative="1">
+      <w:start w:val="1"/>
+      <w:numFmt w:val="bullet"/>
+      <w:lvlText w:val=""/>
+      <w:lvlJc w:val="left"/>
+      <w:pPr>
+        <w:ind w:left="5040" w:hanging="360"/>
+      </w:pPr>
+      <w:rPr>
+        <w:rFonts w:ascii="Symbol" w:hAnsi="Symbol" w:hint="default"/>
+      </w:rPr>
+    </w:lvl>
+    <w:lvl w:ilvl="7" w:tplc="04090003" w:tentative="1">
+      <w:start w:val="1"/>
+      <w:numFmt w:val="bullet"/>
+      <w:lvlText w:val="o"/>
+      <w:lvlJc w:val="left"/>
+      <w:pPr>
+        <w:ind w:left="5760" w:hanging="360"/>
+      </w:pPr>
+      <w:rPr>
+        <w:rFonts w:ascii="Courier New" w:hAnsi="Courier New" w:cs="Courier New" w:hint="default"/>
+      </w:rPr>
+    </w:lvl>
+    <w:lvl w:ilvl="8" w:tplc="04090005" w:tentative="1">
+      <w:start w:val="1"/>
+      <w:numFmt w:val="bullet"/>
+      <w:lvlText w:val=""/>
+      <w:lvlJc w:val="left"/>
+      <w:pPr>
+        <w:ind w:left="6480" w:hanging="360"/>
+      </w:pPr>
+      <w:rPr>
+        <w:rFonts w:ascii="Wingdings" w:hAnsi="Wingdings" w:hint="default"/>
+      </w:rPr>
+    </w:lvl>
+  </w:abstractNum>
+  <w:abstractNum w:abstractNumId="1" w15:restartNumberingAfterBreak="0">
+    <w:nsid w:val="1ADA5350"/>
+    <w:multiLevelType w:val="hybridMultilevel"/>
+    <w:tmpl w:val="C6647BF0"/>
+    <w:lvl w:ilvl="0" w:tplc="0409000F">
+      <w:start w:val="1"/>
+      <w:numFmt w:val="decimal"/>
+      <w:lvlText w:val="%1."/>
+      <w:lvlJc w:val="left"/>
+      <w:pPr>
+        <w:ind w:left="720" w:hanging="360"/>
+      </w:pPr>
+    </w:lvl>
+    <w:lvl w:ilvl="1" w:tplc="04090019">
+      <w:start w:val="1"/>
+      <w:numFmt w:val="lowerLetter"/>
+      <w:lvlText w:val="%2."/>
+      <w:lvlJc w:val="left"/>
+      <w:pPr>
+        <w:ind w:left="1440" w:hanging="360"/>
+      </w:pPr>
+    </w:lvl>
+    <w:lvl w:ilvl="2" w:tplc="0409001B">
+      <w:start w:val="1"/>
+      <w:numFmt w:val="lowerRoman"/>
+      <w:lvlText w:val="%3."/>
+      <w:lvlJc w:val="right"/>
+      <w:pPr>
+        <w:ind w:left="2160" w:hanging="180"/>
+      </w:pPr>
+    </w:lvl>
+    <w:lvl w:ilvl="3" w:tplc="0409000F">
+      <w:start w:val="1"/>
+      <w:numFmt w:val="decimal"/>
+      <w:lvlText w:val="%4."/>
+      <w:lvlJc w:val="left"/>
+      <w:pPr>
+        <w:ind w:left="2880" w:hanging="360"/>
+      </w:pPr>
+    </w:lvl>
+    <w:lvl w:ilvl="4" w:tplc="04090019">
+      <w:start w:val="1"/>
+      <w:numFmt w:val="lowerLetter"/>
+      <w:lvlText w:val="%5."/>
+      <w:lvlJc w:val="left"/>
+      <w:pPr>
+        <w:ind w:left="3600" w:hanging="360"/>
+      </w:pPr>
+    </w:lvl>
+    <w:lvl w:ilvl="5" w:tplc="0409001B">
+      <w:start w:val="1"/>
+      <w:numFmt w:val="lowerRoman"/>
+      <w:lvlText w:val="%6."/>
+      <w:lvlJc w:val="right"/>
+      <w:pPr>
+        <w:ind w:left="4320" w:hanging="180"/>
+      </w:pPr>
+    </w:lvl>
+    <w:lvl w:ilvl="6" w:tplc="0409000F">
+      <w:start w:val="1"/>
+      <w:numFmt w:val="decimal"/>
+      <w:lvlText w:val="%7."/>
+      <w:lvlJc w:val="left"/>
+      <w:pPr>
+        <w:ind w:left="5040" w:hanging="360"/>
+      </w:pPr>
+    </w:lvl>
+    <w:lvl w:ilvl="7" w:tplc="04090019">
+      <w:start w:val="1"/>
+      <w:numFmt w:val="lowerLetter"/>
+      <w:lvlText w:val="%8."/>
+      <w:lvlJc w:val="left"/>
+      <w:pPr>
+        <w:ind w:left="5760" w:hanging="360"/>
+      </w:pPr>
+    </w:lvl>
+    <w:lvl w:ilvl="8" w:tplc="0409001B">
+      <w:start w:val="1"/>
+      <w:numFmt w:val="lowerRoman"/>
+      <w:lvlText w:val="%9."/>
+      <w:lvlJc w:val="right"/>
+      <w:pPr>
+        <w:ind w:left="6480" w:hanging="180"/>
+      </w:pPr>
+    </w:lvl>
+  </w:abstractNum>
+  <w:abstractNum w:abstractNumId="2" w15:restartNumberingAfterBreak="0">
     <w:nsid w:val="262177CE"/>
     <w:multiLevelType w:val="multilevel"/>
     <w:tmpl w:val="E06C0F50"/>
@@ -1029,7 +2543,7 @@
       </w:rPr>
     </w:lvl>
   </w:abstractNum>
-  <w:abstractNum w:abstractNumId="1" w15:restartNumberingAfterBreak="0">
+  <w:abstractNum w:abstractNumId="3" w15:restartNumberingAfterBreak="0">
     <w:nsid w:val="28090ED4"/>
     <w:multiLevelType w:val="hybridMultilevel"/>
     <w:tmpl w:val="2A74F800"/>
@@ -1118,7 +2632,7 @@
       </w:pPr>
     </w:lvl>
   </w:abstractNum>
-  <w:abstractNum w:abstractNumId="2" w15:restartNumberingAfterBreak="0">
+  <w:abstractNum w:abstractNumId="4" w15:restartNumberingAfterBreak="0">
     <w:nsid w:val="6E114122"/>
     <w:multiLevelType w:val="hybridMultilevel"/>
     <w:tmpl w:val="41C6B5C4"/>
@@ -1208,13 +2722,46 @@
     </w:lvl>
   </w:abstractNum>
   <w:num w:numId="1">
-    <w:abstractNumId w:val="0"/>
+    <w:abstractNumId w:val="2"/>
   </w:num>
   <w:num w:numId="2">
-    <w:abstractNumId w:val="2"/>
+    <w:abstractNumId w:val="4"/>
   </w:num>
   <w:num w:numId="3">
+    <w:abstractNumId w:val="3"/>
+  </w:num>
+  <w:num w:numId="4">
     <w:abstractNumId w:val="1"/>
+    <w:lvlOverride w:ilvl="0">
+      <w:startOverride w:val="1"/>
+    </w:lvlOverride>
+    <w:lvlOverride w:ilvl="1">
+      <w:startOverride w:val="1"/>
+    </w:lvlOverride>
+    <w:lvlOverride w:ilvl="2">
+      <w:startOverride w:val="1"/>
+    </w:lvlOverride>
+    <w:lvlOverride w:ilvl="3">
+      <w:startOverride w:val="1"/>
+    </w:lvlOverride>
+    <w:lvlOverride w:ilvl="4">
+      <w:startOverride w:val="1"/>
+    </w:lvlOverride>
+    <w:lvlOverride w:ilvl="5">
+      <w:startOverride w:val="1"/>
+    </w:lvlOverride>
+    <w:lvlOverride w:ilvl="6">
+      <w:startOverride w:val="1"/>
+    </w:lvlOverride>
+    <w:lvlOverride w:ilvl="7">
+      <w:startOverride w:val="1"/>
+    </w:lvlOverride>
+    <w:lvlOverride w:ilvl="8">
+      <w:startOverride w:val="1"/>
+    </w:lvlOverride>
+  </w:num>
+  <w:num w:numId="5">
+    <w:abstractNumId w:val="0"/>
   </w:num>
 </w:numbering>
 </file>
@@ -1750,6 +3297,80 @@
       <w:suppressAutoHyphens/>
     </w:pPr>
   </w:style>
+  <w:style w:type="table" w:styleId="GridTable6Colorful-Accent1">
+    <w:name w:val="Grid Table 6 Colorful Accent 1"/>
+    <w:basedOn w:val="TableNormal"/>
+    <w:uiPriority w:val="51"/>
+    <w:rsid w:val="00D71176"/>
+    <w:pPr>
+      <w:suppressAutoHyphens/>
+      <w:spacing w:after="0" w:line="240" w:lineRule="auto"/>
+    </w:pPr>
+    <w:rPr>
+      <w:color w:val="2F5496" w:themeColor="accent1" w:themeShade="BF"/>
+    </w:rPr>
+    <w:tblPr>
+      <w:tblStyleRowBandSize w:val="1"/>
+      <w:tblStyleColBandSize w:val="1"/>
+      <w:tblInd w:w="0" w:type="nil"/>
+      <w:tblBorders>
+        <w:top w:val="single" w:sz="4" w:space="0" w:color="8EAADB" w:themeColor="accent1" w:themeTint="99"/>
+        <w:left w:val="single" w:sz="4" w:space="0" w:color="8EAADB" w:themeColor="accent1" w:themeTint="99"/>
+        <w:bottom w:val="single" w:sz="4" w:space="0" w:color="8EAADB" w:themeColor="accent1" w:themeTint="99"/>
+        <w:right w:val="single" w:sz="4" w:space="0" w:color="8EAADB" w:themeColor="accent1" w:themeTint="99"/>
+        <w:insideH w:val="single" w:sz="4" w:space="0" w:color="8EAADB" w:themeColor="accent1" w:themeTint="99"/>
+        <w:insideV w:val="single" w:sz="4" w:space="0" w:color="8EAADB" w:themeColor="accent1" w:themeTint="99"/>
+      </w:tblBorders>
+    </w:tblPr>
+    <w:tblStylePr w:type="firstRow">
+      <w:rPr>
+        <w:b/>
+        <w:bCs/>
+      </w:rPr>
+      <w:tblPr/>
+      <w:tcPr>
+        <w:tcBorders>
+          <w:bottom w:val="single" w:sz="12" w:space="0" w:color="4472C4" w:themeColor="accent1"/>
+        </w:tcBorders>
+      </w:tcPr>
+    </w:tblStylePr>
+    <w:tblStylePr w:type="lastRow">
+      <w:rPr>
+        <w:b/>
+        <w:bCs/>
+      </w:rPr>
+      <w:tblPr/>
+      <w:tcPr>
+        <w:tcBorders>
+          <w:top w:val="double" w:sz="4" w:space="0" w:color="4472C4" w:themeColor="accent1"/>
+        </w:tcBorders>
+      </w:tcPr>
+    </w:tblStylePr>
+    <w:tblStylePr w:type="firstCol">
+      <w:rPr>
+        <w:b/>
+        <w:bCs/>
+      </w:rPr>
+    </w:tblStylePr>
+    <w:tblStylePr w:type="lastCol">
+      <w:rPr>
+        <w:b/>
+        <w:bCs/>
+      </w:rPr>
+    </w:tblStylePr>
+    <w:tblStylePr w:type="band1Vert">
+      <w:tblPr/>
+      <w:tcPr>
+        <w:shd w:val="clear" w:color="auto" w:fill="D9E2F3" w:themeFill="accent1" w:themeFillTint="33"/>
+      </w:tcPr>
+    </w:tblStylePr>
+    <w:tblStylePr w:type="band1Horz">
+      <w:tblPr/>
+      <w:tcPr>
+        <w:shd w:val="clear" w:color="auto" w:fill="D9E2F3" w:themeFill="accent1" w:themeFillTint="33"/>
+      </w:tcPr>
+    </w:tblStylePr>
+  </w:style>
 </w:styles>
 </file>
 
@@ -1871,7 +3492,9 @@
   <w:rsids>
     <w:rsidRoot w:val="003C5A40"/>
     <w:rsid w:val="003C5A40"/>
+    <w:rsid w:val="005874C0"/>
     <w:rsid w:val="00AA39A0"/>
+    <w:rsid w:val="00DC47C3"/>
   </w:rsids>
   <m:mathPr>
     <m:mathFont m:val="Cambria Math"/>
@@ -2324,10 +3947,6 @@
     <w:name w:val="3544BC74604F409585EED0E05B9F4A54"/>
     <w:rsid w:val="003C5A40"/>
   </w:style>
-  <w:style w:type="paragraph" w:customStyle="1" w:styleId="D01D98BE2439404790E2C55840C7412F">
-    <w:name w:val="D01D98BE2439404790E2C55840C7412F"/>
-    <w:rsid w:val="003C5A40"/>
-  </w:style>
 </w:styles>
 </file>
 

</xml_diff>

<commit_message>
Added functional & non-functional requirements
</commit_message>
<xml_diff>
--- a/Assignment_2/Assignment_2.docx
+++ b/Assignment_2/Assignment_2.docx
@@ -281,7 +281,19 @@
                                   <w:rPr>
                                     <w:color w:val="4472C4"/>
                                   </w:rPr>
-                                  <w:t>Abdullah Aml (2101398)</w:t>
+                                  <w:t>Khaled Bahaa El-Din (</w:t>
+                                </w:r>
+                                <w:r>
+                                  <w:rPr>
+                                    <w:color w:val="4472C4"/>
+                                  </w:rPr>
+                                  <w:t>2101397</w:t>
+                                </w:r>
+                                <w:r>
+                                  <w:rPr>
+                                    <w:color w:val="4472C4"/>
+                                  </w:rPr>
+                                  <w:t>)</w:t>
                                 </w:r>
                               </w:p>
                               <w:p>
@@ -299,19 +311,7 @@
                                   <w:rPr>
                                     <w:color w:val="4472C4"/>
                                   </w:rPr>
-                                  <w:t>Khaled Bahaa El-Din (</w:t>
-                                </w:r>
-                                <w:r>
-                                  <w:rPr>
-                                    <w:color w:val="4472C4"/>
-                                  </w:rPr>
-                                  <w:t>2101397</w:t>
-                                </w:r>
-                                <w:r>
-                                  <w:rPr>
-                                    <w:color w:val="4472C4"/>
-                                  </w:rPr>
-                                  <w:t>)</w:t>
+                                  <w:t>Abdullah Aml (2101398)</w:t>
                                 </w:r>
                               </w:p>
                             </w:txbxContent>
@@ -376,7 +376,19 @@
                             <w:rPr>
                               <w:color w:val="4472C4"/>
                             </w:rPr>
-                            <w:t>Abdullah Aml (2101398)</w:t>
+                            <w:t>Khaled Bahaa El-Din (</w:t>
+                          </w:r>
+                          <w:r>
+                            <w:rPr>
+                              <w:color w:val="4472C4"/>
+                            </w:rPr>
+                            <w:t>2101397</w:t>
+                          </w:r>
+                          <w:r>
+                            <w:rPr>
+                              <w:color w:val="4472C4"/>
+                            </w:rPr>
+                            <w:t>)</w:t>
                           </w:r>
                         </w:p>
                         <w:p>
@@ -394,19 +406,21 @@
                             <w:rPr>
                               <w:color w:val="4472C4"/>
                             </w:rPr>
-                            <w:t>Khaled Bahaa El-Din (</w:t>
+                            <w:t xml:space="preserve">Abdullah </w:t>
                           </w:r>
+                          <w:proofErr w:type="spellStart"/>
                           <w:r>
                             <w:rPr>
                               <w:color w:val="4472C4"/>
                             </w:rPr>
-                            <w:t>2101397</w:t>
+                            <w:t>Aml</w:t>
                           </w:r>
+                          <w:proofErr w:type="spellEnd"/>
                           <w:r>
                             <w:rPr>
                               <w:color w:val="4472C4"/>
                             </w:rPr>
-                            <w:t>)</w:t>
+                            <w:t xml:space="preserve"> (2101398)</w:t>
                           </w:r>
                         </w:p>
                       </w:txbxContent>
@@ -485,14 +499,14 @@
         <w:rPr>
           <w:b/>
           <w:bCs/>
-          <w:color w:val="0070C0"/>
+          <w:color w:val="2F5496" w:themeColor="accent1" w:themeShade="BF"/>
         </w:rPr>
       </w:pPr>
       <w:r>
         <w:rPr>
           <w:b/>
           <w:bCs/>
-          <w:color w:val="0070C0"/>
+          <w:color w:val="2F5496" w:themeColor="accent1" w:themeShade="BF"/>
         </w:rPr>
         <w:lastRenderedPageBreak/>
         <w:t># Assignment 2 statement</w:t>
@@ -616,14 +630,14 @@
         <w:rPr>
           <w:b/>
           <w:bCs/>
-          <w:color w:val="0070C0"/>
+          <w:color w:val="2F5496" w:themeColor="accent1" w:themeShade="BF"/>
         </w:rPr>
       </w:pPr>
       <w:r>
         <w:rPr>
           <w:b/>
           <w:bCs/>
-          <w:color w:val="0070C0"/>
+          <w:color w:val="2F5496" w:themeColor="accent1" w:themeShade="BF"/>
         </w:rPr>
         <w:t>Answer:</w:t>
       </w:r>
@@ -633,12 +647,14 @@
         <w:rPr>
           <w:b/>
           <w:bCs/>
+          <w:color w:val="2F5496" w:themeColor="accent1" w:themeShade="BF"/>
         </w:rPr>
       </w:pPr>
       <w:r>
         <w:rPr>
           <w:b/>
           <w:bCs/>
+          <w:color w:val="2F5496" w:themeColor="accent1" w:themeShade="BF"/>
         </w:rPr>
         <w:t>System a</w:t>
       </w:r>
@@ -646,15 +662,9 @@
         <w:rPr>
           <w:b/>
           <w:bCs/>
+          <w:color w:val="2F5496" w:themeColor="accent1" w:themeShade="BF"/>
         </w:rPr>
-        <w:t>ctors</w:t>
-      </w:r>
-      <w:r>
-        <w:rPr>
-          <w:b/>
-          <w:bCs/>
-        </w:rPr>
-        <w:t>:</w:t>
+        <w:t>ctors:</w:t>
       </w:r>
     </w:p>
     <w:p>
@@ -694,35 +704,21 @@
         <w:pStyle w:val="ListParagraph"/>
         <w:numPr>
           <w:ilvl w:val="0"/>
-          <w:numId w:val="3"/>
+          <w:numId w:val="10"/>
         </w:numPr>
         <w:rPr>
-          <w:rFonts w:ascii="Segoe UI" w:hAnsi="Segoe UI" w:cs="Segoe UI"/>
-          <w:color w:val="373A3C"/>
-          <w:sz w:val="23"/>
-          <w:szCs w:val="23"/>
-          <w:shd w:val="clear" w:color="auto" w:fill="FFFFFF"/>
+          <w:b/>
+          <w:bCs/>
+          <w:color w:val="2F5496" w:themeColor="accent1" w:themeShade="BF"/>
         </w:rPr>
       </w:pPr>
       <w:r>
         <w:rPr>
-          <w:rFonts w:ascii="Segoe UI" w:hAnsi="Segoe UI" w:cs="Segoe UI"/>
-          <w:color w:val="373A3C"/>
-          <w:sz w:val="23"/>
-          <w:szCs w:val="23"/>
-          <w:shd w:val="clear" w:color="auto" w:fill="FFFFFF"/>
+          <w:b/>
+          <w:bCs/>
+          <w:color w:val="2F5496" w:themeColor="accent1" w:themeShade="BF"/>
         </w:rPr>
-        <w:t>User stories</w:t>
-      </w:r>
-      <w:r>
-        <w:rPr>
-          <w:rFonts w:ascii="Segoe UI" w:hAnsi="Segoe UI" w:cs="Segoe UI"/>
-          <w:color w:val="373A3C"/>
-          <w:sz w:val="23"/>
-          <w:szCs w:val="23"/>
-          <w:shd w:val="clear" w:color="auto" w:fill="FFFFFF"/>
-        </w:rPr>
-        <w:t>:</w:t>
+        <w:t>User stories:</w:t>
       </w:r>
     </w:p>
     <w:tbl>
@@ -2034,7 +2030,1439 @@
     </w:p>
     <w:p>
       <w:pPr>
-        <w:jc w:val="center"/>
+        <w:rPr>
+          <w:rFonts w:ascii="Segoe UI" w:hAnsi="Segoe UI" w:cs="Segoe UI"/>
+          <w:color w:val="373A3C"/>
+          <w:sz w:val="23"/>
+          <w:szCs w:val="23"/>
+          <w:shd w:val="clear" w:color="auto" w:fill="FFFFFF"/>
+        </w:rPr>
+      </w:pPr>
+      <w:r>
+        <w:rPr>
+          <w:rFonts w:ascii="Segoe UI" w:hAnsi="Segoe UI" w:cs="Segoe UI"/>
+          <w:color w:val="373A3C"/>
+          <w:sz w:val="23"/>
+          <w:szCs w:val="23"/>
+          <w:shd w:val="clear" w:color="auto" w:fill="FFFFFF"/>
+        </w:rPr>
+        <w:br w:type="page"/>
+      </w:r>
+    </w:p>
+    <w:p>
+      <w:pPr>
+        <w:ind w:left="360"/>
+        <w:rPr>
+          <w:rFonts w:ascii="Segoe UI" w:hAnsi="Segoe UI" w:cs="Segoe UI"/>
+          <w:color w:val="373A3C"/>
+          <w:sz w:val="23"/>
+          <w:szCs w:val="23"/>
+          <w:shd w:val="clear" w:color="auto" w:fill="FFFFFF"/>
+        </w:rPr>
+      </w:pPr>
+    </w:p>
+    <w:p>
+      <w:pPr>
+        <w:rPr>
+          <w:b/>
+          <w:bCs/>
+          <w:color w:val="2F5496" w:themeColor="accent1" w:themeShade="BF"/>
+        </w:rPr>
+      </w:pPr>
+      <w:r>
+        <w:rPr>
+          <w:b/>
+          <w:bCs/>
+          <w:color w:val="2F5496" w:themeColor="accent1" w:themeShade="BF"/>
+        </w:rPr>
+        <w:t xml:space="preserve">2.1- </w:t>
+      </w:r>
+      <w:r>
+        <w:rPr>
+          <w:b/>
+          <w:bCs/>
+          <w:color w:val="2F5496" w:themeColor="accent1" w:themeShade="BF"/>
+        </w:rPr>
+        <w:t>Functional requirements:</w:t>
+      </w:r>
+    </w:p>
+    <w:tbl>
+      <w:tblPr>
+        <w:tblStyle w:val="GridTable6Colorful-Accent1"/>
+        <w:tblW w:w="10975" w:type="dxa"/>
+        <w:tblInd w:w="0" w:type="dxa"/>
+        <w:tblLayout w:type="fixed"/>
+        <w:tblLook w:val="04A0" w:firstRow="1" w:lastRow="0" w:firstColumn="1" w:lastColumn="0" w:noHBand="0" w:noVBand="1"/>
+      </w:tblPr>
+      <w:tblGrid>
+        <w:gridCol w:w="1705"/>
+        <w:gridCol w:w="9270"/>
+      </w:tblGrid>
+      <w:tr>
+        <w:trPr>
+          <w:cnfStyle w:val="100000000000" w:firstRow="1" w:lastRow="0" w:firstColumn="0" w:lastColumn="0" w:oddVBand="0" w:evenVBand="0" w:oddHBand="0" w:evenHBand="0" w:firstRowFirstColumn="0" w:firstRowLastColumn="0" w:lastRowFirstColumn="0" w:lastRowLastColumn="0"/>
+        </w:trPr>
+        <w:tc>
+          <w:tcPr>
+            <w:cnfStyle w:val="001000000000" w:firstRow="0" w:lastRow="0" w:firstColumn="1" w:lastColumn="0" w:oddVBand="0" w:evenVBand="0" w:oddHBand="0" w:evenHBand="0" w:firstRowFirstColumn="0" w:firstRowLastColumn="0" w:lastRowFirstColumn="0" w:lastRowLastColumn="0"/>
+            <w:tcW w:w="1705" w:type="dxa"/>
+            <w:tcBorders>
+              <w:top w:val="single" w:sz="4" w:space="0" w:color="8EAADB" w:themeColor="accent1" w:themeTint="99"/>
+              <w:left w:val="single" w:sz="4" w:space="0" w:color="8EAADB" w:themeColor="accent1" w:themeTint="99"/>
+              <w:bottom w:val="single" w:sz="12" w:space="0" w:color="8EAADB" w:themeColor="accent1" w:themeTint="99"/>
+              <w:right w:val="single" w:sz="4" w:space="0" w:color="8EAADB" w:themeColor="accent1" w:themeTint="99"/>
+            </w:tcBorders>
+            <w:hideMark/>
+          </w:tcPr>
+          <w:p>
+            <w:pPr>
+              <w:widowControl w:val="0"/>
+              <w:jc w:val="center"/>
+              <w:rPr>
+                <w:color w:val="0070C0"/>
+              </w:rPr>
+            </w:pPr>
+            <w:r>
+              <w:rPr>
+                <w:rFonts w:eastAsia="Calibri" w:cs="Arial"/>
+                <w:color w:val="0070C0"/>
+              </w:rPr>
+              <w:t>Requirement ID</w:t>
+            </w:r>
+          </w:p>
+        </w:tc>
+        <w:tc>
+          <w:tcPr>
+            <w:tcW w:w="9270" w:type="dxa"/>
+            <w:tcBorders>
+              <w:top w:val="single" w:sz="4" w:space="0" w:color="8EAADB" w:themeColor="accent1" w:themeTint="99"/>
+              <w:left w:val="single" w:sz="4" w:space="0" w:color="8EAADB" w:themeColor="accent1" w:themeTint="99"/>
+              <w:bottom w:val="single" w:sz="12" w:space="0" w:color="8EAADB" w:themeColor="accent1" w:themeTint="99"/>
+              <w:right w:val="single" w:sz="4" w:space="0" w:color="8EAADB" w:themeColor="accent1" w:themeTint="99"/>
+            </w:tcBorders>
+            <w:hideMark/>
+          </w:tcPr>
+          <w:p>
+            <w:pPr>
+              <w:widowControl w:val="0"/>
+              <w:jc w:val="center"/>
+              <w:cnfStyle w:val="100000000000" w:firstRow="1" w:lastRow="0" w:firstColumn="0" w:lastColumn="0" w:oddVBand="0" w:evenVBand="0" w:oddHBand="0" w:evenHBand="0" w:firstRowFirstColumn="0" w:firstRowLastColumn="0" w:lastRowFirstColumn="0" w:lastRowLastColumn="0"/>
+              <w:rPr>
+                <w:color w:val="0070C0"/>
+              </w:rPr>
+            </w:pPr>
+            <w:r>
+              <w:rPr>
+                <w:rFonts w:eastAsia="Calibri" w:cs="Arial"/>
+                <w:color w:val="0070C0"/>
+              </w:rPr>
+              <w:t>Requirement description</w:t>
+            </w:r>
+          </w:p>
+        </w:tc>
+      </w:tr>
+      <w:tr>
+        <w:trPr>
+          <w:cnfStyle w:val="000000100000" w:firstRow="0" w:lastRow="0" w:firstColumn="0" w:lastColumn="0" w:oddVBand="0" w:evenVBand="0" w:oddHBand="1" w:evenHBand="0" w:firstRowFirstColumn="0" w:firstRowLastColumn="0" w:lastRowFirstColumn="0" w:lastRowLastColumn="0"/>
+        </w:trPr>
+        <w:tc>
+          <w:tcPr>
+            <w:cnfStyle w:val="001000000000" w:firstRow="0" w:lastRow="0" w:firstColumn="1" w:lastColumn="0" w:oddVBand="0" w:evenVBand="0" w:oddHBand="0" w:evenHBand="0" w:firstRowFirstColumn="0" w:firstRowLastColumn="0" w:lastRowFirstColumn="0" w:lastRowLastColumn="0"/>
+            <w:tcW w:w="1705" w:type="dxa"/>
+            <w:tcBorders>
+              <w:top w:val="single" w:sz="4" w:space="0" w:color="8EAADB" w:themeColor="accent1" w:themeTint="99"/>
+              <w:left w:val="single" w:sz="4" w:space="0" w:color="8EAADB" w:themeColor="accent1" w:themeTint="99"/>
+              <w:bottom w:val="single" w:sz="4" w:space="0" w:color="8EAADB" w:themeColor="accent1" w:themeTint="99"/>
+              <w:right w:val="single" w:sz="4" w:space="0" w:color="8EAADB" w:themeColor="accent1" w:themeTint="99"/>
+            </w:tcBorders>
+          </w:tcPr>
+          <w:p>
+            <w:pPr>
+              <w:pStyle w:val="ListParagraph"/>
+              <w:widowControl w:val="0"/>
+              <w:numPr>
+                <w:ilvl w:val="0"/>
+                <w:numId w:val="8"/>
+              </w:numPr>
+              <w:jc w:val="center"/>
+              <w:rPr>
+                <w:rFonts w:eastAsia="Calibri" w:cs="Arial"/>
+                <w:color w:val="0070C0"/>
+              </w:rPr>
+            </w:pPr>
+          </w:p>
+        </w:tc>
+        <w:tc>
+          <w:tcPr>
+            <w:tcW w:w="9270" w:type="dxa"/>
+            <w:tcBorders>
+              <w:top w:val="single" w:sz="4" w:space="0" w:color="8EAADB" w:themeColor="accent1" w:themeTint="99"/>
+              <w:left w:val="single" w:sz="4" w:space="0" w:color="8EAADB" w:themeColor="accent1" w:themeTint="99"/>
+              <w:bottom w:val="single" w:sz="4" w:space="0" w:color="8EAADB" w:themeColor="accent1" w:themeTint="99"/>
+              <w:right w:val="single" w:sz="4" w:space="0" w:color="8EAADB" w:themeColor="accent1" w:themeTint="99"/>
+            </w:tcBorders>
+          </w:tcPr>
+          <w:p>
+            <w:pPr>
+              <w:widowControl w:val="0"/>
+              <w:cnfStyle w:val="000000100000" w:firstRow="0" w:lastRow="0" w:firstColumn="0" w:lastColumn="0" w:oddVBand="0" w:evenVBand="0" w:oddHBand="1" w:evenHBand="0" w:firstRowFirstColumn="0" w:firstRowLastColumn="0" w:lastRowFirstColumn="0" w:lastRowLastColumn="0"/>
+              <w:rPr>
+                <w:rFonts w:eastAsia="Calibri" w:cs="Arial"/>
+                <w:color w:val="0070C0"/>
+              </w:rPr>
+            </w:pPr>
+            <w:r>
+              <w:rPr>
+                <w:rFonts w:eastAsia="Calibri" w:cs="Arial"/>
+                <w:color w:val="0070C0"/>
+              </w:rPr>
+              <w:t>T</w:t>
+            </w:r>
+            <w:r>
+              <w:rPr>
+                <w:rFonts w:eastAsia="Calibri" w:cs="Arial"/>
+                <w:color w:val="0070C0"/>
+              </w:rPr>
+              <w:t xml:space="preserve">he </w:t>
+            </w:r>
+            <w:r>
+              <w:rPr>
+                <w:rFonts w:eastAsia="Calibri" w:cs="Arial"/>
+                <w:color w:val="0070C0"/>
+              </w:rPr>
+              <w:t>system of the game shall contain all the topics stated in the course.</w:t>
+            </w:r>
+          </w:p>
+        </w:tc>
+      </w:tr>
+      <w:tr>
+        <w:tc>
+          <w:tcPr>
+            <w:cnfStyle w:val="001000000000" w:firstRow="0" w:lastRow="0" w:firstColumn="1" w:lastColumn="0" w:oddVBand="0" w:evenVBand="0" w:oddHBand="0" w:evenHBand="0" w:firstRowFirstColumn="0" w:firstRowLastColumn="0" w:lastRowFirstColumn="0" w:lastRowLastColumn="0"/>
+            <w:tcW w:w="1705" w:type="dxa"/>
+            <w:tcBorders>
+              <w:top w:val="single" w:sz="4" w:space="0" w:color="8EAADB" w:themeColor="accent1" w:themeTint="99"/>
+              <w:left w:val="single" w:sz="4" w:space="0" w:color="8EAADB" w:themeColor="accent1" w:themeTint="99"/>
+              <w:bottom w:val="single" w:sz="4" w:space="0" w:color="8EAADB" w:themeColor="accent1" w:themeTint="99"/>
+              <w:right w:val="single" w:sz="4" w:space="0" w:color="8EAADB" w:themeColor="accent1" w:themeTint="99"/>
+            </w:tcBorders>
+          </w:tcPr>
+          <w:p>
+            <w:pPr>
+              <w:pStyle w:val="ListParagraph"/>
+              <w:widowControl w:val="0"/>
+              <w:numPr>
+                <w:ilvl w:val="0"/>
+                <w:numId w:val="8"/>
+              </w:numPr>
+              <w:jc w:val="center"/>
+              <w:rPr>
+                <w:rFonts w:eastAsia="Calibri" w:cs="Arial"/>
+                <w:color w:val="0070C0"/>
+              </w:rPr>
+            </w:pPr>
+          </w:p>
+        </w:tc>
+        <w:tc>
+          <w:tcPr>
+            <w:tcW w:w="9270" w:type="dxa"/>
+            <w:tcBorders>
+              <w:top w:val="single" w:sz="4" w:space="0" w:color="8EAADB" w:themeColor="accent1" w:themeTint="99"/>
+              <w:left w:val="single" w:sz="4" w:space="0" w:color="8EAADB" w:themeColor="accent1" w:themeTint="99"/>
+              <w:bottom w:val="single" w:sz="4" w:space="0" w:color="8EAADB" w:themeColor="accent1" w:themeTint="99"/>
+              <w:right w:val="single" w:sz="4" w:space="0" w:color="8EAADB" w:themeColor="accent1" w:themeTint="99"/>
+            </w:tcBorders>
+          </w:tcPr>
+          <w:p>
+            <w:pPr>
+              <w:widowControl w:val="0"/>
+              <w:cnfStyle w:val="000000000000" w:firstRow="0" w:lastRow="0" w:firstColumn="0" w:lastColumn="0" w:oddVBand="0" w:evenVBand="0" w:oddHBand="0" w:evenHBand="0" w:firstRowFirstColumn="0" w:firstRowLastColumn="0" w:lastRowFirstColumn="0" w:lastRowLastColumn="0"/>
+              <w:rPr>
+                <w:rFonts w:eastAsia="Calibri" w:cs="Arial"/>
+                <w:color w:val="0070C0"/>
+              </w:rPr>
+            </w:pPr>
+            <w:r>
+              <w:rPr>
+                <w:rFonts w:eastAsia="Calibri" w:cs="Arial"/>
+                <w:color w:val="0070C0"/>
+              </w:rPr>
+              <w:t>The system of the game shall allow editing the game to course instructors only.</w:t>
+            </w:r>
+          </w:p>
+        </w:tc>
+      </w:tr>
+      <w:tr>
+        <w:trPr>
+          <w:cnfStyle w:val="000000100000" w:firstRow="0" w:lastRow="0" w:firstColumn="0" w:lastColumn="0" w:oddVBand="0" w:evenVBand="0" w:oddHBand="1" w:evenHBand="0" w:firstRowFirstColumn="0" w:firstRowLastColumn="0" w:lastRowFirstColumn="0" w:lastRowLastColumn="0"/>
+        </w:trPr>
+        <w:tc>
+          <w:tcPr>
+            <w:cnfStyle w:val="001000000000" w:firstRow="0" w:lastRow="0" w:firstColumn="1" w:lastColumn="0" w:oddVBand="0" w:evenVBand="0" w:oddHBand="0" w:evenHBand="0" w:firstRowFirstColumn="0" w:firstRowLastColumn="0" w:lastRowFirstColumn="0" w:lastRowLastColumn="0"/>
+            <w:tcW w:w="1705" w:type="dxa"/>
+            <w:tcBorders>
+              <w:top w:val="single" w:sz="4" w:space="0" w:color="8EAADB" w:themeColor="accent1" w:themeTint="99"/>
+              <w:left w:val="single" w:sz="4" w:space="0" w:color="8EAADB" w:themeColor="accent1" w:themeTint="99"/>
+              <w:bottom w:val="single" w:sz="4" w:space="0" w:color="8EAADB" w:themeColor="accent1" w:themeTint="99"/>
+              <w:right w:val="single" w:sz="4" w:space="0" w:color="8EAADB" w:themeColor="accent1" w:themeTint="99"/>
+            </w:tcBorders>
+          </w:tcPr>
+          <w:p>
+            <w:pPr>
+              <w:pStyle w:val="ListParagraph"/>
+              <w:widowControl w:val="0"/>
+              <w:numPr>
+                <w:ilvl w:val="0"/>
+                <w:numId w:val="8"/>
+              </w:numPr>
+              <w:jc w:val="center"/>
+              <w:rPr>
+                <w:rFonts w:eastAsia="Calibri" w:cs="Arial"/>
+                <w:color w:val="0070C0"/>
+              </w:rPr>
+            </w:pPr>
+          </w:p>
+        </w:tc>
+        <w:tc>
+          <w:tcPr>
+            <w:tcW w:w="9270" w:type="dxa"/>
+            <w:tcBorders>
+              <w:top w:val="single" w:sz="4" w:space="0" w:color="8EAADB" w:themeColor="accent1" w:themeTint="99"/>
+              <w:left w:val="single" w:sz="4" w:space="0" w:color="8EAADB" w:themeColor="accent1" w:themeTint="99"/>
+              <w:bottom w:val="single" w:sz="4" w:space="0" w:color="8EAADB" w:themeColor="accent1" w:themeTint="99"/>
+              <w:right w:val="single" w:sz="4" w:space="0" w:color="8EAADB" w:themeColor="accent1" w:themeTint="99"/>
+            </w:tcBorders>
+          </w:tcPr>
+          <w:p>
+            <w:pPr>
+              <w:widowControl w:val="0"/>
+              <w:cnfStyle w:val="000000100000" w:firstRow="0" w:lastRow="0" w:firstColumn="0" w:lastColumn="0" w:oddVBand="0" w:evenVBand="0" w:oddHBand="1" w:evenHBand="0" w:firstRowFirstColumn="0" w:firstRowLastColumn="0" w:lastRowFirstColumn="0" w:lastRowLastColumn="0"/>
+              <w:rPr>
+                <w:rFonts w:eastAsia="Calibri" w:cs="Arial"/>
+                <w:color w:val="0070C0"/>
+              </w:rPr>
+            </w:pPr>
+            <w:r>
+              <w:rPr>
+                <w:rFonts w:eastAsia="Calibri" w:cs="Arial"/>
+                <w:color w:val="0070C0"/>
+              </w:rPr>
+              <w:t>Student level</w:t>
+            </w:r>
+            <w:r>
+              <w:rPr>
+                <w:rFonts w:eastAsia="Calibri" w:cs="Arial"/>
+                <w:color w:val="0070C0"/>
+              </w:rPr>
+              <w:t xml:space="preserve"> shall</w:t>
+            </w:r>
+            <w:r>
+              <w:rPr>
+                <w:rFonts w:eastAsia="Calibri" w:cs="Arial"/>
+                <w:color w:val="0070C0"/>
+              </w:rPr>
+              <w:t xml:space="preserve"> increase if and only if they perform the required tasks within a</w:t>
+            </w:r>
+            <w:r>
+              <w:rPr>
+                <w:rFonts w:eastAsia="Calibri" w:cs="Arial"/>
+                <w:color w:val="0070C0"/>
+              </w:rPr>
+              <w:t xml:space="preserve"> stage.</w:t>
+            </w:r>
+          </w:p>
+        </w:tc>
+      </w:tr>
+      <w:tr>
+        <w:tc>
+          <w:tcPr>
+            <w:cnfStyle w:val="001000000000" w:firstRow="0" w:lastRow="0" w:firstColumn="1" w:lastColumn="0" w:oddVBand="0" w:evenVBand="0" w:oddHBand="0" w:evenHBand="0" w:firstRowFirstColumn="0" w:firstRowLastColumn="0" w:lastRowFirstColumn="0" w:lastRowLastColumn="0"/>
+            <w:tcW w:w="1705" w:type="dxa"/>
+            <w:tcBorders>
+              <w:top w:val="single" w:sz="4" w:space="0" w:color="8EAADB" w:themeColor="accent1" w:themeTint="99"/>
+              <w:left w:val="single" w:sz="4" w:space="0" w:color="8EAADB" w:themeColor="accent1" w:themeTint="99"/>
+              <w:bottom w:val="single" w:sz="4" w:space="0" w:color="8EAADB" w:themeColor="accent1" w:themeTint="99"/>
+              <w:right w:val="single" w:sz="4" w:space="0" w:color="8EAADB" w:themeColor="accent1" w:themeTint="99"/>
+            </w:tcBorders>
+          </w:tcPr>
+          <w:p>
+            <w:pPr>
+              <w:pStyle w:val="ListParagraph"/>
+              <w:widowControl w:val="0"/>
+              <w:numPr>
+                <w:ilvl w:val="0"/>
+                <w:numId w:val="8"/>
+              </w:numPr>
+              <w:jc w:val="center"/>
+              <w:rPr>
+                <w:rFonts w:eastAsia="Calibri" w:cs="Arial"/>
+                <w:color w:val="0070C0"/>
+              </w:rPr>
+            </w:pPr>
+          </w:p>
+        </w:tc>
+        <w:tc>
+          <w:tcPr>
+            <w:tcW w:w="9270" w:type="dxa"/>
+            <w:tcBorders>
+              <w:top w:val="single" w:sz="4" w:space="0" w:color="8EAADB" w:themeColor="accent1" w:themeTint="99"/>
+              <w:left w:val="single" w:sz="4" w:space="0" w:color="8EAADB" w:themeColor="accent1" w:themeTint="99"/>
+              <w:bottom w:val="single" w:sz="4" w:space="0" w:color="8EAADB" w:themeColor="accent1" w:themeTint="99"/>
+              <w:right w:val="single" w:sz="4" w:space="0" w:color="8EAADB" w:themeColor="accent1" w:themeTint="99"/>
+            </w:tcBorders>
+          </w:tcPr>
+          <w:p>
+            <w:pPr>
+              <w:widowControl w:val="0"/>
+              <w:cnfStyle w:val="000000000000" w:firstRow="0" w:lastRow="0" w:firstColumn="0" w:lastColumn="0" w:oddVBand="0" w:evenVBand="0" w:oddHBand="0" w:evenHBand="0" w:firstRowFirstColumn="0" w:firstRowLastColumn="0" w:lastRowFirstColumn="0" w:lastRowLastColumn="0"/>
+              <w:rPr>
+                <w:rFonts w:eastAsia="Calibri" w:cs="Arial"/>
+                <w:color w:val="0070C0"/>
+              </w:rPr>
+            </w:pPr>
+            <w:r>
+              <w:rPr>
+                <w:rFonts w:eastAsia="Calibri" w:cs="Arial"/>
+                <w:color w:val="0070C0"/>
+              </w:rPr>
+              <w:t>Only authorized students shall have access to the game. (The authorized students are students that registered for the corresponding course).</w:t>
+            </w:r>
+          </w:p>
+        </w:tc>
+      </w:tr>
+      <w:tr>
+        <w:trPr>
+          <w:cnfStyle w:val="000000100000" w:firstRow="0" w:lastRow="0" w:firstColumn="0" w:lastColumn="0" w:oddVBand="0" w:evenVBand="0" w:oddHBand="1" w:evenHBand="0" w:firstRowFirstColumn="0" w:firstRowLastColumn="0" w:lastRowFirstColumn="0" w:lastRowLastColumn="0"/>
+        </w:trPr>
+        <w:tc>
+          <w:tcPr>
+            <w:cnfStyle w:val="001000000000" w:firstRow="0" w:lastRow="0" w:firstColumn="1" w:lastColumn="0" w:oddVBand="0" w:evenVBand="0" w:oddHBand="0" w:evenHBand="0" w:firstRowFirstColumn="0" w:firstRowLastColumn="0" w:lastRowFirstColumn="0" w:lastRowLastColumn="0"/>
+            <w:tcW w:w="1705" w:type="dxa"/>
+            <w:tcBorders>
+              <w:top w:val="single" w:sz="4" w:space="0" w:color="8EAADB" w:themeColor="accent1" w:themeTint="99"/>
+              <w:left w:val="single" w:sz="4" w:space="0" w:color="8EAADB" w:themeColor="accent1" w:themeTint="99"/>
+              <w:bottom w:val="single" w:sz="4" w:space="0" w:color="8EAADB" w:themeColor="accent1" w:themeTint="99"/>
+              <w:right w:val="single" w:sz="4" w:space="0" w:color="8EAADB" w:themeColor="accent1" w:themeTint="99"/>
+            </w:tcBorders>
+          </w:tcPr>
+          <w:p>
+            <w:pPr>
+              <w:pStyle w:val="ListParagraph"/>
+              <w:widowControl w:val="0"/>
+              <w:numPr>
+                <w:ilvl w:val="0"/>
+                <w:numId w:val="8"/>
+              </w:numPr>
+              <w:jc w:val="center"/>
+              <w:rPr>
+                <w:rFonts w:eastAsia="Calibri" w:cs="Arial"/>
+                <w:color w:val="0070C0"/>
+              </w:rPr>
+            </w:pPr>
+          </w:p>
+        </w:tc>
+        <w:tc>
+          <w:tcPr>
+            <w:tcW w:w="9270" w:type="dxa"/>
+            <w:tcBorders>
+              <w:top w:val="single" w:sz="4" w:space="0" w:color="8EAADB" w:themeColor="accent1" w:themeTint="99"/>
+              <w:left w:val="single" w:sz="4" w:space="0" w:color="8EAADB" w:themeColor="accent1" w:themeTint="99"/>
+              <w:bottom w:val="single" w:sz="4" w:space="0" w:color="8EAADB" w:themeColor="accent1" w:themeTint="99"/>
+              <w:right w:val="single" w:sz="4" w:space="0" w:color="8EAADB" w:themeColor="accent1" w:themeTint="99"/>
+            </w:tcBorders>
+          </w:tcPr>
+          <w:p>
+            <w:pPr>
+              <w:widowControl w:val="0"/>
+              <w:cnfStyle w:val="000000100000" w:firstRow="0" w:lastRow="0" w:firstColumn="0" w:lastColumn="0" w:oddVBand="0" w:evenVBand="0" w:oddHBand="1" w:evenHBand="0" w:firstRowFirstColumn="0" w:firstRowLastColumn="0" w:lastRowFirstColumn="0" w:lastRowLastColumn="0"/>
+              <w:rPr>
+                <w:rFonts w:eastAsia="Calibri" w:cs="Arial"/>
+                <w:color w:val="0070C0"/>
+                <w:lang w:bidi="ar-EG"/>
+              </w:rPr>
+            </w:pPr>
+            <w:r>
+              <w:rPr>
+                <w:rFonts w:eastAsia="Calibri" w:cs="Arial"/>
+                <w:color w:val="0070C0"/>
+              </w:rPr>
+              <w:t xml:space="preserve">The game system shall prevent any kind of </w:t>
+            </w:r>
+            <w:r>
+              <w:rPr>
+                <w:rFonts w:eastAsia="Calibri" w:cs="Arial"/>
+                <w:color w:val="0070C0"/>
+                <w:lang w:bidi="ar-EG"/>
+              </w:rPr>
+              <w:t>cheating. (e.g. by adding login system to make sure the student himself is accessing the game)</w:t>
+            </w:r>
+          </w:p>
+        </w:tc>
+      </w:tr>
+      <w:tr>
+        <w:tc>
+          <w:tcPr>
+            <w:cnfStyle w:val="001000000000" w:firstRow="0" w:lastRow="0" w:firstColumn="1" w:lastColumn="0" w:oddVBand="0" w:evenVBand="0" w:oddHBand="0" w:evenHBand="0" w:firstRowFirstColumn="0" w:firstRowLastColumn="0" w:lastRowFirstColumn="0" w:lastRowLastColumn="0"/>
+            <w:tcW w:w="1705" w:type="dxa"/>
+            <w:tcBorders>
+              <w:top w:val="single" w:sz="4" w:space="0" w:color="8EAADB" w:themeColor="accent1" w:themeTint="99"/>
+              <w:left w:val="single" w:sz="4" w:space="0" w:color="8EAADB" w:themeColor="accent1" w:themeTint="99"/>
+              <w:bottom w:val="single" w:sz="4" w:space="0" w:color="8EAADB" w:themeColor="accent1" w:themeTint="99"/>
+              <w:right w:val="single" w:sz="4" w:space="0" w:color="8EAADB" w:themeColor="accent1" w:themeTint="99"/>
+            </w:tcBorders>
+          </w:tcPr>
+          <w:p>
+            <w:pPr>
+              <w:pStyle w:val="ListParagraph"/>
+              <w:widowControl w:val="0"/>
+              <w:numPr>
+                <w:ilvl w:val="0"/>
+                <w:numId w:val="8"/>
+              </w:numPr>
+              <w:jc w:val="center"/>
+              <w:rPr>
+                <w:rFonts w:eastAsia="Calibri" w:cs="Arial"/>
+                <w:color w:val="0070C0"/>
+              </w:rPr>
+            </w:pPr>
+          </w:p>
+        </w:tc>
+        <w:tc>
+          <w:tcPr>
+            <w:tcW w:w="9270" w:type="dxa"/>
+            <w:tcBorders>
+              <w:top w:val="single" w:sz="4" w:space="0" w:color="8EAADB" w:themeColor="accent1" w:themeTint="99"/>
+              <w:left w:val="single" w:sz="4" w:space="0" w:color="8EAADB" w:themeColor="accent1" w:themeTint="99"/>
+              <w:bottom w:val="single" w:sz="4" w:space="0" w:color="8EAADB" w:themeColor="accent1" w:themeTint="99"/>
+              <w:right w:val="single" w:sz="4" w:space="0" w:color="8EAADB" w:themeColor="accent1" w:themeTint="99"/>
+            </w:tcBorders>
+          </w:tcPr>
+          <w:p>
+            <w:pPr>
+              <w:widowControl w:val="0"/>
+              <w:cnfStyle w:val="000000000000" w:firstRow="0" w:lastRow="0" w:firstColumn="0" w:lastColumn="0" w:oddVBand="0" w:evenVBand="0" w:oddHBand="0" w:evenHBand="0" w:firstRowFirstColumn="0" w:firstRowLastColumn="0" w:lastRowFirstColumn="0" w:lastRowLastColumn="0"/>
+              <w:rPr>
+                <w:rFonts w:eastAsia="Calibri" w:cs="Arial"/>
+                <w:color w:val="0070C0"/>
+              </w:rPr>
+            </w:pPr>
+            <w:r>
+              <w:rPr>
+                <w:rFonts w:eastAsia="Calibri" w:cs="Arial"/>
+                <w:color w:val="0070C0"/>
+              </w:rPr>
+              <w:t>A student cannot pass their current stage in the game unless all the stage objectives are done.</w:t>
+            </w:r>
+          </w:p>
+        </w:tc>
+      </w:tr>
+      <w:tr>
+        <w:trPr>
+          <w:cnfStyle w:val="000000100000" w:firstRow="0" w:lastRow="0" w:firstColumn="0" w:lastColumn="0" w:oddVBand="0" w:evenVBand="0" w:oddHBand="1" w:evenHBand="0" w:firstRowFirstColumn="0" w:firstRowLastColumn="0" w:lastRowFirstColumn="0" w:lastRowLastColumn="0"/>
+        </w:trPr>
+        <w:tc>
+          <w:tcPr>
+            <w:cnfStyle w:val="001000000000" w:firstRow="0" w:lastRow="0" w:firstColumn="1" w:lastColumn="0" w:oddVBand="0" w:evenVBand="0" w:oddHBand="0" w:evenHBand="0" w:firstRowFirstColumn="0" w:firstRowLastColumn="0" w:lastRowFirstColumn="0" w:lastRowLastColumn="0"/>
+            <w:tcW w:w="1705" w:type="dxa"/>
+            <w:tcBorders>
+              <w:top w:val="single" w:sz="4" w:space="0" w:color="8EAADB" w:themeColor="accent1" w:themeTint="99"/>
+              <w:left w:val="single" w:sz="4" w:space="0" w:color="8EAADB" w:themeColor="accent1" w:themeTint="99"/>
+              <w:bottom w:val="single" w:sz="4" w:space="0" w:color="8EAADB" w:themeColor="accent1" w:themeTint="99"/>
+              <w:right w:val="single" w:sz="4" w:space="0" w:color="8EAADB" w:themeColor="accent1" w:themeTint="99"/>
+            </w:tcBorders>
+          </w:tcPr>
+          <w:p>
+            <w:pPr>
+              <w:pStyle w:val="ListParagraph"/>
+              <w:widowControl w:val="0"/>
+              <w:numPr>
+                <w:ilvl w:val="0"/>
+                <w:numId w:val="8"/>
+              </w:numPr>
+              <w:jc w:val="center"/>
+              <w:rPr>
+                <w:rFonts w:eastAsia="Calibri" w:cs="Arial"/>
+                <w:color w:val="0070C0"/>
+              </w:rPr>
+            </w:pPr>
+          </w:p>
+        </w:tc>
+        <w:tc>
+          <w:tcPr>
+            <w:tcW w:w="9270" w:type="dxa"/>
+            <w:tcBorders>
+              <w:top w:val="single" w:sz="4" w:space="0" w:color="8EAADB" w:themeColor="accent1" w:themeTint="99"/>
+              <w:left w:val="single" w:sz="4" w:space="0" w:color="8EAADB" w:themeColor="accent1" w:themeTint="99"/>
+              <w:bottom w:val="single" w:sz="4" w:space="0" w:color="8EAADB" w:themeColor="accent1" w:themeTint="99"/>
+              <w:right w:val="single" w:sz="4" w:space="0" w:color="8EAADB" w:themeColor="accent1" w:themeTint="99"/>
+            </w:tcBorders>
+          </w:tcPr>
+          <w:p>
+            <w:pPr>
+              <w:widowControl w:val="0"/>
+              <w:cnfStyle w:val="000000100000" w:firstRow="0" w:lastRow="0" w:firstColumn="0" w:lastColumn="0" w:oddVBand="0" w:evenVBand="0" w:oddHBand="1" w:evenHBand="0" w:firstRowFirstColumn="0" w:firstRowLastColumn="0" w:lastRowFirstColumn="0" w:lastRowLastColumn="0"/>
+              <w:rPr>
+                <w:rFonts w:eastAsia="Calibri" w:cs="Arial"/>
+                <w:color w:val="0070C0"/>
+              </w:rPr>
+            </w:pPr>
+            <w:r>
+              <w:rPr>
+                <w:rFonts w:eastAsia="Calibri" w:cs="Arial"/>
+                <w:color w:val="0070C0"/>
+              </w:rPr>
+              <w:t xml:space="preserve">No student </w:t>
+            </w:r>
+            <w:r>
+              <w:rPr>
+                <w:rFonts w:eastAsia="Calibri" w:cs="Arial"/>
+                <w:color w:val="0070C0"/>
+              </w:rPr>
+              <w:t>shall</w:t>
+            </w:r>
+            <w:r>
+              <w:rPr>
+                <w:rFonts w:eastAsia="Calibri" w:cs="Arial"/>
+                <w:color w:val="0070C0"/>
+              </w:rPr>
+              <w:t xml:space="preserve"> reach the final sta</w:t>
+            </w:r>
+            <w:r>
+              <w:rPr>
+                <w:rFonts w:eastAsia="Calibri" w:cs="Arial"/>
+                <w:color w:val="0070C0"/>
+              </w:rPr>
+              <w:t>g</w:t>
+            </w:r>
+            <w:r>
+              <w:rPr>
+                <w:rFonts w:eastAsia="Calibri" w:cs="Arial"/>
+                <w:color w:val="0070C0"/>
+              </w:rPr>
+              <w:t>e unless all the previous sta</w:t>
+            </w:r>
+            <w:r>
+              <w:rPr>
+                <w:rFonts w:eastAsia="Calibri" w:cs="Arial"/>
+                <w:color w:val="0070C0"/>
+              </w:rPr>
+              <w:t>g</w:t>
+            </w:r>
+            <w:r>
+              <w:rPr>
+                <w:rFonts w:eastAsia="Calibri" w:cs="Arial"/>
+                <w:color w:val="0070C0"/>
+              </w:rPr>
+              <w:t>es are passed on their profile.</w:t>
+            </w:r>
+          </w:p>
+        </w:tc>
+      </w:tr>
+      <w:tr>
+        <w:tc>
+          <w:tcPr>
+            <w:cnfStyle w:val="001000000000" w:firstRow="0" w:lastRow="0" w:firstColumn="1" w:lastColumn="0" w:oddVBand="0" w:evenVBand="0" w:oddHBand="0" w:evenHBand="0" w:firstRowFirstColumn="0" w:firstRowLastColumn="0" w:lastRowFirstColumn="0" w:lastRowLastColumn="0"/>
+            <w:tcW w:w="1705" w:type="dxa"/>
+            <w:tcBorders>
+              <w:top w:val="single" w:sz="4" w:space="0" w:color="8EAADB" w:themeColor="accent1" w:themeTint="99"/>
+              <w:left w:val="single" w:sz="4" w:space="0" w:color="8EAADB" w:themeColor="accent1" w:themeTint="99"/>
+              <w:bottom w:val="single" w:sz="4" w:space="0" w:color="8EAADB" w:themeColor="accent1" w:themeTint="99"/>
+              <w:right w:val="single" w:sz="4" w:space="0" w:color="8EAADB" w:themeColor="accent1" w:themeTint="99"/>
+            </w:tcBorders>
+          </w:tcPr>
+          <w:p>
+            <w:pPr>
+              <w:pStyle w:val="ListParagraph"/>
+              <w:widowControl w:val="0"/>
+              <w:numPr>
+                <w:ilvl w:val="0"/>
+                <w:numId w:val="8"/>
+              </w:numPr>
+              <w:jc w:val="center"/>
+              <w:rPr>
+                <w:rFonts w:eastAsia="Calibri" w:cs="Arial"/>
+                <w:color w:val="0070C0"/>
+              </w:rPr>
+            </w:pPr>
+          </w:p>
+        </w:tc>
+        <w:tc>
+          <w:tcPr>
+            <w:tcW w:w="9270" w:type="dxa"/>
+            <w:tcBorders>
+              <w:top w:val="single" w:sz="4" w:space="0" w:color="8EAADB" w:themeColor="accent1" w:themeTint="99"/>
+              <w:left w:val="single" w:sz="4" w:space="0" w:color="8EAADB" w:themeColor="accent1" w:themeTint="99"/>
+              <w:bottom w:val="single" w:sz="4" w:space="0" w:color="8EAADB" w:themeColor="accent1" w:themeTint="99"/>
+              <w:right w:val="single" w:sz="4" w:space="0" w:color="8EAADB" w:themeColor="accent1" w:themeTint="99"/>
+            </w:tcBorders>
+          </w:tcPr>
+          <w:p>
+            <w:pPr>
+              <w:widowControl w:val="0"/>
+              <w:cnfStyle w:val="000000000000" w:firstRow="0" w:lastRow="0" w:firstColumn="0" w:lastColumn="0" w:oddVBand="0" w:evenVBand="0" w:oddHBand="0" w:evenHBand="0" w:firstRowFirstColumn="0" w:firstRowLastColumn="0" w:lastRowFirstColumn="0" w:lastRowLastColumn="0"/>
+              <w:rPr>
+                <w:rFonts w:eastAsia="Calibri" w:cs="Arial"/>
+                <w:color w:val="0070C0"/>
+              </w:rPr>
+            </w:pPr>
+            <w:r>
+              <w:rPr>
+                <w:rFonts w:eastAsia="Calibri" w:cs="Arial"/>
+                <w:color w:val="0070C0"/>
+              </w:rPr>
+              <w:t>The final stage is not accessible for a student until the student level meets minimum allowed. (e.g. level 10).</w:t>
+            </w:r>
+          </w:p>
+        </w:tc>
+      </w:tr>
+      <w:tr>
+        <w:trPr>
+          <w:cnfStyle w:val="000000100000" w:firstRow="0" w:lastRow="0" w:firstColumn="0" w:lastColumn="0" w:oddVBand="0" w:evenVBand="0" w:oddHBand="1" w:evenHBand="0" w:firstRowFirstColumn="0" w:firstRowLastColumn="0" w:lastRowFirstColumn="0" w:lastRowLastColumn="0"/>
+        </w:trPr>
+        <w:tc>
+          <w:tcPr>
+            <w:cnfStyle w:val="001000000000" w:firstRow="0" w:lastRow="0" w:firstColumn="1" w:lastColumn="0" w:oddVBand="0" w:evenVBand="0" w:oddHBand="0" w:evenHBand="0" w:firstRowFirstColumn="0" w:firstRowLastColumn="0" w:lastRowFirstColumn="0" w:lastRowLastColumn="0"/>
+            <w:tcW w:w="1705" w:type="dxa"/>
+            <w:tcBorders>
+              <w:top w:val="single" w:sz="4" w:space="0" w:color="8EAADB" w:themeColor="accent1" w:themeTint="99"/>
+              <w:left w:val="single" w:sz="4" w:space="0" w:color="8EAADB" w:themeColor="accent1" w:themeTint="99"/>
+              <w:bottom w:val="single" w:sz="4" w:space="0" w:color="8EAADB" w:themeColor="accent1" w:themeTint="99"/>
+              <w:right w:val="single" w:sz="4" w:space="0" w:color="8EAADB" w:themeColor="accent1" w:themeTint="99"/>
+            </w:tcBorders>
+          </w:tcPr>
+          <w:p>
+            <w:pPr>
+              <w:pStyle w:val="ListParagraph"/>
+              <w:widowControl w:val="0"/>
+              <w:numPr>
+                <w:ilvl w:val="0"/>
+                <w:numId w:val="8"/>
+              </w:numPr>
+              <w:jc w:val="center"/>
+              <w:rPr>
+                <w:rFonts w:eastAsia="Calibri" w:cs="Arial"/>
+                <w:color w:val="0070C0"/>
+              </w:rPr>
+            </w:pPr>
+          </w:p>
+        </w:tc>
+        <w:tc>
+          <w:tcPr>
+            <w:tcW w:w="9270" w:type="dxa"/>
+            <w:tcBorders>
+              <w:top w:val="single" w:sz="4" w:space="0" w:color="8EAADB" w:themeColor="accent1" w:themeTint="99"/>
+              <w:left w:val="single" w:sz="4" w:space="0" w:color="8EAADB" w:themeColor="accent1" w:themeTint="99"/>
+              <w:bottom w:val="single" w:sz="4" w:space="0" w:color="8EAADB" w:themeColor="accent1" w:themeTint="99"/>
+              <w:right w:val="single" w:sz="4" w:space="0" w:color="8EAADB" w:themeColor="accent1" w:themeTint="99"/>
+            </w:tcBorders>
+          </w:tcPr>
+          <w:p>
+            <w:pPr>
+              <w:widowControl w:val="0"/>
+              <w:cnfStyle w:val="000000100000" w:firstRow="0" w:lastRow="0" w:firstColumn="0" w:lastColumn="0" w:oddVBand="0" w:evenVBand="0" w:oddHBand="1" w:evenHBand="0" w:firstRowFirstColumn="0" w:firstRowLastColumn="0" w:lastRowFirstColumn="0" w:lastRowLastColumn="0"/>
+              <w:rPr>
+                <w:rFonts w:eastAsia="Calibri" w:cs="Arial"/>
+                <w:color w:val="0070C0"/>
+              </w:rPr>
+            </w:pPr>
+            <w:r>
+              <w:rPr>
+                <w:rFonts w:eastAsia="Calibri" w:cs="Arial"/>
+                <w:color w:val="0070C0"/>
+              </w:rPr>
+              <w:t>The game system shall automatically generate a report once detected any cheating. The report must include student details and how was cheating detected.</w:t>
+            </w:r>
+          </w:p>
+        </w:tc>
+      </w:tr>
+      <w:tr>
+        <w:tc>
+          <w:tcPr>
+            <w:cnfStyle w:val="001000000000" w:firstRow="0" w:lastRow="0" w:firstColumn="1" w:lastColumn="0" w:oddVBand="0" w:evenVBand="0" w:oddHBand="0" w:evenHBand="0" w:firstRowFirstColumn="0" w:firstRowLastColumn="0" w:lastRowFirstColumn="0" w:lastRowLastColumn="0"/>
+            <w:tcW w:w="1705" w:type="dxa"/>
+            <w:tcBorders>
+              <w:top w:val="single" w:sz="4" w:space="0" w:color="8EAADB" w:themeColor="accent1" w:themeTint="99"/>
+              <w:left w:val="single" w:sz="4" w:space="0" w:color="8EAADB" w:themeColor="accent1" w:themeTint="99"/>
+              <w:bottom w:val="single" w:sz="4" w:space="0" w:color="8EAADB" w:themeColor="accent1" w:themeTint="99"/>
+              <w:right w:val="single" w:sz="4" w:space="0" w:color="8EAADB" w:themeColor="accent1" w:themeTint="99"/>
+            </w:tcBorders>
+          </w:tcPr>
+          <w:p>
+            <w:pPr>
+              <w:pStyle w:val="ListParagraph"/>
+              <w:widowControl w:val="0"/>
+              <w:numPr>
+                <w:ilvl w:val="0"/>
+                <w:numId w:val="8"/>
+              </w:numPr>
+              <w:jc w:val="center"/>
+              <w:rPr>
+                <w:rFonts w:eastAsia="Calibri" w:cs="Arial"/>
+                <w:color w:val="0070C0"/>
+              </w:rPr>
+            </w:pPr>
+          </w:p>
+        </w:tc>
+        <w:tc>
+          <w:tcPr>
+            <w:tcW w:w="9270" w:type="dxa"/>
+            <w:tcBorders>
+              <w:top w:val="single" w:sz="4" w:space="0" w:color="8EAADB" w:themeColor="accent1" w:themeTint="99"/>
+              <w:left w:val="single" w:sz="4" w:space="0" w:color="8EAADB" w:themeColor="accent1" w:themeTint="99"/>
+              <w:bottom w:val="single" w:sz="4" w:space="0" w:color="8EAADB" w:themeColor="accent1" w:themeTint="99"/>
+              <w:right w:val="single" w:sz="4" w:space="0" w:color="8EAADB" w:themeColor="accent1" w:themeTint="99"/>
+            </w:tcBorders>
+          </w:tcPr>
+          <w:p>
+            <w:pPr>
+              <w:widowControl w:val="0"/>
+              <w:cnfStyle w:val="000000000000" w:firstRow="0" w:lastRow="0" w:firstColumn="0" w:lastColumn="0" w:oddVBand="0" w:evenVBand="0" w:oddHBand="0" w:evenHBand="0" w:firstRowFirstColumn="0" w:firstRowLastColumn="0" w:lastRowFirstColumn="0" w:lastRowLastColumn="0"/>
+              <w:rPr>
+                <w:rFonts w:eastAsia="Calibri" w:cs="Arial"/>
+                <w:color w:val="0070C0"/>
+              </w:rPr>
+            </w:pPr>
+          </w:p>
+        </w:tc>
+      </w:tr>
+    </w:tbl>
+    <w:p>
+      <w:pPr>
+        <w:pStyle w:val="ListParagraph"/>
+        <w:ind w:left="384"/>
+        <w:rPr>
+          <w:b/>
+          <w:bCs/>
+          <w:color w:val="0070C0"/>
+        </w:rPr>
+      </w:pPr>
+    </w:p>
+    <w:p>
+      <w:pPr>
+        <w:rPr>
+          <w:b/>
+          <w:bCs/>
+          <w:color w:val="0070C0"/>
+        </w:rPr>
+      </w:pPr>
+    </w:p>
+    <w:p>
+      <w:pPr>
+        <w:rPr>
+          <w:b/>
+          <w:bCs/>
+          <w:color w:val="2F5496" w:themeColor="accent1" w:themeShade="BF"/>
+        </w:rPr>
+      </w:pPr>
+      <w:r>
+        <w:rPr>
+          <w:b/>
+          <w:bCs/>
+          <w:color w:val="2F5496" w:themeColor="accent1" w:themeShade="BF"/>
+        </w:rPr>
+        <w:t xml:space="preserve">2.2- </w:t>
+      </w:r>
+      <w:r>
+        <w:rPr>
+          <w:b/>
+          <w:bCs/>
+          <w:color w:val="2F5496" w:themeColor="accent1" w:themeShade="BF"/>
+        </w:rPr>
+        <w:t xml:space="preserve">Non-functional requirements:  </w:t>
+      </w:r>
+    </w:p>
+    <w:tbl>
+      <w:tblPr>
+        <w:tblStyle w:val="GridTable6Colorful-Accent1"/>
+        <w:tblW w:w="10975" w:type="dxa"/>
+        <w:tblInd w:w="0" w:type="dxa"/>
+        <w:tblLayout w:type="fixed"/>
+        <w:tblLook w:val="04A0" w:firstRow="1" w:lastRow="0" w:firstColumn="1" w:lastColumn="0" w:noHBand="0" w:noVBand="1"/>
+      </w:tblPr>
+      <w:tblGrid>
+        <w:gridCol w:w="1705"/>
+        <w:gridCol w:w="9270"/>
+      </w:tblGrid>
+      <w:tr>
+        <w:trPr>
+          <w:cnfStyle w:val="100000000000" w:firstRow="1" w:lastRow="0" w:firstColumn="0" w:lastColumn="0" w:oddVBand="0" w:evenVBand="0" w:oddHBand="0" w:evenHBand="0" w:firstRowFirstColumn="0" w:firstRowLastColumn="0" w:lastRowFirstColumn="0" w:lastRowLastColumn="0"/>
+        </w:trPr>
+        <w:tc>
+          <w:tcPr>
+            <w:cnfStyle w:val="001000000000" w:firstRow="0" w:lastRow="0" w:firstColumn="1" w:lastColumn="0" w:oddVBand="0" w:evenVBand="0" w:oddHBand="0" w:evenHBand="0" w:firstRowFirstColumn="0" w:firstRowLastColumn="0" w:lastRowFirstColumn="0" w:lastRowLastColumn="0"/>
+            <w:tcW w:w="1705" w:type="dxa"/>
+            <w:tcBorders>
+              <w:top w:val="single" w:sz="4" w:space="0" w:color="8EAADB" w:themeColor="accent1" w:themeTint="99"/>
+              <w:left w:val="single" w:sz="4" w:space="0" w:color="8EAADB" w:themeColor="accent1" w:themeTint="99"/>
+              <w:bottom w:val="single" w:sz="12" w:space="0" w:color="8EAADB" w:themeColor="accent1" w:themeTint="99"/>
+              <w:right w:val="single" w:sz="4" w:space="0" w:color="8EAADB" w:themeColor="accent1" w:themeTint="99"/>
+            </w:tcBorders>
+            <w:hideMark/>
+          </w:tcPr>
+          <w:p>
+            <w:pPr>
+              <w:widowControl w:val="0"/>
+              <w:jc w:val="center"/>
+              <w:rPr>
+                <w:color w:val="0070C0"/>
+              </w:rPr>
+            </w:pPr>
+            <w:r>
+              <w:rPr>
+                <w:rFonts w:eastAsia="Calibri" w:cs="Arial"/>
+                <w:color w:val="0070C0"/>
+              </w:rPr>
+              <w:t>Requirement ID</w:t>
+            </w:r>
+          </w:p>
+        </w:tc>
+        <w:tc>
+          <w:tcPr>
+            <w:tcW w:w="9270" w:type="dxa"/>
+            <w:tcBorders>
+              <w:top w:val="single" w:sz="4" w:space="0" w:color="8EAADB" w:themeColor="accent1" w:themeTint="99"/>
+              <w:left w:val="single" w:sz="4" w:space="0" w:color="8EAADB" w:themeColor="accent1" w:themeTint="99"/>
+              <w:bottom w:val="single" w:sz="12" w:space="0" w:color="8EAADB" w:themeColor="accent1" w:themeTint="99"/>
+              <w:right w:val="single" w:sz="4" w:space="0" w:color="8EAADB" w:themeColor="accent1" w:themeTint="99"/>
+            </w:tcBorders>
+            <w:hideMark/>
+          </w:tcPr>
+          <w:p>
+            <w:pPr>
+              <w:widowControl w:val="0"/>
+              <w:jc w:val="center"/>
+              <w:cnfStyle w:val="100000000000" w:firstRow="1" w:lastRow="0" w:firstColumn="0" w:lastColumn="0" w:oddVBand="0" w:evenVBand="0" w:oddHBand="0" w:evenHBand="0" w:firstRowFirstColumn="0" w:firstRowLastColumn="0" w:lastRowFirstColumn="0" w:lastRowLastColumn="0"/>
+              <w:rPr>
+                <w:color w:val="0070C0"/>
+              </w:rPr>
+            </w:pPr>
+            <w:r>
+              <w:rPr>
+                <w:rFonts w:eastAsia="Calibri" w:cs="Arial"/>
+                <w:color w:val="0070C0"/>
+              </w:rPr>
+              <w:t>Requirement description</w:t>
+            </w:r>
+          </w:p>
+        </w:tc>
+      </w:tr>
+      <w:tr>
+        <w:trPr>
+          <w:cnfStyle w:val="000000100000" w:firstRow="0" w:lastRow="0" w:firstColumn="0" w:lastColumn="0" w:oddVBand="0" w:evenVBand="0" w:oddHBand="1" w:evenHBand="0" w:firstRowFirstColumn="0" w:firstRowLastColumn="0" w:lastRowFirstColumn="0" w:lastRowLastColumn="0"/>
+        </w:trPr>
+        <w:tc>
+          <w:tcPr>
+            <w:cnfStyle w:val="001000000000" w:firstRow="0" w:lastRow="0" w:firstColumn="1" w:lastColumn="0" w:oddVBand="0" w:evenVBand="0" w:oddHBand="0" w:evenHBand="0" w:firstRowFirstColumn="0" w:firstRowLastColumn="0" w:lastRowFirstColumn="0" w:lastRowLastColumn="0"/>
+            <w:tcW w:w="1705" w:type="dxa"/>
+            <w:tcBorders>
+              <w:top w:val="single" w:sz="4" w:space="0" w:color="8EAADB" w:themeColor="accent1" w:themeTint="99"/>
+              <w:left w:val="single" w:sz="4" w:space="0" w:color="8EAADB" w:themeColor="accent1" w:themeTint="99"/>
+              <w:bottom w:val="single" w:sz="4" w:space="0" w:color="8EAADB" w:themeColor="accent1" w:themeTint="99"/>
+              <w:right w:val="single" w:sz="4" w:space="0" w:color="8EAADB" w:themeColor="accent1" w:themeTint="99"/>
+            </w:tcBorders>
+          </w:tcPr>
+          <w:p>
+            <w:pPr>
+              <w:pStyle w:val="ListParagraph"/>
+              <w:widowControl w:val="0"/>
+              <w:numPr>
+                <w:ilvl w:val="0"/>
+                <w:numId w:val="9"/>
+              </w:numPr>
+              <w:jc w:val="center"/>
+              <w:rPr>
+                <w:rFonts w:eastAsia="Calibri" w:cs="Arial"/>
+                <w:color w:val="0070C0"/>
+              </w:rPr>
+            </w:pPr>
+          </w:p>
+        </w:tc>
+        <w:tc>
+          <w:tcPr>
+            <w:tcW w:w="9270" w:type="dxa"/>
+            <w:tcBorders>
+              <w:top w:val="single" w:sz="4" w:space="0" w:color="8EAADB" w:themeColor="accent1" w:themeTint="99"/>
+              <w:left w:val="single" w:sz="4" w:space="0" w:color="8EAADB" w:themeColor="accent1" w:themeTint="99"/>
+              <w:bottom w:val="single" w:sz="4" w:space="0" w:color="8EAADB" w:themeColor="accent1" w:themeTint="99"/>
+              <w:right w:val="single" w:sz="4" w:space="0" w:color="8EAADB" w:themeColor="accent1" w:themeTint="99"/>
+            </w:tcBorders>
+          </w:tcPr>
+          <w:p>
+            <w:pPr>
+              <w:widowControl w:val="0"/>
+              <w:cnfStyle w:val="000000100000" w:firstRow="0" w:lastRow="0" w:firstColumn="0" w:lastColumn="0" w:oddVBand="0" w:evenVBand="0" w:oddHBand="1" w:evenHBand="0" w:firstRowFirstColumn="0" w:firstRowLastColumn="0" w:lastRowFirstColumn="0" w:lastRowLastColumn="0"/>
+              <w:rPr>
+                <w:rFonts w:eastAsia="Calibri" w:cs="Arial"/>
+                <w:color w:val="0070C0"/>
+              </w:rPr>
+            </w:pPr>
+            <w:r>
+              <w:rPr>
+                <w:rFonts w:eastAsia="Calibri" w:cs="Arial"/>
+                <w:color w:val="0070C0"/>
+              </w:rPr>
+              <w:t>The game shall not fail during runtime for any reason.</w:t>
+            </w:r>
+          </w:p>
+        </w:tc>
+      </w:tr>
+      <w:tr>
+        <w:tc>
+          <w:tcPr>
+            <w:cnfStyle w:val="001000000000" w:firstRow="0" w:lastRow="0" w:firstColumn="1" w:lastColumn="0" w:oddVBand="0" w:evenVBand="0" w:oddHBand="0" w:evenHBand="0" w:firstRowFirstColumn="0" w:firstRowLastColumn="0" w:lastRowFirstColumn="0" w:lastRowLastColumn="0"/>
+            <w:tcW w:w="1705" w:type="dxa"/>
+            <w:tcBorders>
+              <w:top w:val="single" w:sz="4" w:space="0" w:color="8EAADB" w:themeColor="accent1" w:themeTint="99"/>
+              <w:left w:val="single" w:sz="4" w:space="0" w:color="8EAADB" w:themeColor="accent1" w:themeTint="99"/>
+              <w:bottom w:val="single" w:sz="4" w:space="0" w:color="8EAADB" w:themeColor="accent1" w:themeTint="99"/>
+              <w:right w:val="single" w:sz="4" w:space="0" w:color="8EAADB" w:themeColor="accent1" w:themeTint="99"/>
+            </w:tcBorders>
+          </w:tcPr>
+          <w:p>
+            <w:pPr>
+              <w:pStyle w:val="ListParagraph"/>
+              <w:widowControl w:val="0"/>
+              <w:numPr>
+                <w:ilvl w:val="0"/>
+                <w:numId w:val="9"/>
+              </w:numPr>
+              <w:jc w:val="center"/>
+              <w:rPr>
+                <w:rFonts w:eastAsia="Calibri" w:cs="Arial"/>
+                <w:color w:val="0070C0"/>
+              </w:rPr>
+            </w:pPr>
+          </w:p>
+        </w:tc>
+        <w:tc>
+          <w:tcPr>
+            <w:tcW w:w="9270" w:type="dxa"/>
+            <w:tcBorders>
+              <w:top w:val="single" w:sz="4" w:space="0" w:color="8EAADB" w:themeColor="accent1" w:themeTint="99"/>
+              <w:left w:val="single" w:sz="4" w:space="0" w:color="8EAADB" w:themeColor="accent1" w:themeTint="99"/>
+              <w:bottom w:val="single" w:sz="4" w:space="0" w:color="8EAADB" w:themeColor="accent1" w:themeTint="99"/>
+              <w:right w:val="single" w:sz="4" w:space="0" w:color="8EAADB" w:themeColor="accent1" w:themeTint="99"/>
+            </w:tcBorders>
+          </w:tcPr>
+          <w:p>
+            <w:pPr>
+              <w:widowControl w:val="0"/>
+              <w:cnfStyle w:val="000000000000" w:firstRow="0" w:lastRow="0" w:firstColumn="0" w:lastColumn="0" w:oddVBand="0" w:evenVBand="0" w:oddHBand="0" w:evenHBand="0" w:firstRowFirstColumn="0" w:firstRowLastColumn="0" w:lastRowFirstColumn="0" w:lastRowLastColumn="0"/>
+              <w:rPr>
+                <w:rFonts w:eastAsia="Calibri" w:cs="Arial"/>
+                <w:color w:val="0070C0"/>
+              </w:rPr>
+            </w:pPr>
+            <w:r>
+              <w:rPr>
+                <w:rFonts w:eastAsia="Calibri" w:cs="Arial"/>
+                <w:color w:val="0070C0"/>
+              </w:rPr>
+              <w:t>Safe login/logout must be maintained.</w:t>
+            </w:r>
+          </w:p>
+        </w:tc>
+      </w:tr>
+      <w:tr>
+        <w:trPr>
+          <w:cnfStyle w:val="000000100000" w:firstRow="0" w:lastRow="0" w:firstColumn="0" w:lastColumn="0" w:oddVBand="0" w:evenVBand="0" w:oddHBand="1" w:evenHBand="0" w:firstRowFirstColumn="0" w:firstRowLastColumn="0" w:lastRowFirstColumn="0" w:lastRowLastColumn="0"/>
+        </w:trPr>
+        <w:tc>
+          <w:tcPr>
+            <w:cnfStyle w:val="001000000000" w:firstRow="0" w:lastRow="0" w:firstColumn="1" w:lastColumn="0" w:oddVBand="0" w:evenVBand="0" w:oddHBand="0" w:evenHBand="0" w:firstRowFirstColumn="0" w:firstRowLastColumn="0" w:lastRowFirstColumn="0" w:lastRowLastColumn="0"/>
+            <w:tcW w:w="1705" w:type="dxa"/>
+            <w:tcBorders>
+              <w:top w:val="single" w:sz="4" w:space="0" w:color="8EAADB" w:themeColor="accent1" w:themeTint="99"/>
+              <w:left w:val="single" w:sz="4" w:space="0" w:color="8EAADB" w:themeColor="accent1" w:themeTint="99"/>
+              <w:bottom w:val="single" w:sz="4" w:space="0" w:color="8EAADB" w:themeColor="accent1" w:themeTint="99"/>
+              <w:right w:val="single" w:sz="4" w:space="0" w:color="8EAADB" w:themeColor="accent1" w:themeTint="99"/>
+            </w:tcBorders>
+          </w:tcPr>
+          <w:p>
+            <w:pPr>
+              <w:pStyle w:val="ListParagraph"/>
+              <w:widowControl w:val="0"/>
+              <w:numPr>
+                <w:ilvl w:val="0"/>
+                <w:numId w:val="9"/>
+              </w:numPr>
+              <w:jc w:val="center"/>
+              <w:rPr>
+                <w:rFonts w:eastAsia="Calibri" w:cs="Arial"/>
+                <w:color w:val="0070C0"/>
+              </w:rPr>
+            </w:pPr>
+          </w:p>
+        </w:tc>
+        <w:tc>
+          <w:tcPr>
+            <w:tcW w:w="9270" w:type="dxa"/>
+            <w:tcBorders>
+              <w:top w:val="single" w:sz="4" w:space="0" w:color="8EAADB" w:themeColor="accent1" w:themeTint="99"/>
+              <w:left w:val="single" w:sz="4" w:space="0" w:color="8EAADB" w:themeColor="accent1" w:themeTint="99"/>
+              <w:bottom w:val="single" w:sz="4" w:space="0" w:color="8EAADB" w:themeColor="accent1" w:themeTint="99"/>
+              <w:right w:val="single" w:sz="4" w:space="0" w:color="8EAADB" w:themeColor="accent1" w:themeTint="99"/>
+            </w:tcBorders>
+          </w:tcPr>
+          <w:p>
+            <w:pPr>
+              <w:widowControl w:val="0"/>
+              <w:cnfStyle w:val="000000100000" w:firstRow="0" w:lastRow="0" w:firstColumn="0" w:lastColumn="0" w:oddVBand="0" w:evenVBand="0" w:oddHBand="1" w:evenHBand="0" w:firstRowFirstColumn="0" w:firstRowLastColumn="0" w:lastRowFirstColumn="0" w:lastRowLastColumn="0"/>
+              <w:rPr>
+                <w:rFonts w:eastAsia="Calibri" w:cs="Arial"/>
+                <w:color w:val="0070C0"/>
+              </w:rPr>
+            </w:pPr>
+            <w:r>
+              <w:rPr>
+                <w:rFonts w:eastAsia="Calibri" w:cs="Arial"/>
+                <w:color w:val="0070C0"/>
+              </w:rPr>
+              <w:t>The game may lag due to poor internet connection. But lag shall not exceed 200ms.</w:t>
+            </w:r>
+          </w:p>
+        </w:tc>
+      </w:tr>
+      <w:tr>
+        <w:tc>
+          <w:tcPr>
+            <w:cnfStyle w:val="001000000000" w:firstRow="0" w:lastRow="0" w:firstColumn="1" w:lastColumn="0" w:oddVBand="0" w:evenVBand="0" w:oddHBand="0" w:evenHBand="0" w:firstRowFirstColumn="0" w:firstRowLastColumn="0" w:lastRowFirstColumn="0" w:lastRowLastColumn="0"/>
+            <w:tcW w:w="1705" w:type="dxa"/>
+            <w:tcBorders>
+              <w:top w:val="single" w:sz="4" w:space="0" w:color="8EAADB" w:themeColor="accent1" w:themeTint="99"/>
+              <w:left w:val="single" w:sz="4" w:space="0" w:color="8EAADB" w:themeColor="accent1" w:themeTint="99"/>
+              <w:bottom w:val="single" w:sz="4" w:space="0" w:color="8EAADB" w:themeColor="accent1" w:themeTint="99"/>
+              <w:right w:val="single" w:sz="4" w:space="0" w:color="8EAADB" w:themeColor="accent1" w:themeTint="99"/>
+            </w:tcBorders>
+          </w:tcPr>
+          <w:p>
+            <w:pPr>
+              <w:pStyle w:val="ListParagraph"/>
+              <w:widowControl w:val="0"/>
+              <w:numPr>
+                <w:ilvl w:val="0"/>
+                <w:numId w:val="9"/>
+              </w:numPr>
+              <w:jc w:val="center"/>
+              <w:rPr>
+                <w:rFonts w:eastAsia="Calibri" w:cs="Arial"/>
+                <w:color w:val="0070C0"/>
+              </w:rPr>
+            </w:pPr>
+          </w:p>
+        </w:tc>
+        <w:tc>
+          <w:tcPr>
+            <w:tcW w:w="9270" w:type="dxa"/>
+            <w:tcBorders>
+              <w:top w:val="single" w:sz="4" w:space="0" w:color="8EAADB" w:themeColor="accent1" w:themeTint="99"/>
+              <w:left w:val="single" w:sz="4" w:space="0" w:color="8EAADB" w:themeColor="accent1" w:themeTint="99"/>
+              <w:bottom w:val="single" w:sz="4" w:space="0" w:color="8EAADB" w:themeColor="accent1" w:themeTint="99"/>
+              <w:right w:val="single" w:sz="4" w:space="0" w:color="8EAADB" w:themeColor="accent1" w:themeTint="99"/>
+            </w:tcBorders>
+          </w:tcPr>
+          <w:p>
+            <w:pPr>
+              <w:widowControl w:val="0"/>
+              <w:cnfStyle w:val="000000000000" w:firstRow="0" w:lastRow="0" w:firstColumn="0" w:lastColumn="0" w:oddVBand="0" w:evenVBand="0" w:oddHBand="0" w:evenHBand="0" w:firstRowFirstColumn="0" w:firstRowLastColumn="0" w:lastRowFirstColumn="0" w:lastRowLastColumn="0"/>
+              <w:rPr>
+                <w:rFonts w:eastAsia="Calibri" w:cs="Arial"/>
+                <w:color w:val="0070C0"/>
+              </w:rPr>
+            </w:pPr>
+            <w:r>
+              <w:rPr>
+                <w:rFonts w:eastAsia="Calibri" w:cs="Arial"/>
+                <w:color w:val="0070C0"/>
+              </w:rPr>
+              <w:t>The game system shall preserve a history of student’s grades and levels for future reference.</w:t>
+            </w:r>
+          </w:p>
+        </w:tc>
+      </w:tr>
+      <w:tr>
+        <w:trPr>
+          <w:cnfStyle w:val="000000100000" w:firstRow="0" w:lastRow="0" w:firstColumn="0" w:lastColumn="0" w:oddVBand="0" w:evenVBand="0" w:oddHBand="1" w:evenHBand="0" w:firstRowFirstColumn="0" w:firstRowLastColumn="0" w:lastRowFirstColumn="0" w:lastRowLastColumn="0"/>
+        </w:trPr>
+        <w:tc>
+          <w:tcPr>
+            <w:cnfStyle w:val="001000000000" w:firstRow="0" w:lastRow="0" w:firstColumn="1" w:lastColumn="0" w:oddVBand="0" w:evenVBand="0" w:oddHBand="0" w:evenHBand="0" w:firstRowFirstColumn="0" w:firstRowLastColumn="0" w:lastRowFirstColumn="0" w:lastRowLastColumn="0"/>
+            <w:tcW w:w="1705" w:type="dxa"/>
+            <w:tcBorders>
+              <w:top w:val="single" w:sz="4" w:space="0" w:color="8EAADB" w:themeColor="accent1" w:themeTint="99"/>
+              <w:left w:val="single" w:sz="4" w:space="0" w:color="8EAADB" w:themeColor="accent1" w:themeTint="99"/>
+              <w:bottom w:val="single" w:sz="4" w:space="0" w:color="8EAADB" w:themeColor="accent1" w:themeTint="99"/>
+              <w:right w:val="single" w:sz="4" w:space="0" w:color="8EAADB" w:themeColor="accent1" w:themeTint="99"/>
+            </w:tcBorders>
+          </w:tcPr>
+          <w:p>
+            <w:pPr>
+              <w:pStyle w:val="ListParagraph"/>
+              <w:widowControl w:val="0"/>
+              <w:numPr>
+                <w:ilvl w:val="0"/>
+                <w:numId w:val="9"/>
+              </w:numPr>
+              <w:jc w:val="center"/>
+              <w:rPr>
+                <w:rFonts w:eastAsia="Calibri" w:cs="Arial"/>
+                <w:color w:val="0070C0"/>
+              </w:rPr>
+            </w:pPr>
+          </w:p>
+        </w:tc>
+        <w:tc>
+          <w:tcPr>
+            <w:tcW w:w="9270" w:type="dxa"/>
+            <w:tcBorders>
+              <w:top w:val="single" w:sz="4" w:space="0" w:color="8EAADB" w:themeColor="accent1" w:themeTint="99"/>
+              <w:left w:val="single" w:sz="4" w:space="0" w:color="8EAADB" w:themeColor="accent1" w:themeTint="99"/>
+              <w:bottom w:val="single" w:sz="4" w:space="0" w:color="8EAADB" w:themeColor="accent1" w:themeTint="99"/>
+              <w:right w:val="single" w:sz="4" w:space="0" w:color="8EAADB" w:themeColor="accent1" w:themeTint="99"/>
+            </w:tcBorders>
+          </w:tcPr>
+          <w:p>
+            <w:pPr>
+              <w:widowControl w:val="0"/>
+              <w:cnfStyle w:val="000000100000" w:firstRow="0" w:lastRow="0" w:firstColumn="0" w:lastColumn="0" w:oddVBand="0" w:evenVBand="0" w:oddHBand="1" w:evenHBand="0" w:firstRowFirstColumn="0" w:firstRowLastColumn="0" w:lastRowFirstColumn="0" w:lastRowLastColumn="0"/>
+              <w:rPr>
+                <w:rFonts w:eastAsia="Calibri" w:cs="Arial"/>
+                <w:color w:val="0070C0"/>
+              </w:rPr>
+            </w:pPr>
+            <w:r>
+              <w:rPr>
+                <w:rFonts w:eastAsia="Calibri" w:cs="Arial"/>
+                <w:color w:val="0070C0"/>
+              </w:rPr>
+              <w:t>The game system may allow the students to access the game anytime.</w:t>
+            </w:r>
+          </w:p>
+        </w:tc>
+      </w:tr>
+      <w:tr>
+        <w:tc>
+          <w:tcPr>
+            <w:cnfStyle w:val="001000000000" w:firstRow="0" w:lastRow="0" w:firstColumn="1" w:lastColumn="0" w:oddVBand="0" w:evenVBand="0" w:oddHBand="0" w:evenHBand="0" w:firstRowFirstColumn="0" w:firstRowLastColumn="0" w:lastRowFirstColumn="0" w:lastRowLastColumn="0"/>
+            <w:tcW w:w="1705" w:type="dxa"/>
+            <w:tcBorders>
+              <w:top w:val="single" w:sz="4" w:space="0" w:color="8EAADB" w:themeColor="accent1" w:themeTint="99"/>
+              <w:left w:val="single" w:sz="4" w:space="0" w:color="8EAADB" w:themeColor="accent1" w:themeTint="99"/>
+              <w:bottom w:val="single" w:sz="4" w:space="0" w:color="8EAADB" w:themeColor="accent1" w:themeTint="99"/>
+              <w:right w:val="single" w:sz="4" w:space="0" w:color="8EAADB" w:themeColor="accent1" w:themeTint="99"/>
+            </w:tcBorders>
+          </w:tcPr>
+          <w:p>
+            <w:pPr>
+              <w:pStyle w:val="ListParagraph"/>
+              <w:widowControl w:val="0"/>
+              <w:numPr>
+                <w:ilvl w:val="0"/>
+                <w:numId w:val="9"/>
+              </w:numPr>
+              <w:jc w:val="center"/>
+              <w:rPr>
+                <w:rFonts w:eastAsia="Calibri" w:cs="Arial"/>
+                <w:color w:val="0070C0"/>
+              </w:rPr>
+            </w:pPr>
+          </w:p>
+        </w:tc>
+        <w:tc>
+          <w:tcPr>
+            <w:tcW w:w="9270" w:type="dxa"/>
+            <w:tcBorders>
+              <w:top w:val="single" w:sz="4" w:space="0" w:color="8EAADB" w:themeColor="accent1" w:themeTint="99"/>
+              <w:left w:val="single" w:sz="4" w:space="0" w:color="8EAADB" w:themeColor="accent1" w:themeTint="99"/>
+              <w:bottom w:val="single" w:sz="4" w:space="0" w:color="8EAADB" w:themeColor="accent1" w:themeTint="99"/>
+              <w:right w:val="single" w:sz="4" w:space="0" w:color="8EAADB" w:themeColor="accent1" w:themeTint="99"/>
+            </w:tcBorders>
+          </w:tcPr>
+          <w:p>
+            <w:pPr>
+              <w:widowControl w:val="0"/>
+              <w:cnfStyle w:val="000000000000" w:firstRow="0" w:lastRow="0" w:firstColumn="0" w:lastColumn="0" w:oddVBand="0" w:evenVBand="0" w:oddHBand="0" w:evenHBand="0" w:firstRowFirstColumn="0" w:firstRowLastColumn="0" w:lastRowFirstColumn="0" w:lastRowLastColumn="0"/>
+              <w:rPr>
+                <w:rFonts w:eastAsia="Calibri" w:cs="Arial"/>
+                <w:color w:val="0070C0"/>
+              </w:rPr>
+            </w:pPr>
+            <w:r>
+              <w:rPr>
+                <w:rFonts w:eastAsia="Calibri" w:cs="Arial"/>
+                <w:color w:val="0070C0"/>
+              </w:rPr>
+              <w:t>No student is allowed to participate in the game after the semester is finished.</w:t>
+            </w:r>
+          </w:p>
+        </w:tc>
+      </w:tr>
+      <w:tr>
+        <w:trPr>
+          <w:cnfStyle w:val="000000100000" w:firstRow="0" w:lastRow="0" w:firstColumn="0" w:lastColumn="0" w:oddVBand="0" w:evenVBand="0" w:oddHBand="1" w:evenHBand="0" w:firstRowFirstColumn="0" w:firstRowLastColumn="0" w:lastRowFirstColumn="0" w:lastRowLastColumn="0"/>
+        </w:trPr>
+        <w:tc>
+          <w:tcPr>
+            <w:cnfStyle w:val="001000000000" w:firstRow="0" w:lastRow="0" w:firstColumn="1" w:lastColumn="0" w:oddVBand="0" w:evenVBand="0" w:oddHBand="0" w:evenHBand="0" w:firstRowFirstColumn="0" w:firstRowLastColumn="0" w:lastRowFirstColumn="0" w:lastRowLastColumn="0"/>
+            <w:tcW w:w="1705" w:type="dxa"/>
+            <w:tcBorders>
+              <w:top w:val="single" w:sz="4" w:space="0" w:color="8EAADB" w:themeColor="accent1" w:themeTint="99"/>
+              <w:left w:val="single" w:sz="4" w:space="0" w:color="8EAADB" w:themeColor="accent1" w:themeTint="99"/>
+              <w:bottom w:val="single" w:sz="4" w:space="0" w:color="8EAADB" w:themeColor="accent1" w:themeTint="99"/>
+              <w:right w:val="single" w:sz="4" w:space="0" w:color="8EAADB" w:themeColor="accent1" w:themeTint="99"/>
+            </w:tcBorders>
+          </w:tcPr>
+          <w:p>
+            <w:pPr>
+              <w:pStyle w:val="ListParagraph"/>
+              <w:widowControl w:val="0"/>
+              <w:numPr>
+                <w:ilvl w:val="0"/>
+                <w:numId w:val="9"/>
+              </w:numPr>
+              <w:jc w:val="center"/>
+              <w:rPr>
+                <w:rFonts w:eastAsia="Calibri" w:cs="Arial"/>
+                <w:color w:val="0070C0"/>
+              </w:rPr>
+            </w:pPr>
+          </w:p>
+        </w:tc>
+        <w:tc>
+          <w:tcPr>
+            <w:tcW w:w="9270" w:type="dxa"/>
+            <w:tcBorders>
+              <w:top w:val="single" w:sz="4" w:space="0" w:color="8EAADB" w:themeColor="accent1" w:themeTint="99"/>
+              <w:left w:val="single" w:sz="4" w:space="0" w:color="8EAADB" w:themeColor="accent1" w:themeTint="99"/>
+              <w:bottom w:val="single" w:sz="4" w:space="0" w:color="8EAADB" w:themeColor="accent1" w:themeTint="99"/>
+              <w:right w:val="single" w:sz="4" w:space="0" w:color="8EAADB" w:themeColor="accent1" w:themeTint="99"/>
+            </w:tcBorders>
+          </w:tcPr>
+          <w:p>
+            <w:pPr>
+              <w:widowControl w:val="0"/>
+              <w:cnfStyle w:val="000000100000" w:firstRow="0" w:lastRow="0" w:firstColumn="0" w:lastColumn="0" w:oddVBand="0" w:evenVBand="0" w:oddHBand="1" w:evenHBand="0" w:firstRowFirstColumn="0" w:firstRowLastColumn="0" w:lastRowFirstColumn="0" w:lastRowLastColumn="0"/>
+              <w:rPr>
+                <w:rFonts w:eastAsia="Calibri" w:cs="Arial"/>
+                <w:color w:val="0070C0"/>
+              </w:rPr>
+            </w:pPr>
+            <w:r>
+              <w:rPr>
+                <w:rFonts w:eastAsia="Calibri" w:cs="Arial"/>
+                <w:color w:val="0070C0"/>
+              </w:rPr>
+              <w:t>The figures in the game shall be friendly and interactive to student’s gestures.</w:t>
+            </w:r>
+          </w:p>
+        </w:tc>
+      </w:tr>
+      <w:tr>
+        <w:tc>
+          <w:tcPr>
+            <w:cnfStyle w:val="001000000000" w:firstRow="0" w:lastRow="0" w:firstColumn="1" w:lastColumn="0" w:oddVBand="0" w:evenVBand="0" w:oddHBand="0" w:evenHBand="0" w:firstRowFirstColumn="0" w:firstRowLastColumn="0" w:lastRowFirstColumn="0" w:lastRowLastColumn="0"/>
+            <w:tcW w:w="1705" w:type="dxa"/>
+            <w:tcBorders>
+              <w:top w:val="single" w:sz="4" w:space="0" w:color="8EAADB" w:themeColor="accent1" w:themeTint="99"/>
+              <w:left w:val="single" w:sz="4" w:space="0" w:color="8EAADB" w:themeColor="accent1" w:themeTint="99"/>
+              <w:bottom w:val="single" w:sz="4" w:space="0" w:color="8EAADB" w:themeColor="accent1" w:themeTint="99"/>
+              <w:right w:val="single" w:sz="4" w:space="0" w:color="8EAADB" w:themeColor="accent1" w:themeTint="99"/>
+            </w:tcBorders>
+          </w:tcPr>
+          <w:p>
+            <w:pPr>
+              <w:pStyle w:val="ListParagraph"/>
+              <w:widowControl w:val="0"/>
+              <w:numPr>
+                <w:ilvl w:val="0"/>
+                <w:numId w:val="9"/>
+              </w:numPr>
+              <w:jc w:val="center"/>
+              <w:rPr>
+                <w:rFonts w:eastAsia="Calibri" w:cs="Arial"/>
+                <w:color w:val="0070C0"/>
+              </w:rPr>
+            </w:pPr>
+          </w:p>
+        </w:tc>
+        <w:tc>
+          <w:tcPr>
+            <w:tcW w:w="9270" w:type="dxa"/>
+            <w:tcBorders>
+              <w:top w:val="single" w:sz="4" w:space="0" w:color="8EAADB" w:themeColor="accent1" w:themeTint="99"/>
+              <w:left w:val="single" w:sz="4" w:space="0" w:color="8EAADB" w:themeColor="accent1" w:themeTint="99"/>
+              <w:bottom w:val="single" w:sz="4" w:space="0" w:color="8EAADB" w:themeColor="accent1" w:themeTint="99"/>
+              <w:right w:val="single" w:sz="4" w:space="0" w:color="8EAADB" w:themeColor="accent1" w:themeTint="99"/>
+            </w:tcBorders>
+          </w:tcPr>
+          <w:p>
+            <w:pPr>
+              <w:widowControl w:val="0"/>
+              <w:cnfStyle w:val="000000000000" w:firstRow="0" w:lastRow="0" w:firstColumn="0" w:lastColumn="0" w:oddVBand="0" w:evenVBand="0" w:oddHBand="0" w:evenHBand="0" w:firstRowFirstColumn="0" w:firstRowLastColumn="0" w:lastRowFirstColumn="0" w:lastRowLastColumn="0"/>
+              <w:rPr>
+                <w:rFonts w:eastAsia="Calibri" w:cs="Arial"/>
+                <w:color w:val="0070C0"/>
+              </w:rPr>
+            </w:pPr>
+          </w:p>
+        </w:tc>
+      </w:tr>
+      <w:tr>
+        <w:trPr>
+          <w:cnfStyle w:val="000000100000" w:firstRow="0" w:lastRow="0" w:firstColumn="0" w:lastColumn="0" w:oddVBand="0" w:evenVBand="0" w:oddHBand="1" w:evenHBand="0" w:firstRowFirstColumn="0" w:firstRowLastColumn="0" w:lastRowFirstColumn="0" w:lastRowLastColumn="0"/>
+        </w:trPr>
+        <w:tc>
+          <w:tcPr>
+            <w:cnfStyle w:val="001000000000" w:firstRow="0" w:lastRow="0" w:firstColumn="1" w:lastColumn="0" w:oddVBand="0" w:evenVBand="0" w:oddHBand="0" w:evenHBand="0" w:firstRowFirstColumn="0" w:firstRowLastColumn="0" w:lastRowFirstColumn="0" w:lastRowLastColumn="0"/>
+            <w:tcW w:w="1705" w:type="dxa"/>
+            <w:tcBorders>
+              <w:top w:val="single" w:sz="4" w:space="0" w:color="8EAADB" w:themeColor="accent1" w:themeTint="99"/>
+              <w:left w:val="single" w:sz="4" w:space="0" w:color="8EAADB" w:themeColor="accent1" w:themeTint="99"/>
+              <w:bottom w:val="single" w:sz="4" w:space="0" w:color="8EAADB" w:themeColor="accent1" w:themeTint="99"/>
+              <w:right w:val="single" w:sz="4" w:space="0" w:color="8EAADB" w:themeColor="accent1" w:themeTint="99"/>
+            </w:tcBorders>
+          </w:tcPr>
+          <w:p>
+            <w:pPr>
+              <w:pStyle w:val="ListParagraph"/>
+              <w:widowControl w:val="0"/>
+              <w:numPr>
+                <w:ilvl w:val="0"/>
+                <w:numId w:val="9"/>
+              </w:numPr>
+              <w:jc w:val="center"/>
+              <w:rPr>
+                <w:rFonts w:eastAsia="Calibri" w:cs="Arial"/>
+                <w:color w:val="0070C0"/>
+              </w:rPr>
+            </w:pPr>
+          </w:p>
+        </w:tc>
+        <w:tc>
+          <w:tcPr>
+            <w:tcW w:w="9270" w:type="dxa"/>
+            <w:tcBorders>
+              <w:top w:val="single" w:sz="4" w:space="0" w:color="8EAADB" w:themeColor="accent1" w:themeTint="99"/>
+              <w:left w:val="single" w:sz="4" w:space="0" w:color="8EAADB" w:themeColor="accent1" w:themeTint="99"/>
+              <w:bottom w:val="single" w:sz="4" w:space="0" w:color="8EAADB" w:themeColor="accent1" w:themeTint="99"/>
+              <w:right w:val="single" w:sz="4" w:space="0" w:color="8EAADB" w:themeColor="accent1" w:themeTint="99"/>
+            </w:tcBorders>
+          </w:tcPr>
+          <w:p>
+            <w:pPr>
+              <w:widowControl w:val="0"/>
+              <w:cnfStyle w:val="000000100000" w:firstRow="0" w:lastRow="0" w:firstColumn="0" w:lastColumn="0" w:oddVBand="0" w:evenVBand="0" w:oddHBand="1" w:evenHBand="0" w:firstRowFirstColumn="0" w:firstRowLastColumn="0" w:lastRowFirstColumn="0" w:lastRowLastColumn="0"/>
+              <w:rPr>
+                <w:rFonts w:eastAsia="Calibri" w:cs="Arial"/>
+                <w:color w:val="0070C0"/>
+              </w:rPr>
+            </w:pPr>
+          </w:p>
+        </w:tc>
+      </w:tr>
+    </w:tbl>
+    <w:p>
+      <w:pPr>
         <w:rPr>
           <w:b/>
           <w:bCs/>
@@ -2078,17 +3506,177 @@
     </w:p>
     <w:p>
       <w:pPr>
-        <w:jc w:val="center"/>
         <w:rPr>
           <w:b/>
           <w:bCs/>
           <w:color w:val="0070C0"/>
         </w:rPr>
       </w:pPr>
+      <w:r>
+        <w:rPr>
+          <w:b/>
+          <w:bCs/>
+          <w:color w:val="0070C0"/>
+        </w:rPr>
+        <w:br w:type="page"/>
+      </w:r>
     </w:p>
-    <w:p/>
+    <w:p>
+      <w:pPr>
+        <w:rPr>
+          <w:b/>
+          <w:bCs/>
+          <w:color w:val="2F5496" w:themeColor="accent1" w:themeShade="BF"/>
+        </w:rPr>
+      </w:pPr>
+      <w:r>
+        <w:rPr>
+          <w:b/>
+          <w:bCs/>
+          <w:color w:val="2F5496" w:themeColor="accent1" w:themeShade="BF"/>
+        </w:rPr>
+        <w:lastRenderedPageBreak/>
+        <w:t>Additional information:</w:t>
+      </w:r>
+    </w:p>
+    <w:p>
+      <w:pPr>
+        <w:pStyle w:val="ListParagraph"/>
+        <w:numPr>
+          <w:ilvl w:val="0"/>
+          <w:numId w:val="5"/>
+        </w:numPr>
+        <w:rPr>
+          <w:color w:val="0070C0"/>
+        </w:rPr>
+      </w:pPr>
+      <w:r>
+        <w:t>Comparison between functional and non-functional requirements:</w:t>
+      </w:r>
+      <w:r>
+        <w:rPr>
+          <w:noProof/>
+          <w:color w:val="0070C0"/>
+        </w:rPr>
+        <w:drawing>
+          <wp:anchor distT="0" distB="0" distL="114300" distR="114300" simplePos="0" relativeHeight="251661312" behindDoc="0" locked="0" layoutInCell="1" allowOverlap="1" wp14:anchorId="1729B193" wp14:editId="358E0329">
+            <wp:simplePos x="0" y="0"/>
+            <wp:positionH relativeFrom="margin">
+              <wp:posOffset>0</wp:posOffset>
+            </wp:positionH>
+            <wp:positionV relativeFrom="paragraph">
+              <wp:posOffset>288925</wp:posOffset>
+            </wp:positionV>
+            <wp:extent cx="6880860" cy="5462905"/>
+            <wp:effectExtent l="0" t="0" r="0" b="4445"/>
+            <wp:wrapSquare wrapText="bothSides"/>
+            <wp:docPr id="1" name="Picture 1" descr="Graphical user interface, application&#10;&#10;Description automatically generated"/>
+            <wp:cNvGraphicFramePr>
+              <a:graphicFrameLocks xmlns:a="http://schemas.openxmlformats.org/drawingml/2006/main" noChangeAspect="1"/>
+            </wp:cNvGraphicFramePr>
+            <a:graphic xmlns:a="http://schemas.openxmlformats.org/drawingml/2006/main">
+              <a:graphicData uri="http://schemas.openxmlformats.org/drawingml/2006/picture">
+                <pic:pic xmlns:pic="http://schemas.openxmlformats.org/drawingml/2006/picture">
+                  <pic:nvPicPr>
+                    <pic:cNvPr id="1" name="Picture 1" descr="Graphical user interface, application&#10;&#10;Description automatically generated"/>
+                    <pic:cNvPicPr/>
+                  </pic:nvPicPr>
+                  <pic:blipFill>
+                    <a:blip r:embed="rId10">
+                      <a:extLst>
+                        <a:ext uri="{28A0092B-C50C-407E-A947-70E740481C1C}">
+                          <a14:useLocalDpi xmlns:a14="http://schemas.microsoft.com/office/drawing/2010/main" val="0"/>
+                        </a:ext>
+                      </a:extLst>
+                    </a:blip>
+                    <a:stretch>
+                      <a:fillRect/>
+                    </a:stretch>
+                  </pic:blipFill>
+                  <pic:spPr>
+                    <a:xfrm>
+                      <a:off x="0" y="0"/>
+                      <a:ext cx="6880860" cy="5462905"/>
+                    </a:xfrm>
+                    <a:prstGeom prst="rect">
+                      <a:avLst/>
+                    </a:prstGeom>
+                  </pic:spPr>
+                </pic:pic>
+              </a:graphicData>
+            </a:graphic>
+            <wp14:sizeRelH relativeFrom="page">
+              <wp14:pctWidth>0</wp14:pctWidth>
+            </wp14:sizeRelH>
+            <wp14:sizeRelV relativeFrom="page">
+              <wp14:pctHeight>0</wp14:pctHeight>
+            </wp14:sizeRelV>
+          </wp:anchor>
+        </w:drawing>
+      </w:r>
+      <w:r>
+        <w:br w:type="page"/>
+      </w:r>
+    </w:p>
+    <w:p>
+      <w:pPr>
+        <w:rPr>
+          <w:b/>
+          <w:bCs/>
+          <w:color w:val="2F5496" w:themeColor="accent1" w:themeShade="BF"/>
+        </w:rPr>
+      </w:pPr>
+      <w:r>
+        <w:rPr>
+          <w:b/>
+          <w:bCs/>
+          <w:color w:val="2F5496" w:themeColor="accent1" w:themeShade="BF"/>
+        </w:rPr>
+        <w:lastRenderedPageBreak/>
+        <w:t>References:</w:t>
+      </w:r>
+    </w:p>
+    <w:p>
+      <w:pPr>
+        <w:pStyle w:val="ListParagraph"/>
+        <w:numPr>
+          <w:ilvl w:val="0"/>
+          <w:numId w:val="5"/>
+        </w:numPr>
+        <w:rPr>
+          <w:rStyle w:val="Hyperlink"/>
+          <w:color w:val="auto"/>
+          <w:u w:val="none"/>
+        </w:rPr>
+      </w:pPr>
+      <w:hyperlink r:id="rId11" w:history="1">
+        <w:r>
+          <w:rPr>
+            <w:rStyle w:val="Hyperlink"/>
+          </w:rPr>
+          <w:t>The app solutions</w:t>
+        </w:r>
+      </w:hyperlink>
+    </w:p>
+    <w:p>
+      <w:pPr>
+        <w:pStyle w:val="ListParagraph"/>
+        <w:numPr>
+          <w:ilvl w:val="0"/>
+          <w:numId w:val="5"/>
+        </w:numPr>
+      </w:pPr>
+      <w:hyperlink r:id="rId12" w:history="1">
+        <w:r>
+          <w:rPr>
+            <w:rStyle w:val="Hyperlink"/>
+          </w:rPr>
+          <w:t>Occulus Rift S</w:t>
+        </w:r>
+      </w:hyperlink>
+    </w:p>
     <w:sectPr>
-      <w:footerReference w:type="default" r:id="rId10"/>
+      <w:footerReference w:type="default" r:id="rId13"/>
       <w:pgSz w:w="12240" w:h="15840"/>
       <w:pgMar w:top="720" w:right="720" w:bottom="720" w:left="720" w:header="720" w:footer="720" w:gutter="0"/>
       <w:pgNumType w:start="0"/>
@@ -2633,6 +4221,294 @@
     </w:lvl>
   </w:abstractNum>
   <w:abstractNum w:abstractNumId="4" w15:restartNumberingAfterBreak="0">
+    <w:nsid w:val="31084219"/>
+    <w:multiLevelType w:val="multilevel"/>
+    <w:tmpl w:val="EB9C4C10"/>
+    <w:lvl w:ilvl="0">
+      <w:start w:val="2"/>
+      <w:numFmt w:val="decimal"/>
+      <w:lvlText w:val="%1."/>
+      <w:lvlJc w:val="left"/>
+      <w:pPr>
+        <w:ind w:left="384" w:hanging="384"/>
+      </w:pPr>
+      <w:rPr>
+        <w:rFonts w:hint="default"/>
+      </w:rPr>
+    </w:lvl>
+    <w:lvl w:ilvl="1">
+      <w:start w:val="1"/>
+      <w:numFmt w:val="decimal"/>
+      <w:lvlText w:val="%1.%2-"/>
+      <w:lvlJc w:val="left"/>
+      <w:pPr>
+        <w:ind w:left="1080" w:hanging="720"/>
+      </w:pPr>
+      <w:rPr>
+        <w:rFonts w:hint="default"/>
+      </w:rPr>
+    </w:lvl>
+    <w:lvl w:ilvl="2">
+      <w:start w:val="1"/>
+      <w:numFmt w:val="decimal"/>
+      <w:lvlText w:val="%1.%2-%3."/>
+      <w:lvlJc w:val="left"/>
+      <w:pPr>
+        <w:ind w:left="1440" w:hanging="720"/>
+      </w:pPr>
+      <w:rPr>
+        <w:rFonts w:hint="default"/>
+      </w:rPr>
+    </w:lvl>
+    <w:lvl w:ilvl="3">
+      <w:start w:val="1"/>
+      <w:numFmt w:val="decimal"/>
+      <w:lvlText w:val="%1.%2-%3.%4."/>
+      <w:lvlJc w:val="left"/>
+      <w:pPr>
+        <w:ind w:left="2160" w:hanging="1080"/>
+      </w:pPr>
+      <w:rPr>
+        <w:rFonts w:hint="default"/>
+      </w:rPr>
+    </w:lvl>
+    <w:lvl w:ilvl="4">
+      <w:start w:val="1"/>
+      <w:numFmt w:val="decimal"/>
+      <w:lvlText w:val="%1.%2-%3.%4.%5."/>
+      <w:lvlJc w:val="left"/>
+      <w:pPr>
+        <w:ind w:left="2520" w:hanging="1080"/>
+      </w:pPr>
+      <w:rPr>
+        <w:rFonts w:hint="default"/>
+      </w:rPr>
+    </w:lvl>
+    <w:lvl w:ilvl="5">
+      <w:start w:val="1"/>
+      <w:numFmt w:val="decimal"/>
+      <w:lvlText w:val="%1.%2-%3.%4.%5.%6."/>
+      <w:lvlJc w:val="left"/>
+      <w:pPr>
+        <w:ind w:left="3240" w:hanging="1440"/>
+      </w:pPr>
+      <w:rPr>
+        <w:rFonts w:hint="default"/>
+      </w:rPr>
+    </w:lvl>
+    <w:lvl w:ilvl="6">
+      <w:start w:val="1"/>
+      <w:numFmt w:val="decimal"/>
+      <w:lvlText w:val="%1.%2-%3.%4.%5.%6.%7."/>
+      <w:lvlJc w:val="left"/>
+      <w:pPr>
+        <w:ind w:left="3600" w:hanging="1440"/>
+      </w:pPr>
+      <w:rPr>
+        <w:rFonts w:hint="default"/>
+      </w:rPr>
+    </w:lvl>
+    <w:lvl w:ilvl="7">
+      <w:start w:val="1"/>
+      <w:numFmt w:val="decimal"/>
+      <w:lvlText w:val="%1.%2-%3.%4.%5.%6.%7.%8."/>
+      <w:lvlJc w:val="left"/>
+      <w:pPr>
+        <w:ind w:left="4320" w:hanging="1800"/>
+      </w:pPr>
+      <w:rPr>
+        <w:rFonts w:hint="default"/>
+      </w:rPr>
+    </w:lvl>
+    <w:lvl w:ilvl="8">
+      <w:start w:val="1"/>
+      <w:numFmt w:val="decimal"/>
+      <w:lvlText w:val="%1.%2-%3.%4.%5.%6.%7.%8.%9."/>
+      <w:lvlJc w:val="left"/>
+      <w:pPr>
+        <w:ind w:left="4680" w:hanging="1800"/>
+      </w:pPr>
+      <w:rPr>
+        <w:rFonts w:hint="default"/>
+      </w:rPr>
+    </w:lvl>
+  </w:abstractNum>
+  <w:abstractNum w:abstractNumId="5" w15:restartNumberingAfterBreak="0">
+    <w:nsid w:val="5299714A"/>
+    <w:multiLevelType w:val="hybridMultilevel"/>
+    <w:tmpl w:val="C6647BF0"/>
+    <w:lvl w:ilvl="0" w:tplc="FFFFFFFF">
+      <w:start w:val="1"/>
+      <w:numFmt w:val="decimal"/>
+      <w:lvlText w:val="%1."/>
+      <w:lvlJc w:val="left"/>
+      <w:pPr>
+        <w:ind w:left="720" w:hanging="360"/>
+      </w:pPr>
+    </w:lvl>
+    <w:lvl w:ilvl="1" w:tplc="FFFFFFFF">
+      <w:start w:val="1"/>
+      <w:numFmt w:val="lowerLetter"/>
+      <w:lvlText w:val="%2."/>
+      <w:lvlJc w:val="left"/>
+      <w:pPr>
+        <w:ind w:left="1440" w:hanging="360"/>
+      </w:pPr>
+    </w:lvl>
+    <w:lvl w:ilvl="2" w:tplc="FFFFFFFF">
+      <w:start w:val="1"/>
+      <w:numFmt w:val="lowerRoman"/>
+      <w:lvlText w:val="%3."/>
+      <w:lvlJc w:val="right"/>
+      <w:pPr>
+        <w:ind w:left="2160" w:hanging="180"/>
+      </w:pPr>
+    </w:lvl>
+    <w:lvl w:ilvl="3" w:tplc="FFFFFFFF">
+      <w:start w:val="1"/>
+      <w:numFmt w:val="decimal"/>
+      <w:lvlText w:val="%4."/>
+      <w:lvlJc w:val="left"/>
+      <w:pPr>
+        <w:ind w:left="2880" w:hanging="360"/>
+      </w:pPr>
+    </w:lvl>
+    <w:lvl w:ilvl="4" w:tplc="FFFFFFFF">
+      <w:start w:val="1"/>
+      <w:numFmt w:val="lowerLetter"/>
+      <w:lvlText w:val="%5."/>
+      <w:lvlJc w:val="left"/>
+      <w:pPr>
+        <w:ind w:left="3600" w:hanging="360"/>
+      </w:pPr>
+    </w:lvl>
+    <w:lvl w:ilvl="5" w:tplc="FFFFFFFF">
+      <w:start w:val="1"/>
+      <w:numFmt w:val="lowerRoman"/>
+      <w:lvlText w:val="%6."/>
+      <w:lvlJc w:val="right"/>
+      <w:pPr>
+        <w:ind w:left="4320" w:hanging="180"/>
+      </w:pPr>
+    </w:lvl>
+    <w:lvl w:ilvl="6" w:tplc="FFFFFFFF">
+      <w:start w:val="1"/>
+      <w:numFmt w:val="decimal"/>
+      <w:lvlText w:val="%7."/>
+      <w:lvlJc w:val="left"/>
+      <w:pPr>
+        <w:ind w:left="5040" w:hanging="360"/>
+      </w:pPr>
+    </w:lvl>
+    <w:lvl w:ilvl="7" w:tplc="FFFFFFFF">
+      <w:start w:val="1"/>
+      <w:numFmt w:val="lowerLetter"/>
+      <w:lvlText w:val="%8."/>
+      <w:lvlJc w:val="left"/>
+      <w:pPr>
+        <w:ind w:left="5760" w:hanging="360"/>
+      </w:pPr>
+    </w:lvl>
+    <w:lvl w:ilvl="8" w:tplc="FFFFFFFF">
+      <w:start w:val="1"/>
+      <w:numFmt w:val="lowerRoman"/>
+      <w:lvlText w:val="%9."/>
+      <w:lvlJc w:val="right"/>
+      <w:pPr>
+        <w:ind w:left="6480" w:hanging="180"/>
+      </w:pPr>
+    </w:lvl>
+  </w:abstractNum>
+  <w:abstractNum w:abstractNumId="6" w15:restartNumberingAfterBreak="0">
+    <w:nsid w:val="585D3989"/>
+    <w:multiLevelType w:val="hybridMultilevel"/>
+    <w:tmpl w:val="C2246422"/>
+    <w:lvl w:ilvl="0" w:tplc="E46CA692">
+      <w:start w:val="1"/>
+      <w:numFmt w:val="decimal"/>
+      <w:lvlText w:val="%1-"/>
+      <w:lvlJc w:val="left"/>
+      <w:pPr>
+        <w:ind w:left="720" w:hanging="360"/>
+      </w:pPr>
+      <w:rPr>
+        <w:rFonts w:hint="default"/>
+      </w:rPr>
+    </w:lvl>
+    <w:lvl w:ilvl="1" w:tplc="04090019" w:tentative="1">
+      <w:start w:val="1"/>
+      <w:numFmt w:val="lowerLetter"/>
+      <w:lvlText w:val="%2."/>
+      <w:lvlJc w:val="left"/>
+      <w:pPr>
+        <w:ind w:left="1440" w:hanging="360"/>
+      </w:pPr>
+    </w:lvl>
+    <w:lvl w:ilvl="2" w:tplc="0409001B" w:tentative="1">
+      <w:start w:val="1"/>
+      <w:numFmt w:val="lowerRoman"/>
+      <w:lvlText w:val="%3."/>
+      <w:lvlJc w:val="right"/>
+      <w:pPr>
+        <w:ind w:left="2160" w:hanging="180"/>
+      </w:pPr>
+    </w:lvl>
+    <w:lvl w:ilvl="3" w:tplc="0409000F" w:tentative="1">
+      <w:start w:val="1"/>
+      <w:numFmt w:val="decimal"/>
+      <w:lvlText w:val="%4."/>
+      <w:lvlJc w:val="left"/>
+      <w:pPr>
+        <w:ind w:left="2880" w:hanging="360"/>
+      </w:pPr>
+    </w:lvl>
+    <w:lvl w:ilvl="4" w:tplc="04090019" w:tentative="1">
+      <w:start w:val="1"/>
+      <w:numFmt w:val="lowerLetter"/>
+      <w:lvlText w:val="%5."/>
+      <w:lvlJc w:val="left"/>
+      <w:pPr>
+        <w:ind w:left="3600" w:hanging="360"/>
+      </w:pPr>
+    </w:lvl>
+    <w:lvl w:ilvl="5" w:tplc="0409001B" w:tentative="1">
+      <w:start w:val="1"/>
+      <w:numFmt w:val="lowerRoman"/>
+      <w:lvlText w:val="%6."/>
+      <w:lvlJc w:val="right"/>
+      <w:pPr>
+        <w:ind w:left="4320" w:hanging="180"/>
+      </w:pPr>
+    </w:lvl>
+    <w:lvl w:ilvl="6" w:tplc="0409000F" w:tentative="1">
+      <w:start w:val="1"/>
+      <w:numFmt w:val="decimal"/>
+      <w:lvlText w:val="%7."/>
+      <w:lvlJc w:val="left"/>
+      <w:pPr>
+        <w:ind w:left="5040" w:hanging="360"/>
+      </w:pPr>
+    </w:lvl>
+    <w:lvl w:ilvl="7" w:tplc="04090019" w:tentative="1">
+      <w:start w:val="1"/>
+      <w:numFmt w:val="lowerLetter"/>
+      <w:lvlText w:val="%8."/>
+      <w:lvlJc w:val="left"/>
+      <w:pPr>
+        <w:ind w:left="5760" w:hanging="360"/>
+      </w:pPr>
+    </w:lvl>
+    <w:lvl w:ilvl="8" w:tplc="0409001B" w:tentative="1">
+      <w:start w:val="1"/>
+      <w:numFmt w:val="lowerRoman"/>
+      <w:lvlText w:val="%9."/>
+      <w:lvlJc w:val="right"/>
+      <w:pPr>
+        <w:ind w:left="6480" w:hanging="180"/>
+      </w:pPr>
+    </w:lvl>
+  </w:abstractNum>
+  <w:abstractNum w:abstractNumId="7" w15:restartNumberingAfterBreak="0">
     <w:nsid w:val="6E114122"/>
     <w:multiLevelType w:val="hybridMultilevel"/>
     <w:tmpl w:val="41C6B5C4"/>
@@ -2712,6 +4588,92 @@
       </w:pPr>
     </w:lvl>
     <w:lvl w:ilvl="8" w:tplc="0409001B" w:tentative="1">
+      <w:start w:val="1"/>
+      <w:numFmt w:val="lowerRoman"/>
+      <w:lvlText w:val="%9."/>
+      <w:lvlJc w:val="right"/>
+      <w:pPr>
+        <w:ind w:left="6480" w:hanging="180"/>
+      </w:pPr>
+    </w:lvl>
+  </w:abstractNum>
+  <w:abstractNum w:abstractNumId="8" w15:restartNumberingAfterBreak="0">
+    <w:nsid w:val="75FF035C"/>
+    <w:multiLevelType w:val="hybridMultilevel"/>
+    <w:tmpl w:val="C6647BF0"/>
+    <w:lvl w:ilvl="0" w:tplc="FFFFFFFF">
+      <w:start w:val="1"/>
+      <w:numFmt w:val="decimal"/>
+      <w:lvlText w:val="%1."/>
+      <w:lvlJc w:val="left"/>
+      <w:pPr>
+        <w:ind w:left="720" w:hanging="360"/>
+      </w:pPr>
+    </w:lvl>
+    <w:lvl w:ilvl="1" w:tplc="FFFFFFFF">
+      <w:start w:val="1"/>
+      <w:numFmt w:val="lowerLetter"/>
+      <w:lvlText w:val="%2."/>
+      <w:lvlJc w:val="left"/>
+      <w:pPr>
+        <w:ind w:left="1440" w:hanging="360"/>
+      </w:pPr>
+    </w:lvl>
+    <w:lvl w:ilvl="2" w:tplc="FFFFFFFF">
+      <w:start w:val="1"/>
+      <w:numFmt w:val="lowerRoman"/>
+      <w:lvlText w:val="%3."/>
+      <w:lvlJc w:val="right"/>
+      <w:pPr>
+        <w:ind w:left="2160" w:hanging="180"/>
+      </w:pPr>
+    </w:lvl>
+    <w:lvl w:ilvl="3" w:tplc="FFFFFFFF">
+      <w:start w:val="1"/>
+      <w:numFmt w:val="decimal"/>
+      <w:lvlText w:val="%4."/>
+      <w:lvlJc w:val="left"/>
+      <w:pPr>
+        <w:ind w:left="2880" w:hanging="360"/>
+      </w:pPr>
+    </w:lvl>
+    <w:lvl w:ilvl="4" w:tplc="FFFFFFFF">
+      <w:start w:val="1"/>
+      <w:numFmt w:val="lowerLetter"/>
+      <w:lvlText w:val="%5."/>
+      <w:lvlJc w:val="left"/>
+      <w:pPr>
+        <w:ind w:left="3600" w:hanging="360"/>
+      </w:pPr>
+    </w:lvl>
+    <w:lvl w:ilvl="5" w:tplc="FFFFFFFF">
+      <w:start w:val="1"/>
+      <w:numFmt w:val="lowerRoman"/>
+      <w:lvlText w:val="%6."/>
+      <w:lvlJc w:val="right"/>
+      <w:pPr>
+        <w:ind w:left="4320" w:hanging="180"/>
+      </w:pPr>
+    </w:lvl>
+    <w:lvl w:ilvl="6" w:tplc="FFFFFFFF">
+      <w:start w:val="1"/>
+      <w:numFmt w:val="decimal"/>
+      <w:lvlText w:val="%7."/>
+      <w:lvlJc w:val="left"/>
+      <w:pPr>
+        <w:ind w:left="5040" w:hanging="360"/>
+      </w:pPr>
+    </w:lvl>
+    <w:lvl w:ilvl="7" w:tplc="FFFFFFFF">
+      <w:start w:val="1"/>
+      <w:numFmt w:val="lowerLetter"/>
+      <w:lvlText w:val="%8."/>
+      <w:lvlJc w:val="left"/>
+      <w:pPr>
+        <w:ind w:left="5760" w:hanging="360"/>
+      </w:pPr>
+    </w:lvl>
+    <w:lvl w:ilvl="8" w:tplc="FFFFFFFF">
       <w:start w:val="1"/>
       <w:numFmt w:val="lowerRoman"/>
       <w:lvlText w:val="%9."/>
@@ -2725,7 +4687,7 @@
     <w:abstractNumId w:val="2"/>
   </w:num>
   <w:num w:numId="2">
-    <w:abstractNumId w:val="4"/>
+    <w:abstractNumId w:val="7"/>
   </w:num>
   <w:num w:numId="3">
     <w:abstractNumId w:val="3"/>
@@ -2762,6 +4724,21 @@
   </w:num>
   <w:num w:numId="5">
     <w:abstractNumId w:val="0"/>
+  </w:num>
+  <w:num w:numId="6">
+    <w:abstractNumId w:val="4"/>
+  </w:num>
+  <w:num w:numId="7">
+    <w:abstractNumId w:val="1"/>
+  </w:num>
+  <w:num w:numId="8">
+    <w:abstractNumId w:val="5"/>
+  </w:num>
+  <w:num w:numId="9">
+    <w:abstractNumId w:val="8"/>
+  </w:num>
+  <w:num w:numId="10">
+    <w:abstractNumId w:val="6"/>
   </w:num>
 </w:numbering>
 </file>
@@ -3371,6 +5348,29 @@
       </w:tcPr>
     </w:tblStylePr>
   </w:style>
+  <w:style w:type="character" w:styleId="Hyperlink">
+    <w:name w:val="Hyperlink"/>
+    <w:basedOn w:val="DefaultParagraphFont"/>
+    <w:uiPriority w:val="99"/>
+    <w:unhideWhenUsed/>
+    <w:rsid w:val="00537CFB"/>
+    <w:rPr>
+      <w:color w:val="0563C1" w:themeColor="hyperlink"/>
+      <w:u w:val="single"/>
+    </w:rPr>
+  </w:style>
+  <w:style w:type="character" w:styleId="UnresolvedMention">
+    <w:name w:val="Unresolved Mention"/>
+    <w:basedOn w:val="DefaultParagraphFont"/>
+    <w:uiPriority w:val="99"/>
+    <w:semiHidden/>
+    <w:unhideWhenUsed/>
+    <w:rsid w:val="00537CFB"/>
+    <w:rPr>
+      <w:color w:val="605E5C"/>
+      <w:shd w:val="clear" w:color="auto" w:fill="E1DFDD"/>
+    </w:rPr>
+  </w:style>
 </w:styles>
 </file>
 
@@ -3491,8 +5491,10 @@
   </w:compat>
   <w:rsids>
     <w:rsidRoot w:val="003C5A40"/>
+    <w:rsid w:val="00180C70"/>
     <w:rsid w:val="003C5A40"/>
     <w:rsid w:val="005874C0"/>
+    <w:rsid w:val="0094292D"/>
     <w:rsid w:val="00AA39A0"/>
     <w:rsid w:val="00DC47C3"/>
   </w:rsids>

</xml_diff>

<commit_message>
Added first use case description
</commit_message>
<xml_diff>
--- a/Assignment_2/Assignment_2.docx
+++ b/Assignment_2/Assignment_2.docx
@@ -3770,7 +3770,9 @@
       </w:tblPr>
       <w:tblGrid>
         <w:gridCol w:w="1705"/>
-        <w:gridCol w:w="9270"/>
+        <w:gridCol w:w="540"/>
+        <w:gridCol w:w="1530"/>
+        <w:gridCol w:w="7200"/>
       </w:tblGrid>
       <w:tr>
         <w:trPr>
@@ -3780,9 +3782,6 @@
           <w:tcPr>
             <w:cnfStyle w:val="001000000000" w:firstRow="0" w:lastRow="0" w:firstColumn="1" w:lastColumn="0" w:oddVBand="0" w:evenVBand="0" w:oddHBand="0" w:evenHBand="0" w:firstRowFirstColumn="0" w:firstRowLastColumn="0" w:lastRowFirstColumn="0" w:lastRowLastColumn="0"/>
             <w:tcW w:w="1705" w:type="dxa"/>
-            <w:tcBorders>
-              <w:bottom w:val="single" w:sz="12" w:space="0" w:color="8EAADB"/>
-            </w:tcBorders>
           </w:tcPr>
           <w:p>
             <w:pPr>
@@ -3804,9 +3803,7 @@
         <w:tc>
           <w:tcPr>
             <w:tcW w:w="9270" w:type="dxa"/>
-            <w:tcBorders>
-              <w:bottom w:val="single" w:sz="12" w:space="0" w:color="8EAADB"/>
-            </w:tcBorders>
+            <w:gridSpan w:val="3"/>
           </w:tcPr>
           <w:p>
             <w:pPr>
@@ -3862,6 +3859,7 @@
         <w:tc>
           <w:tcPr>
             <w:tcW w:w="9270" w:type="dxa"/>
+            <w:gridSpan w:val="3"/>
           </w:tcPr>
           <w:p>
             <w:pPr>
@@ -3910,6 +3908,7 @@
         <w:tc>
           <w:tcPr>
             <w:tcW w:w="9270" w:type="dxa"/>
+            <w:gridSpan w:val="3"/>
           </w:tcPr>
           <w:p>
             <w:pPr>
@@ -3975,6 +3974,7 @@
         <w:tc>
           <w:tcPr>
             <w:tcW w:w="9270" w:type="dxa"/>
+            <w:gridSpan w:val="3"/>
           </w:tcPr>
           <w:p>
             <w:pPr>
@@ -3992,6 +3992,13 @@
                 <w:color w:val="0070C0"/>
               </w:rPr>
               <w:t>Game system allow communication between course instructor and students</w:t>
+            </w:r>
+            <w:r>
+              <w:rPr>
+                <w:rFonts w:eastAsia="Calibri" w:cs="Arial"/>
+                <w:color w:val="0070C0"/>
+              </w:rPr>
+              <w:t>.</w:t>
             </w:r>
           </w:p>
         </w:tc>
@@ -4023,6 +4030,7 @@
         <w:tc>
           <w:tcPr>
             <w:tcW w:w="9270" w:type="dxa"/>
+            <w:gridSpan w:val="3"/>
           </w:tcPr>
           <w:p>
             <w:pPr>
@@ -4041,6 +4049,1210 @@
               </w:rPr>
               <w:t>Both students and instructor perform effective communication</w:t>
             </w:r>
+            <w:r>
+              <w:rPr>
+                <w:rFonts w:eastAsia="Calibri" w:cs="Arial"/>
+                <w:color w:val="0070C0"/>
+              </w:rPr>
+              <w:t>.</w:t>
+            </w:r>
+          </w:p>
+        </w:tc>
+      </w:tr>
+      <w:tr>
+        <w:trPr>
+          <w:cnfStyle w:val="000000100000" w:firstRow="0" w:lastRow="0" w:firstColumn="0" w:lastColumn="0" w:oddVBand="0" w:evenVBand="0" w:oddHBand="1" w:evenHBand="0" w:firstRowFirstColumn="0" w:firstRowLastColumn="0" w:lastRowFirstColumn="0" w:lastRowLastColumn="0"/>
+          <w:trHeight w:val="146"/>
+        </w:trPr>
+        <w:tc>
+          <w:tcPr>
+            <w:cnfStyle w:val="001000000000" w:firstRow="0" w:lastRow="0" w:firstColumn="1" w:lastColumn="0" w:oddVBand="0" w:evenVBand="0" w:oddHBand="0" w:evenHBand="0" w:firstRowFirstColumn="0" w:firstRowLastColumn="0" w:lastRowFirstColumn="0" w:lastRowLastColumn="0"/>
+            <w:tcW w:w="1705" w:type="dxa"/>
+            <w:vMerge w:val="restart"/>
+          </w:tcPr>
+          <w:p>
+            <w:pPr>
+              <w:widowControl w:val="0"/>
+              <w:spacing w:after="0" w:line="240" w:lineRule="auto"/>
+              <w:rPr>
+                <w:rFonts w:eastAsia="Calibri" w:cs="Arial"/>
+                <w:color w:val="0070C0"/>
+              </w:rPr>
+            </w:pPr>
+            <w:r>
+              <w:rPr>
+                <w:rFonts w:eastAsia="Calibri" w:cs="Arial"/>
+                <w:color w:val="0070C0"/>
+              </w:rPr>
+              <w:t>Main scenario</w:t>
+            </w:r>
+          </w:p>
+        </w:tc>
+        <w:tc>
+          <w:tcPr>
+            <w:tcW w:w="540" w:type="dxa"/>
+          </w:tcPr>
+          <w:p>
+            <w:pPr>
+              <w:widowControl w:val="0"/>
+              <w:spacing w:after="0" w:line="240" w:lineRule="auto"/>
+              <w:cnfStyle w:val="000000100000" w:firstRow="0" w:lastRow="0" w:firstColumn="0" w:lastColumn="0" w:oddVBand="0" w:evenVBand="0" w:oddHBand="1" w:evenHBand="0" w:firstRowFirstColumn="0" w:firstRowLastColumn="0" w:lastRowFirstColumn="0" w:lastRowLastColumn="0"/>
+              <w:rPr>
+                <w:rFonts w:eastAsia="Calibri" w:cs="Arial"/>
+                <w:color w:val="0070C0"/>
+              </w:rPr>
+            </w:pPr>
+            <w:r>
+              <w:rPr>
+                <w:rFonts w:eastAsia="Calibri" w:cs="Arial"/>
+                <w:color w:val="0070C0"/>
+              </w:rPr>
+              <w:t>1.</w:t>
+            </w:r>
+          </w:p>
+        </w:tc>
+        <w:tc>
+          <w:tcPr>
+            <w:tcW w:w="1530" w:type="dxa"/>
+          </w:tcPr>
+          <w:p>
+            <w:pPr>
+              <w:widowControl w:val="0"/>
+              <w:spacing w:after="0" w:line="240" w:lineRule="auto"/>
+              <w:cnfStyle w:val="000000100000" w:firstRow="0" w:lastRow="0" w:firstColumn="0" w:lastColumn="0" w:oddVBand="0" w:evenVBand="0" w:oddHBand="1" w:evenHBand="0" w:firstRowFirstColumn="0" w:firstRowLastColumn="0" w:lastRowFirstColumn="0" w:lastRowLastColumn="0"/>
+              <w:rPr>
+                <w:rFonts w:eastAsia="Calibri" w:cs="Arial"/>
+                <w:color w:val="0070C0"/>
+              </w:rPr>
+            </w:pPr>
+            <w:r>
+              <w:rPr>
+                <w:rFonts w:eastAsia="Calibri" w:cs="Arial"/>
+                <w:color w:val="0070C0"/>
+              </w:rPr>
+              <w:t>Course instructor</w:t>
+            </w:r>
+            <w:r>
+              <w:rPr>
+                <w:rFonts w:eastAsia="Calibri" w:cs="Arial"/>
+                <w:color w:val="0070C0"/>
+              </w:rPr>
+              <w:t xml:space="preserve"> (CI)</w:t>
+            </w:r>
+          </w:p>
+        </w:tc>
+        <w:tc>
+          <w:tcPr>
+            <w:tcW w:w="7200" w:type="dxa"/>
+          </w:tcPr>
+          <w:p>
+            <w:pPr>
+              <w:widowControl w:val="0"/>
+              <w:spacing w:after="0" w:line="240" w:lineRule="auto"/>
+              <w:cnfStyle w:val="000000100000" w:firstRow="0" w:lastRow="0" w:firstColumn="0" w:lastColumn="0" w:oddVBand="0" w:evenVBand="0" w:oddHBand="1" w:evenHBand="0" w:firstRowFirstColumn="0" w:firstRowLastColumn="0" w:lastRowFirstColumn="0" w:lastRowLastColumn="0"/>
+              <w:rPr>
+                <w:rFonts w:eastAsia="Calibri" w:cs="Arial"/>
+                <w:color w:val="0070C0"/>
+              </w:rPr>
+            </w:pPr>
+            <w:r>
+              <w:rPr>
+                <w:rFonts w:eastAsia="Calibri" w:cs="Arial"/>
+                <w:color w:val="0070C0"/>
+              </w:rPr>
+              <w:t>Log in to the system</w:t>
+            </w:r>
+          </w:p>
+        </w:tc>
+      </w:tr>
+      <w:tr>
+        <w:trPr>
+          <w:trHeight w:val="144"/>
+        </w:trPr>
+        <w:tc>
+          <w:tcPr>
+            <w:cnfStyle w:val="001000000000" w:firstRow="0" w:lastRow="0" w:firstColumn="1" w:lastColumn="0" w:oddVBand="0" w:evenVBand="0" w:oddHBand="0" w:evenHBand="0" w:firstRowFirstColumn="0" w:firstRowLastColumn="0" w:lastRowFirstColumn="0" w:lastRowLastColumn="0"/>
+            <w:tcW w:w="1705" w:type="dxa"/>
+            <w:vMerge/>
+          </w:tcPr>
+          <w:p>
+            <w:pPr>
+              <w:widowControl w:val="0"/>
+              <w:spacing w:after="0" w:line="240" w:lineRule="auto"/>
+              <w:rPr>
+                <w:rFonts w:eastAsia="Calibri" w:cs="Arial"/>
+                <w:color w:val="0070C0"/>
+              </w:rPr>
+            </w:pPr>
+          </w:p>
+        </w:tc>
+        <w:tc>
+          <w:tcPr>
+            <w:tcW w:w="540" w:type="dxa"/>
+          </w:tcPr>
+          <w:p>
+            <w:pPr>
+              <w:widowControl w:val="0"/>
+              <w:spacing w:after="0" w:line="240" w:lineRule="auto"/>
+              <w:cnfStyle w:val="000000000000" w:firstRow="0" w:lastRow="0" w:firstColumn="0" w:lastColumn="0" w:oddVBand="0" w:evenVBand="0" w:oddHBand="0" w:evenHBand="0" w:firstRowFirstColumn="0" w:firstRowLastColumn="0" w:lastRowFirstColumn="0" w:lastRowLastColumn="0"/>
+              <w:rPr>
+                <w:rFonts w:eastAsia="Calibri" w:cs="Arial"/>
+                <w:color w:val="0070C0"/>
+              </w:rPr>
+            </w:pPr>
+            <w:r>
+              <w:rPr>
+                <w:rFonts w:eastAsia="Calibri" w:cs="Arial"/>
+                <w:color w:val="0070C0"/>
+              </w:rPr>
+              <w:t>2.</w:t>
+            </w:r>
+          </w:p>
+        </w:tc>
+        <w:tc>
+          <w:tcPr>
+            <w:tcW w:w="1530" w:type="dxa"/>
+          </w:tcPr>
+          <w:p>
+            <w:pPr>
+              <w:widowControl w:val="0"/>
+              <w:spacing w:after="0" w:line="240" w:lineRule="auto"/>
+              <w:cnfStyle w:val="000000000000" w:firstRow="0" w:lastRow="0" w:firstColumn="0" w:lastColumn="0" w:oddVBand="0" w:evenVBand="0" w:oddHBand="0" w:evenHBand="0" w:firstRowFirstColumn="0" w:firstRowLastColumn="0" w:lastRowFirstColumn="0" w:lastRowLastColumn="0"/>
+              <w:rPr>
+                <w:rFonts w:eastAsia="Calibri" w:cs="Arial"/>
+                <w:color w:val="0070C0"/>
+              </w:rPr>
+            </w:pPr>
+            <w:r>
+              <w:rPr>
+                <w:rFonts w:eastAsia="Calibri" w:cs="Arial"/>
+                <w:color w:val="0070C0"/>
+              </w:rPr>
+              <w:t>Game system</w:t>
+            </w:r>
+            <w:r>
+              <w:rPr>
+                <w:rFonts w:eastAsia="Calibri" w:cs="Arial"/>
+                <w:color w:val="0070C0"/>
+              </w:rPr>
+              <w:t xml:space="preserve"> (GS)</w:t>
+            </w:r>
+          </w:p>
+        </w:tc>
+        <w:tc>
+          <w:tcPr>
+            <w:tcW w:w="7200" w:type="dxa"/>
+          </w:tcPr>
+          <w:p>
+            <w:pPr>
+              <w:widowControl w:val="0"/>
+              <w:spacing w:after="0" w:line="240" w:lineRule="auto"/>
+              <w:cnfStyle w:val="000000000000" w:firstRow="0" w:lastRow="0" w:firstColumn="0" w:lastColumn="0" w:oddVBand="0" w:evenVBand="0" w:oddHBand="0" w:evenHBand="0" w:firstRowFirstColumn="0" w:firstRowLastColumn="0" w:lastRowFirstColumn="0" w:lastRowLastColumn="0"/>
+              <w:rPr>
+                <w:rFonts w:eastAsia="Calibri" w:cs="Arial"/>
+                <w:color w:val="0070C0"/>
+              </w:rPr>
+            </w:pPr>
+            <w:r>
+              <w:rPr>
+                <w:rFonts w:eastAsia="Calibri" w:cs="Arial"/>
+                <w:color w:val="0070C0"/>
+              </w:rPr>
+              <w:t xml:space="preserve">Check input credentials and deduce that the user is an instructor. Then </w:t>
+            </w:r>
+            <w:r>
+              <w:rPr>
+                <w:rFonts w:eastAsia="Calibri" w:cs="Arial"/>
+                <w:color w:val="0070C0"/>
+              </w:rPr>
+              <w:t>display</w:t>
+            </w:r>
+            <w:r>
+              <w:rPr>
+                <w:rFonts w:eastAsia="Calibri" w:cs="Arial"/>
+                <w:color w:val="0070C0"/>
+              </w:rPr>
+              <w:t xml:space="preserve"> the instructor dashboard.</w:t>
+            </w:r>
+          </w:p>
+        </w:tc>
+      </w:tr>
+      <w:tr>
+        <w:trPr>
+          <w:cnfStyle w:val="000000100000" w:firstRow="0" w:lastRow="0" w:firstColumn="0" w:lastColumn="0" w:oddVBand="0" w:evenVBand="0" w:oddHBand="1" w:evenHBand="0" w:firstRowFirstColumn="0" w:firstRowLastColumn="0" w:lastRowFirstColumn="0" w:lastRowLastColumn="0"/>
+          <w:trHeight w:val="144"/>
+        </w:trPr>
+        <w:tc>
+          <w:tcPr>
+            <w:cnfStyle w:val="001000000000" w:firstRow="0" w:lastRow="0" w:firstColumn="1" w:lastColumn="0" w:oddVBand="0" w:evenVBand="0" w:oddHBand="0" w:evenHBand="0" w:firstRowFirstColumn="0" w:firstRowLastColumn="0" w:lastRowFirstColumn="0" w:lastRowLastColumn="0"/>
+            <w:tcW w:w="1705" w:type="dxa"/>
+            <w:vMerge/>
+          </w:tcPr>
+          <w:p>
+            <w:pPr>
+              <w:widowControl w:val="0"/>
+              <w:spacing w:after="0" w:line="240" w:lineRule="auto"/>
+              <w:rPr>
+                <w:rFonts w:eastAsia="Calibri" w:cs="Arial"/>
+                <w:color w:val="0070C0"/>
+              </w:rPr>
+            </w:pPr>
+          </w:p>
+        </w:tc>
+        <w:tc>
+          <w:tcPr>
+            <w:tcW w:w="540" w:type="dxa"/>
+          </w:tcPr>
+          <w:p>
+            <w:pPr>
+              <w:widowControl w:val="0"/>
+              <w:spacing w:after="0" w:line="240" w:lineRule="auto"/>
+              <w:cnfStyle w:val="000000100000" w:firstRow="0" w:lastRow="0" w:firstColumn="0" w:lastColumn="0" w:oddVBand="0" w:evenVBand="0" w:oddHBand="1" w:evenHBand="0" w:firstRowFirstColumn="0" w:firstRowLastColumn="0" w:lastRowFirstColumn="0" w:lastRowLastColumn="0"/>
+              <w:rPr>
+                <w:rFonts w:eastAsia="Calibri" w:cs="Arial"/>
+                <w:color w:val="0070C0"/>
+              </w:rPr>
+            </w:pPr>
+            <w:r>
+              <w:rPr>
+                <w:rFonts w:eastAsia="Calibri" w:cs="Arial"/>
+                <w:color w:val="0070C0"/>
+              </w:rPr>
+              <w:t>3.</w:t>
+            </w:r>
+          </w:p>
+        </w:tc>
+        <w:tc>
+          <w:tcPr>
+            <w:tcW w:w="1530" w:type="dxa"/>
+          </w:tcPr>
+          <w:p>
+            <w:pPr>
+              <w:widowControl w:val="0"/>
+              <w:spacing w:after="0" w:line="240" w:lineRule="auto"/>
+              <w:cnfStyle w:val="000000100000" w:firstRow="0" w:lastRow="0" w:firstColumn="0" w:lastColumn="0" w:oddVBand="0" w:evenVBand="0" w:oddHBand="1" w:evenHBand="0" w:firstRowFirstColumn="0" w:firstRowLastColumn="0" w:lastRowFirstColumn="0" w:lastRowLastColumn="0"/>
+              <w:rPr>
+                <w:rFonts w:eastAsia="Calibri" w:cs="Arial"/>
+                <w:color w:val="0070C0"/>
+              </w:rPr>
+            </w:pPr>
+            <w:r>
+              <w:rPr>
+                <w:rFonts w:eastAsia="Calibri" w:cs="Arial"/>
+                <w:color w:val="0070C0"/>
+              </w:rPr>
+              <w:t>CI</w:t>
+            </w:r>
+          </w:p>
+        </w:tc>
+        <w:tc>
+          <w:tcPr>
+            <w:tcW w:w="7200" w:type="dxa"/>
+          </w:tcPr>
+          <w:p>
+            <w:pPr>
+              <w:widowControl w:val="0"/>
+              <w:spacing w:after="0" w:line="240" w:lineRule="auto"/>
+              <w:cnfStyle w:val="000000100000" w:firstRow="0" w:lastRow="0" w:firstColumn="0" w:lastColumn="0" w:oddVBand="0" w:evenVBand="0" w:oddHBand="1" w:evenHBand="0" w:firstRowFirstColumn="0" w:firstRowLastColumn="0" w:lastRowFirstColumn="0" w:lastRowLastColumn="0"/>
+              <w:rPr>
+                <w:rFonts w:eastAsia="Calibri" w:cs="Arial"/>
+                <w:color w:val="0070C0"/>
+              </w:rPr>
+            </w:pPr>
+            <w:r>
+              <w:rPr>
+                <w:rFonts w:eastAsia="Calibri" w:cs="Arial"/>
+                <w:color w:val="0070C0"/>
+              </w:rPr>
+              <w:t>Check if there is any student tried to reach the instructor.</w:t>
+            </w:r>
+          </w:p>
+        </w:tc>
+      </w:tr>
+      <w:tr>
+        <w:trPr>
+          <w:trHeight w:val="144"/>
+        </w:trPr>
+        <w:tc>
+          <w:tcPr>
+            <w:cnfStyle w:val="001000000000" w:firstRow="0" w:lastRow="0" w:firstColumn="1" w:lastColumn="0" w:oddVBand="0" w:evenVBand="0" w:oddHBand="0" w:evenHBand="0" w:firstRowFirstColumn="0" w:firstRowLastColumn="0" w:lastRowFirstColumn="0" w:lastRowLastColumn="0"/>
+            <w:tcW w:w="1705" w:type="dxa"/>
+            <w:vMerge/>
+          </w:tcPr>
+          <w:p>
+            <w:pPr>
+              <w:widowControl w:val="0"/>
+              <w:spacing w:after="0" w:line="240" w:lineRule="auto"/>
+              <w:rPr>
+                <w:rFonts w:eastAsia="Calibri" w:cs="Arial"/>
+                <w:color w:val="0070C0"/>
+              </w:rPr>
+            </w:pPr>
+          </w:p>
+        </w:tc>
+        <w:tc>
+          <w:tcPr>
+            <w:tcW w:w="540" w:type="dxa"/>
+          </w:tcPr>
+          <w:p>
+            <w:pPr>
+              <w:widowControl w:val="0"/>
+              <w:spacing w:after="0" w:line="240" w:lineRule="auto"/>
+              <w:cnfStyle w:val="000000000000" w:firstRow="0" w:lastRow="0" w:firstColumn="0" w:lastColumn="0" w:oddVBand="0" w:evenVBand="0" w:oddHBand="0" w:evenHBand="0" w:firstRowFirstColumn="0" w:firstRowLastColumn="0" w:lastRowFirstColumn="0" w:lastRowLastColumn="0"/>
+              <w:rPr>
+                <w:rFonts w:eastAsia="Calibri" w:cs="Arial"/>
+                <w:color w:val="0070C0"/>
+              </w:rPr>
+            </w:pPr>
+            <w:r>
+              <w:rPr>
+                <w:rFonts w:eastAsia="Calibri" w:cs="Arial"/>
+                <w:color w:val="0070C0"/>
+              </w:rPr>
+              <w:t>4.</w:t>
+            </w:r>
+          </w:p>
+        </w:tc>
+        <w:tc>
+          <w:tcPr>
+            <w:tcW w:w="1530" w:type="dxa"/>
+          </w:tcPr>
+          <w:p>
+            <w:pPr>
+              <w:widowControl w:val="0"/>
+              <w:spacing w:after="0" w:line="240" w:lineRule="auto"/>
+              <w:cnfStyle w:val="000000000000" w:firstRow="0" w:lastRow="0" w:firstColumn="0" w:lastColumn="0" w:oddVBand="0" w:evenVBand="0" w:oddHBand="0" w:evenHBand="0" w:firstRowFirstColumn="0" w:firstRowLastColumn="0" w:lastRowFirstColumn="0" w:lastRowLastColumn="0"/>
+              <w:rPr>
+                <w:rFonts w:eastAsia="Calibri" w:cs="Arial"/>
+                <w:color w:val="0070C0"/>
+              </w:rPr>
+            </w:pPr>
+            <w:r>
+              <w:rPr>
+                <w:rFonts w:eastAsia="Calibri" w:cs="Arial"/>
+                <w:color w:val="0070C0"/>
+              </w:rPr>
+              <w:t>GS</w:t>
+            </w:r>
+          </w:p>
+        </w:tc>
+        <w:tc>
+          <w:tcPr>
+            <w:tcW w:w="7200" w:type="dxa"/>
+          </w:tcPr>
+          <w:p>
+            <w:pPr>
+              <w:widowControl w:val="0"/>
+              <w:spacing w:after="0" w:line="240" w:lineRule="auto"/>
+              <w:cnfStyle w:val="000000000000" w:firstRow="0" w:lastRow="0" w:firstColumn="0" w:lastColumn="0" w:oddVBand="0" w:evenVBand="0" w:oddHBand="0" w:evenHBand="0" w:firstRowFirstColumn="0" w:firstRowLastColumn="0" w:lastRowFirstColumn="0" w:lastRowLastColumn="0"/>
+              <w:rPr>
+                <w:rFonts w:eastAsia="Calibri" w:cs="Arial"/>
+                <w:color w:val="0070C0"/>
+              </w:rPr>
+            </w:pPr>
+            <w:r>
+              <w:rPr>
+                <w:rFonts w:eastAsia="Calibri" w:cs="Arial"/>
+                <w:color w:val="0070C0"/>
+              </w:rPr>
+              <w:t>Provide a notification panel that contain chats from students.</w:t>
+            </w:r>
+          </w:p>
+        </w:tc>
+      </w:tr>
+      <w:tr>
+        <w:trPr>
+          <w:cnfStyle w:val="000000100000" w:firstRow="0" w:lastRow="0" w:firstColumn="0" w:lastColumn="0" w:oddVBand="0" w:evenVBand="0" w:oddHBand="1" w:evenHBand="0" w:firstRowFirstColumn="0" w:firstRowLastColumn="0" w:lastRowFirstColumn="0" w:lastRowLastColumn="0"/>
+          <w:trHeight w:val="144"/>
+        </w:trPr>
+        <w:tc>
+          <w:tcPr>
+            <w:cnfStyle w:val="001000000000" w:firstRow="0" w:lastRow="0" w:firstColumn="1" w:lastColumn="0" w:oddVBand="0" w:evenVBand="0" w:oddHBand="0" w:evenHBand="0" w:firstRowFirstColumn="0" w:firstRowLastColumn="0" w:lastRowFirstColumn="0" w:lastRowLastColumn="0"/>
+            <w:tcW w:w="1705" w:type="dxa"/>
+            <w:vMerge/>
+          </w:tcPr>
+          <w:p>
+            <w:pPr>
+              <w:widowControl w:val="0"/>
+              <w:spacing w:after="0" w:line="240" w:lineRule="auto"/>
+              <w:rPr>
+                <w:rFonts w:eastAsia="Calibri" w:cs="Arial"/>
+                <w:color w:val="0070C0"/>
+              </w:rPr>
+            </w:pPr>
+          </w:p>
+        </w:tc>
+        <w:tc>
+          <w:tcPr>
+            <w:tcW w:w="540" w:type="dxa"/>
+          </w:tcPr>
+          <w:p>
+            <w:pPr>
+              <w:widowControl w:val="0"/>
+              <w:spacing w:after="0" w:line="240" w:lineRule="auto"/>
+              <w:cnfStyle w:val="000000100000" w:firstRow="0" w:lastRow="0" w:firstColumn="0" w:lastColumn="0" w:oddVBand="0" w:evenVBand="0" w:oddHBand="1" w:evenHBand="0" w:firstRowFirstColumn="0" w:firstRowLastColumn="0" w:lastRowFirstColumn="0" w:lastRowLastColumn="0"/>
+              <w:rPr>
+                <w:rFonts w:eastAsia="Calibri" w:cs="Arial"/>
+                <w:color w:val="0070C0"/>
+              </w:rPr>
+            </w:pPr>
+            <w:r>
+              <w:rPr>
+                <w:rFonts w:eastAsia="Calibri" w:cs="Arial"/>
+                <w:color w:val="0070C0"/>
+              </w:rPr>
+              <w:t>5.</w:t>
+            </w:r>
+          </w:p>
+        </w:tc>
+        <w:tc>
+          <w:tcPr>
+            <w:tcW w:w="1530" w:type="dxa"/>
+          </w:tcPr>
+          <w:p>
+            <w:pPr>
+              <w:widowControl w:val="0"/>
+              <w:spacing w:after="0" w:line="240" w:lineRule="auto"/>
+              <w:cnfStyle w:val="000000100000" w:firstRow="0" w:lastRow="0" w:firstColumn="0" w:lastColumn="0" w:oddVBand="0" w:evenVBand="0" w:oddHBand="1" w:evenHBand="0" w:firstRowFirstColumn="0" w:firstRowLastColumn="0" w:lastRowFirstColumn="0" w:lastRowLastColumn="0"/>
+              <w:rPr>
+                <w:rFonts w:eastAsia="Calibri" w:cs="Arial"/>
+                <w:color w:val="0070C0"/>
+              </w:rPr>
+            </w:pPr>
+            <w:r>
+              <w:rPr>
+                <w:rFonts w:eastAsia="Calibri" w:cs="Arial"/>
+                <w:color w:val="0070C0"/>
+              </w:rPr>
+              <w:t>CI</w:t>
+            </w:r>
+          </w:p>
+        </w:tc>
+        <w:tc>
+          <w:tcPr>
+            <w:tcW w:w="7200" w:type="dxa"/>
+          </w:tcPr>
+          <w:p>
+            <w:pPr>
+              <w:widowControl w:val="0"/>
+              <w:spacing w:after="0" w:line="240" w:lineRule="auto"/>
+              <w:cnfStyle w:val="000000100000" w:firstRow="0" w:lastRow="0" w:firstColumn="0" w:lastColumn="0" w:oddVBand="0" w:evenVBand="0" w:oddHBand="1" w:evenHBand="0" w:firstRowFirstColumn="0" w:firstRowLastColumn="0" w:lastRowFirstColumn="0" w:lastRowLastColumn="0"/>
+              <w:rPr>
+                <w:rFonts w:eastAsia="Calibri" w:cs="Arial"/>
+                <w:color w:val="0070C0"/>
+              </w:rPr>
+            </w:pPr>
+            <w:r>
+              <w:rPr>
+                <w:rFonts w:eastAsia="Calibri" w:cs="Arial"/>
+                <w:color w:val="0070C0"/>
+              </w:rPr>
+              <w:t>Read students inquiries and reply to them.</w:t>
+            </w:r>
+          </w:p>
+        </w:tc>
+      </w:tr>
+      <w:tr>
+        <w:trPr>
+          <w:trHeight w:val="144"/>
+        </w:trPr>
+        <w:tc>
+          <w:tcPr>
+            <w:cnfStyle w:val="001000000000" w:firstRow="0" w:lastRow="0" w:firstColumn="1" w:lastColumn="0" w:oddVBand="0" w:evenVBand="0" w:oddHBand="0" w:evenHBand="0" w:firstRowFirstColumn="0" w:firstRowLastColumn="0" w:lastRowFirstColumn="0" w:lastRowLastColumn="0"/>
+            <w:tcW w:w="1705" w:type="dxa"/>
+            <w:vMerge/>
+          </w:tcPr>
+          <w:p>
+            <w:pPr>
+              <w:widowControl w:val="0"/>
+              <w:spacing w:after="0" w:line="240" w:lineRule="auto"/>
+              <w:rPr>
+                <w:rFonts w:eastAsia="Calibri" w:cs="Arial"/>
+                <w:color w:val="0070C0"/>
+              </w:rPr>
+            </w:pPr>
+          </w:p>
+        </w:tc>
+        <w:tc>
+          <w:tcPr>
+            <w:tcW w:w="540" w:type="dxa"/>
+          </w:tcPr>
+          <w:p>
+            <w:pPr>
+              <w:widowControl w:val="0"/>
+              <w:spacing w:after="0" w:line="240" w:lineRule="auto"/>
+              <w:cnfStyle w:val="000000000000" w:firstRow="0" w:lastRow="0" w:firstColumn="0" w:lastColumn="0" w:oddVBand="0" w:evenVBand="0" w:oddHBand="0" w:evenHBand="0" w:firstRowFirstColumn="0" w:firstRowLastColumn="0" w:lastRowFirstColumn="0" w:lastRowLastColumn="0"/>
+              <w:rPr>
+                <w:rFonts w:eastAsia="Calibri" w:cs="Arial"/>
+                <w:color w:val="0070C0"/>
+              </w:rPr>
+            </w:pPr>
+            <w:r>
+              <w:rPr>
+                <w:rFonts w:eastAsia="Calibri" w:cs="Arial"/>
+                <w:color w:val="0070C0"/>
+              </w:rPr>
+              <w:t>6.</w:t>
+            </w:r>
+          </w:p>
+        </w:tc>
+        <w:tc>
+          <w:tcPr>
+            <w:tcW w:w="1530" w:type="dxa"/>
+          </w:tcPr>
+          <w:p>
+            <w:pPr>
+              <w:widowControl w:val="0"/>
+              <w:spacing w:after="0" w:line="240" w:lineRule="auto"/>
+              <w:cnfStyle w:val="000000000000" w:firstRow="0" w:lastRow="0" w:firstColumn="0" w:lastColumn="0" w:oddVBand="0" w:evenVBand="0" w:oddHBand="0" w:evenHBand="0" w:firstRowFirstColumn="0" w:firstRowLastColumn="0" w:lastRowFirstColumn="0" w:lastRowLastColumn="0"/>
+              <w:rPr>
+                <w:rFonts w:eastAsia="Calibri" w:cs="Arial"/>
+                <w:color w:val="0070C0"/>
+              </w:rPr>
+            </w:pPr>
+            <w:r>
+              <w:rPr>
+                <w:rFonts w:eastAsia="Calibri" w:cs="Arial"/>
+                <w:color w:val="0070C0"/>
+              </w:rPr>
+              <w:t>GS</w:t>
+            </w:r>
+          </w:p>
+        </w:tc>
+        <w:tc>
+          <w:tcPr>
+            <w:tcW w:w="7200" w:type="dxa"/>
+          </w:tcPr>
+          <w:p>
+            <w:pPr>
+              <w:widowControl w:val="0"/>
+              <w:spacing w:after="0" w:line="240" w:lineRule="auto"/>
+              <w:cnfStyle w:val="000000000000" w:firstRow="0" w:lastRow="0" w:firstColumn="0" w:lastColumn="0" w:oddVBand="0" w:evenVBand="0" w:oddHBand="0" w:evenHBand="0" w:firstRowFirstColumn="0" w:firstRowLastColumn="0" w:lastRowFirstColumn="0" w:lastRowLastColumn="0"/>
+              <w:rPr>
+                <w:rFonts w:eastAsia="Calibri" w:cs="Arial"/>
+                <w:color w:val="0070C0"/>
+              </w:rPr>
+            </w:pPr>
+            <w:r>
+              <w:rPr>
+                <w:rFonts w:eastAsia="Calibri" w:cs="Arial"/>
+                <w:color w:val="0070C0"/>
+              </w:rPr>
+              <w:t xml:space="preserve">Provide a clear UI </w:t>
+            </w:r>
+            <w:r>
+              <w:rPr>
+                <w:rFonts w:eastAsia="Calibri" w:cs="Arial"/>
+                <w:color w:val="0070C0"/>
+              </w:rPr>
+              <w:t>that contain student name and his message. Then transmit the instructor’s answer and finally notify the student.</w:t>
+            </w:r>
+          </w:p>
+        </w:tc>
+      </w:tr>
+      <w:tr>
+        <w:trPr>
+          <w:cnfStyle w:val="000000100000" w:firstRow="0" w:lastRow="0" w:firstColumn="0" w:lastColumn="0" w:oddVBand="0" w:evenVBand="0" w:oddHBand="1" w:evenHBand="0" w:firstRowFirstColumn="0" w:firstRowLastColumn="0" w:lastRowFirstColumn="0" w:lastRowLastColumn="0"/>
+          <w:trHeight w:val="144"/>
+        </w:trPr>
+        <w:tc>
+          <w:tcPr>
+            <w:cnfStyle w:val="001000000000" w:firstRow="0" w:lastRow="0" w:firstColumn="1" w:lastColumn="0" w:oddVBand="0" w:evenVBand="0" w:oddHBand="0" w:evenHBand="0" w:firstRowFirstColumn="0" w:firstRowLastColumn="0" w:lastRowFirstColumn="0" w:lastRowLastColumn="0"/>
+            <w:tcW w:w="1705" w:type="dxa"/>
+            <w:vMerge/>
+          </w:tcPr>
+          <w:p>
+            <w:pPr>
+              <w:widowControl w:val="0"/>
+              <w:spacing w:after="0" w:line="240" w:lineRule="auto"/>
+              <w:rPr>
+                <w:rFonts w:eastAsia="Calibri" w:cs="Arial"/>
+                <w:color w:val="0070C0"/>
+              </w:rPr>
+            </w:pPr>
+          </w:p>
+        </w:tc>
+        <w:tc>
+          <w:tcPr>
+            <w:tcW w:w="540" w:type="dxa"/>
+          </w:tcPr>
+          <w:p>
+            <w:pPr>
+              <w:widowControl w:val="0"/>
+              <w:spacing w:after="0" w:line="240" w:lineRule="auto"/>
+              <w:cnfStyle w:val="000000100000" w:firstRow="0" w:lastRow="0" w:firstColumn="0" w:lastColumn="0" w:oddVBand="0" w:evenVBand="0" w:oddHBand="1" w:evenHBand="0" w:firstRowFirstColumn="0" w:firstRowLastColumn="0" w:lastRowFirstColumn="0" w:lastRowLastColumn="0"/>
+              <w:rPr>
+                <w:rFonts w:eastAsia="Calibri" w:cs="Arial"/>
+                <w:color w:val="0070C0"/>
+              </w:rPr>
+            </w:pPr>
+            <w:r>
+              <w:rPr>
+                <w:rFonts w:eastAsia="Calibri" w:cs="Arial"/>
+                <w:color w:val="0070C0"/>
+              </w:rPr>
+              <w:t>7.</w:t>
+            </w:r>
+          </w:p>
+        </w:tc>
+        <w:tc>
+          <w:tcPr>
+            <w:tcW w:w="1530" w:type="dxa"/>
+          </w:tcPr>
+          <w:p>
+            <w:pPr>
+              <w:widowControl w:val="0"/>
+              <w:spacing w:after="0" w:line="240" w:lineRule="auto"/>
+              <w:cnfStyle w:val="000000100000" w:firstRow="0" w:lastRow="0" w:firstColumn="0" w:lastColumn="0" w:oddVBand="0" w:evenVBand="0" w:oddHBand="1" w:evenHBand="0" w:firstRowFirstColumn="0" w:firstRowLastColumn="0" w:lastRowFirstColumn="0" w:lastRowLastColumn="0"/>
+              <w:rPr>
+                <w:rFonts w:eastAsia="Calibri" w:cs="Arial"/>
+                <w:color w:val="0070C0"/>
+              </w:rPr>
+            </w:pPr>
+            <w:r>
+              <w:rPr>
+                <w:rFonts w:eastAsia="Calibri" w:cs="Arial"/>
+                <w:color w:val="0070C0"/>
+              </w:rPr>
+              <w:t>CI</w:t>
+            </w:r>
+          </w:p>
+        </w:tc>
+        <w:tc>
+          <w:tcPr>
+            <w:tcW w:w="7200" w:type="dxa"/>
+          </w:tcPr>
+          <w:p>
+            <w:pPr>
+              <w:widowControl w:val="0"/>
+              <w:spacing w:after="0" w:line="240" w:lineRule="auto"/>
+              <w:cnfStyle w:val="000000100000" w:firstRow="0" w:lastRow="0" w:firstColumn="0" w:lastColumn="0" w:oddVBand="0" w:evenVBand="0" w:oddHBand="1" w:evenHBand="0" w:firstRowFirstColumn="0" w:firstRowLastColumn="0" w:lastRowFirstColumn="0" w:lastRowLastColumn="0"/>
+              <w:rPr>
+                <w:rFonts w:eastAsia="Calibri" w:cs="Arial"/>
+                <w:color w:val="0070C0"/>
+              </w:rPr>
+            </w:pPr>
+            <w:r>
+              <w:rPr>
+                <w:rFonts w:eastAsia="Calibri" w:cs="Arial"/>
+                <w:color w:val="0070C0"/>
+              </w:rPr>
+              <w:t>Send a global message to all students to notify them with latest changes.</w:t>
+            </w:r>
+          </w:p>
+        </w:tc>
+      </w:tr>
+      <w:tr>
+        <w:trPr>
+          <w:trHeight w:val="144"/>
+        </w:trPr>
+        <w:tc>
+          <w:tcPr>
+            <w:cnfStyle w:val="001000000000" w:firstRow="0" w:lastRow="0" w:firstColumn="1" w:lastColumn="0" w:oddVBand="0" w:evenVBand="0" w:oddHBand="0" w:evenHBand="0" w:firstRowFirstColumn="0" w:firstRowLastColumn="0" w:lastRowFirstColumn="0" w:lastRowLastColumn="0"/>
+            <w:tcW w:w="1705" w:type="dxa"/>
+            <w:vMerge/>
+          </w:tcPr>
+          <w:p>
+            <w:pPr>
+              <w:widowControl w:val="0"/>
+              <w:spacing w:after="0" w:line="240" w:lineRule="auto"/>
+              <w:rPr>
+                <w:rFonts w:eastAsia="Calibri" w:cs="Arial"/>
+                <w:color w:val="0070C0"/>
+              </w:rPr>
+            </w:pPr>
+          </w:p>
+        </w:tc>
+        <w:tc>
+          <w:tcPr>
+            <w:tcW w:w="540" w:type="dxa"/>
+          </w:tcPr>
+          <w:p>
+            <w:pPr>
+              <w:widowControl w:val="0"/>
+              <w:spacing w:after="0" w:line="240" w:lineRule="auto"/>
+              <w:cnfStyle w:val="000000000000" w:firstRow="0" w:lastRow="0" w:firstColumn="0" w:lastColumn="0" w:oddVBand="0" w:evenVBand="0" w:oddHBand="0" w:evenHBand="0" w:firstRowFirstColumn="0" w:firstRowLastColumn="0" w:lastRowFirstColumn="0" w:lastRowLastColumn="0"/>
+              <w:rPr>
+                <w:rFonts w:eastAsia="Calibri" w:cs="Arial"/>
+                <w:color w:val="0070C0"/>
+              </w:rPr>
+            </w:pPr>
+            <w:r>
+              <w:rPr>
+                <w:rFonts w:eastAsia="Calibri" w:cs="Arial"/>
+                <w:color w:val="0070C0"/>
+              </w:rPr>
+              <w:t>8.</w:t>
+            </w:r>
+          </w:p>
+        </w:tc>
+        <w:tc>
+          <w:tcPr>
+            <w:tcW w:w="1530" w:type="dxa"/>
+          </w:tcPr>
+          <w:p>
+            <w:pPr>
+              <w:widowControl w:val="0"/>
+              <w:spacing w:after="0" w:line="240" w:lineRule="auto"/>
+              <w:cnfStyle w:val="000000000000" w:firstRow="0" w:lastRow="0" w:firstColumn="0" w:lastColumn="0" w:oddVBand="0" w:evenVBand="0" w:oddHBand="0" w:evenHBand="0" w:firstRowFirstColumn="0" w:firstRowLastColumn="0" w:lastRowFirstColumn="0" w:lastRowLastColumn="0"/>
+              <w:rPr>
+                <w:rFonts w:eastAsia="Calibri" w:cs="Arial"/>
+                <w:color w:val="0070C0"/>
+              </w:rPr>
+            </w:pPr>
+            <w:r>
+              <w:rPr>
+                <w:rFonts w:eastAsia="Calibri" w:cs="Arial"/>
+                <w:color w:val="0070C0"/>
+              </w:rPr>
+              <w:t>GS</w:t>
+            </w:r>
+          </w:p>
+        </w:tc>
+        <w:tc>
+          <w:tcPr>
+            <w:tcW w:w="7200" w:type="dxa"/>
+          </w:tcPr>
+          <w:p>
+            <w:pPr>
+              <w:widowControl w:val="0"/>
+              <w:spacing w:after="0" w:line="240" w:lineRule="auto"/>
+              <w:cnfStyle w:val="000000000000" w:firstRow="0" w:lastRow="0" w:firstColumn="0" w:lastColumn="0" w:oddVBand="0" w:evenVBand="0" w:oddHBand="0" w:evenHBand="0" w:firstRowFirstColumn="0" w:firstRowLastColumn="0" w:lastRowFirstColumn="0" w:lastRowLastColumn="0"/>
+              <w:rPr>
+                <w:rFonts w:eastAsia="Calibri" w:cs="Arial"/>
+                <w:color w:val="0070C0"/>
+              </w:rPr>
+            </w:pPr>
+            <w:r>
+              <w:rPr>
+                <w:rFonts w:eastAsia="Calibri" w:cs="Arial"/>
+                <w:color w:val="0070C0"/>
+              </w:rPr>
+              <w:t xml:space="preserve">Provide a global message option that broadcasts instructor’s message across chat server. </w:t>
+            </w:r>
+          </w:p>
+        </w:tc>
+      </w:tr>
+      <w:tr>
+        <w:trPr>
+          <w:cnfStyle w:val="000000100000" w:firstRow="0" w:lastRow="0" w:firstColumn="0" w:lastColumn="0" w:oddVBand="0" w:evenVBand="0" w:oddHBand="1" w:evenHBand="0" w:firstRowFirstColumn="0" w:firstRowLastColumn="0" w:lastRowFirstColumn="0" w:lastRowLastColumn="0"/>
+          <w:trHeight w:val="144"/>
+        </w:trPr>
+        <w:tc>
+          <w:tcPr>
+            <w:cnfStyle w:val="001000000000" w:firstRow="0" w:lastRow="0" w:firstColumn="1" w:lastColumn="0" w:oddVBand="0" w:evenVBand="0" w:oddHBand="0" w:evenHBand="0" w:firstRowFirstColumn="0" w:firstRowLastColumn="0" w:lastRowFirstColumn="0" w:lastRowLastColumn="0"/>
+            <w:tcW w:w="1705" w:type="dxa"/>
+            <w:vMerge/>
+          </w:tcPr>
+          <w:p>
+            <w:pPr>
+              <w:widowControl w:val="0"/>
+              <w:spacing w:after="0" w:line="240" w:lineRule="auto"/>
+              <w:rPr>
+                <w:rFonts w:eastAsia="Calibri" w:cs="Arial"/>
+                <w:color w:val="0070C0"/>
+              </w:rPr>
+            </w:pPr>
+          </w:p>
+        </w:tc>
+        <w:tc>
+          <w:tcPr>
+            <w:tcW w:w="540" w:type="dxa"/>
+          </w:tcPr>
+          <w:p>
+            <w:pPr>
+              <w:widowControl w:val="0"/>
+              <w:spacing w:after="0" w:line="240" w:lineRule="auto"/>
+              <w:cnfStyle w:val="000000100000" w:firstRow="0" w:lastRow="0" w:firstColumn="0" w:lastColumn="0" w:oddVBand="0" w:evenVBand="0" w:oddHBand="1" w:evenHBand="0" w:firstRowFirstColumn="0" w:firstRowLastColumn="0" w:lastRowFirstColumn="0" w:lastRowLastColumn="0"/>
+              <w:rPr>
+                <w:rFonts w:eastAsia="Calibri" w:cs="Arial"/>
+                <w:color w:val="0070C0"/>
+              </w:rPr>
+            </w:pPr>
+          </w:p>
+        </w:tc>
+        <w:tc>
+          <w:tcPr>
+            <w:tcW w:w="1530" w:type="dxa"/>
+          </w:tcPr>
+          <w:p>
+            <w:pPr>
+              <w:widowControl w:val="0"/>
+              <w:spacing w:after="0" w:line="240" w:lineRule="auto"/>
+              <w:cnfStyle w:val="000000100000" w:firstRow="0" w:lastRow="0" w:firstColumn="0" w:lastColumn="0" w:oddVBand="0" w:evenVBand="0" w:oddHBand="1" w:evenHBand="0" w:firstRowFirstColumn="0" w:firstRowLastColumn="0" w:lastRowFirstColumn="0" w:lastRowLastColumn="0"/>
+              <w:rPr>
+                <w:rFonts w:eastAsia="Calibri" w:cs="Arial"/>
+                <w:color w:val="0070C0"/>
+              </w:rPr>
+            </w:pPr>
+          </w:p>
+        </w:tc>
+        <w:tc>
+          <w:tcPr>
+            <w:tcW w:w="7200" w:type="dxa"/>
+          </w:tcPr>
+          <w:p>
+            <w:pPr>
+              <w:widowControl w:val="0"/>
+              <w:spacing w:after="0" w:line="240" w:lineRule="auto"/>
+              <w:cnfStyle w:val="000000100000" w:firstRow="0" w:lastRow="0" w:firstColumn="0" w:lastColumn="0" w:oddVBand="0" w:evenVBand="0" w:oddHBand="1" w:evenHBand="0" w:firstRowFirstColumn="0" w:firstRowLastColumn="0" w:lastRowFirstColumn="0" w:lastRowLastColumn="0"/>
+              <w:rPr>
+                <w:rFonts w:eastAsia="Calibri" w:cs="Arial"/>
+                <w:color w:val="0070C0"/>
+              </w:rPr>
+            </w:pPr>
+          </w:p>
+        </w:tc>
+      </w:tr>
+      <w:tr>
+        <w:trPr>
+          <w:trHeight w:val="144"/>
+        </w:trPr>
+        <w:tc>
+          <w:tcPr>
+            <w:cnfStyle w:val="001000000000" w:firstRow="0" w:lastRow="0" w:firstColumn="1" w:lastColumn="0" w:oddVBand="0" w:evenVBand="0" w:oddHBand="0" w:evenHBand="0" w:firstRowFirstColumn="0" w:firstRowLastColumn="0" w:lastRowFirstColumn="0" w:lastRowLastColumn="0"/>
+            <w:tcW w:w="1705" w:type="dxa"/>
+            <w:vMerge/>
+          </w:tcPr>
+          <w:p>
+            <w:pPr>
+              <w:widowControl w:val="0"/>
+              <w:spacing w:after="0" w:line="240" w:lineRule="auto"/>
+              <w:rPr>
+                <w:rFonts w:eastAsia="Calibri" w:cs="Arial"/>
+                <w:color w:val="0070C0"/>
+              </w:rPr>
+            </w:pPr>
+          </w:p>
+        </w:tc>
+        <w:tc>
+          <w:tcPr>
+            <w:tcW w:w="540" w:type="dxa"/>
+          </w:tcPr>
+          <w:p>
+            <w:pPr>
+              <w:widowControl w:val="0"/>
+              <w:spacing w:after="0" w:line="240" w:lineRule="auto"/>
+              <w:cnfStyle w:val="000000000000" w:firstRow="0" w:lastRow="0" w:firstColumn="0" w:lastColumn="0" w:oddVBand="0" w:evenVBand="0" w:oddHBand="0" w:evenHBand="0" w:firstRowFirstColumn="0" w:firstRowLastColumn="0" w:lastRowFirstColumn="0" w:lastRowLastColumn="0"/>
+              <w:rPr>
+                <w:rFonts w:eastAsia="Calibri" w:cs="Arial"/>
+                <w:color w:val="0070C0"/>
+              </w:rPr>
+            </w:pPr>
+          </w:p>
+        </w:tc>
+        <w:tc>
+          <w:tcPr>
+            <w:tcW w:w="1530" w:type="dxa"/>
+          </w:tcPr>
+          <w:p>
+            <w:pPr>
+              <w:widowControl w:val="0"/>
+              <w:spacing w:after="0" w:line="240" w:lineRule="auto"/>
+              <w:cnfStyle w:val="000000000000" w:firstRow="0" w:lastRow="0" w:firstColumn="0" w:lastColumn="0" w:oddVBand="0" w:evenVBand="0" w:oddHBand="0" w:evenHBand="0" w:firstRowFirstColumn="0" w:firstRowLastColumn="0" w:lastRowFirstColumn="0" w:lastRowLastColumn="0"/>
+              <w:rPr>
+                <w:rFonts w:eastAsia="Calibri" w:cs="Arial"/>
+                <w:color w:val="0070C0"/>
+              </w:rPr>
+            </w:pPr>
+          </w:p>
+        </w:tc>
+        <w:tc>
+          <w:tcPr>
+            <w:tcW w:w="7200" w:type="dxa"/>
+          </w:tcPr>
+          <w:p>
+            <w:pPr>
+              <w:widowControl w:val="0"/>
+              <w:spacing w:after="0" w:line="240" w:lineRule="auto"/>
+              <w:cnfStyle w:val="000000000000" w:firstRow="0" w:lastRow="0" w:firstColumn="0" w:lastColumn="0" w:oddVBand="0" w:evenVBand="0" w:oddHBand="0" w:evenHBand="0" w:firstRowFirstColumn="0" w:firstRowLastColumn="0" w:lastRowFirstColumn="0" w:lastRowLastColumn="0"/>
+              <w:rPr>
+                <w:rFonts w:eastAsia="Calibri" w:cs="Arial"/>
+                <w:color w:val="0070C0"/>
+              </w:rPr>
+            </w:pPr>
+          </w:p>
+        </w:tc>
+      </w:tr>
+      <w:tr>
+        <w:trPr>
+          <w:cnfStyle w:val="000000100000" w:firstRow="0" w:lastRow="0" w:firstColumn="0" w:lastColumn="0" w:oddVBand="0" w:evenVBand="0" w:oddHBand="1" w:evenHBand="0" w:firstRowFirstColumn="0" w:firstRowLastColumn="0" w:lastRowFirstColumn="0" w:lastRowLastColumn="0"/>
+          <w:trHeight w:val="144"/>
+        </w:trPr>
+        <w:tc>
+          <w:tcPr>
+            <w:cnfStyle w:val="001000000000" w:firstRow="0" w:lastRow="0" w:firstColumn="1" w:lastColumn="0" w:oddVBand="0" w:evenVBand="0" w:oddHBand="0" w:evenHBand="0" w:firstRowFirstColumn="0" w:firstRowLastColumn="0" w:lastRowFirstColumn="0" w:lastRowLastColumn="0"/>
+            <w:tcW w:w="1705" w:type="dxa"/>
+            <w:vMerge/>
+          </w:tcPr>
+          <w:p>
+            <w:pPr>
+              <w:widowControl w:val="0"/>
+              <w:spacing w:after="0" w:line="240" w:lineRule="auto"/>
+              <w:rPr>
+                <w:rFonts w:eastAsia="Calibri" w:cs="Arial"/>
+                <w:color w:val="0070C0"/>
+              </w:rPr>
+            </w:pPr>
+          </w:p>
+        </w:tc>
+        <w:tc>
+          <w:tcPr>
+            <w:tcW w:w="540" w:type="dxa"/>
+          </w:tcPr>
+          <w:p>
+            <w:pPr>
+              <w:widowControl w:val="0"/>
+              <w:spacing w:after="0" w:line="240" w:lineRule="auto"/>
+              <w:cnfStyle w:val="000000100000" w:firstRow="0" w:lastRow="0" w:firstColumn="0" w:lastColumn="0" w:oddVBand="0" w:evenVBand="0" w:oddHBand="1" w:evenHBand="0" w:firstRowFirstColumn="0" w:firstRowLastColumn="0" w:lastRowFirstColumn="0" w:lastRowLastColumn="0"/>
+              <w:rPr>
+                <w:rFonts w:eastAsia="Calibri" w:cs="Arial"/>
+                <w:color w:val="0070C0"/>
+              </w:rPr>
+            </w:pPr>
+          </w:p>
+        </w:tc>
+        <w:tc>
+          <w:tcPr>
+            <w:tcW w:w="1530" w:type="dxa"/>
+          </w:tcPr>
+          <w:p>
+            <w:pPr>
+              <w:widowControl w:val="0"/>
+              <w:spacing w:after="0" w:line="240" w:lineRule="auto"/>
+              <w:cnfStyle w:val="000000100000" w:firstRow="0" w:lastRow="0" w:firstColumn="0" w:lastColumn="0" w:oddVBand="0" w:evenVBand="0" w:oddHBand="1" w:evenHBand="0" w:firstRowFirstColumn="0" w:firstRowLastColumn="0" w:lastRowFirstColumn="0" w:lastRowLastColumn="0"/>
+              <w:rPr>
+                <w:rFonts w:eastAsia="Calibri" w:cs="Arial"/>
+                <w:color w:val="0070C0"/>
+              </w:rPr>
+            </w:pPr>
+          </w:p>
+        </w:tc>
+        <w:tc>
+          <w:tcPr>
+            <w:tcW w:w="7200" w:type="dxa"/>
+          </w:tcPr>
+          <w:p>
+            <w:pPr>
+              <w:widowControl w:val="0"/>
+              <w:spacing w:after="0" w:line="240" w:lineRule="auto"/>
+              <w:cnfStyle w:val="000000100000" w:firstRow="0" w:lastRow="0" w:firstColumn="0" w:lastColumn="0" w:oddVBand="0" w:evenVBand="0" w:oddHBand="1" w:evenHBand="0" w:firstRowFirstColumn="0" w:firstRowLastColumn="0" w:lastRowFirstColumn="0" w:lastRowLastColumn="0"/>
+              <w:rPr>
+                <w:rFonts w:eastAsia="Calibri" w:cs="Arial"/>
+                <w:color w:val="0070C0"/>
+              </w:rPr>
+            </w:pPr>
+          </w:p>
+        </w:tc>
+      </w:tr>
+      <w:tr>
+        <w:trPr>
+          <w:trHeight w:val="144"/>
+        </w:trPr>
+        <w:tc>
+          <w:tcPr>
+            <w:cnfStyle w:val="001000000000" w:firstRow="0" w:lastRow="0" w:firstColumn="1" w:lastColumn="0" w:oddVBand="0" w:evenVBand="0" w:oddHBand="0" w:evenHBand="0" w:firstRowFirstColumn="0" w:firstRowLastColumn="0" w:lastRowFirstColumn="0" w:lastRowLastColumn="0"/>
+            <w:tcW w:w="1705" w:type="dxa"/>
+            <w:vMerge/>
+          </w:tcPr>
+          <w:p>
+            <w:pPr>
+              <w:widowControl w:val="0"/>
+              <w:spacing w:after="0" w:line="240" w:lineRule="auto"/>
+              <w:rPr>
+                <w:rFonts w:eastAsia="Calibri" w:cs="Arial"/>
+                <w:color w:val="0070C0"/>
+              </w:rPr>
+            </w:pPr>
+          </w:p>
+        </w:tc>
+        <w:tc>
+          <w:tcPr>
+            <w:tcW w:w="540" w:type="dxa"/>
+          </w:tcPr>
+          <w:p>
+            <w:pPr>
+              <w:widowControl w:val="0"/>
+              <w:spacing w:after="0" w:line="240" w:lineRule="auto"/>
+              <w:cnfStyle w:val="000000000000" w:firstRow="0" w:lastRow="0" w:firstColumn="0" w:lastColumn="0" w:oddVBand="0" w:evenVBand="0" w:oddHBand="0" w:evenHBand="0" w:firstRowFirstColumn="0" w:firstRowLastColumn="0" w:lastRowFirstColumn="0" w:lastRowLastColumn="0"/>
+              <w:rPr>
+                <w:rFonts w:eastAsia="Calibri" w:cs="Arial"/>
+                <w:color w:val="0070C0"/>
+              </w:rPr>
+            </w:pPr>
+          </w:p>
+        </w:tc>
+        <w:tc>
+          <w:tcPr>
+            <w:tcW w:w="1530" w:type="dxa"/>
+          </w:tcPr>
+          <w:p>
+            <w:pPr>
+              <w:widowControl w:val="0"/>
+              <w:spacing w:after="0" w:line="240" w:lineRule="auto"/>
+              <w:cnfStyle w:val="000000000000" w:firstRow="0" w:lastRow="0" w:firstColumn="0" w:lastColumn="0" w:oddVBand="0" w:evenVBand="0" w:oddHBand="0" w:evenHBand="0" w:firstRowFirstColumn="0" w:firstRowLastColumn="0" w:lastRowFirstColumn="0" w:lastRowLastColumn="0"/>
+              <w:rPr>
+                <w:rFonts w:eastAsia="Calibri" w:cs="Arial"/>
+                <w:color w:val="0070C0"/>
+              </w:rPr>
+            </w:pPr>
+          </w:p>
+        </w:tc>
+        <w:tc>
+          <w:tcPr>
+            <w:tcW w:w="7200" w:type="dxa"/>
+          </w:tcPr>
+          <w:p>
+            <w:pPr>
+              <w:widowControl w:val="0"/>
+              <w:spacing w:after="0" w:line="240" w:lineRule="auto"/>
+              <w:cnfStyle w:val="000000000000" w:firstRow="0" w:lastRow="0" w:firstColumn="0" w:lastColumn="0" w:oddVBand="0" w:evenVBand="0" w:oddHBand="0" w:evenHBand="0" w:firstRowFirstColumn="0" w:firstRowLastColumn="0" w:lastRowFirstColumn="0" w:lastRowLastColumn="0"/>
+              <w:rPr>
+                <w:rFonts w:eastAsia="Calibri" w:cs="Arial"/>
+                <w:color w:val="0070C0"/>
+              </w:rPr>
+            </w:pPr>
+          </w:p>
+        </w:tc>
+      </w:tr>
+      <w:tr>
+        <w:trPr>
+          <w:cnfStyle w:val="000000100000" w:firstRow="0" w:lastRow="0" w:firstColumn="0" w:lastColumn="0" w:oddVBand="0" w:evenVBand="0" w:oddHBand="1" w:evenHBand="0" w:firstRowFirstColumn="0" w:firstRowLastColumn="0" w:lastRowFirstColumn="0" w:lastRowLastColumn="0"/>
+          <w:trHeight w:val="144"/>
+        </w:trPr>
+        <w:tc>
+          <w:tcPr>
+            <w:cnfStyle w:val="001000000000" w:firstRow="0" w:lastRow="0" w:firstColumn="1" w:lastColumn="0" w:oddVBand="0" w:evenVBand="0" w:oddHBand="0" w:evenHBand="0" w:firstRowFirstColumn="0" w:firstRowLastColumn="0" w:lastRowFirstColumn="0" w:lastRowLastColumn="0"/>
+            <w:tcW w:w="1705" w:type="dxa"/>
+            <w:vMerge/>
+          </w:tcPr>
+          <w:p>
+            <w:pPr>
+              <w:widowControl w:val="0"/>
+              <w:spacing w:after="0" w:line="240" w:lineRule="auto"/>
+              <w:rPr>
+                <w:rFonts w:eastAsia="Calibri" w:cs="Arial"/>
+                <w:color w:val="0070C0"/>
+              </w:rPr>
+            </w:pPr>
+          </w:p>
+        </w:tc>
+        <w:tc>
+          <w:tcPr>
+            <w:tcW w:w="540" w:type="dxa"/>
+          </w:tcPr>
+          <w:p>
+            <w:pPr>
+              <w:widowControl w:val="0"/>
+              <w:spacing w:after="0" w:line="240" w:lineRule="auto"/>
+              <w:cnfStyle w:val="000000100000" w:firstRow="0" w:lastRow="0" w:firstColumn="0" w:lastColumn="0" w:oddVBand="0" w:evenVBand="0" w:oddHBand="1" w:evenHBand="0" w:firstRowFirstColumn="0" w:firstRowLastColumn="0" w:lastRowFirstColumn="0" w:lastRowLastColumn="0"/>
+              <w:rPr>
+                <w:rFonts w:eastAsia="Calibri" w:cs="Arial"/>
+                <w:color w:val="0070C0"/>
+              </w:rPr>
+            </w:pPr>
+          </w:p>
+        </w:tc>
+        <w:tc>
+          <w:tcPr>
+            <w:tcW w:w="1530" w:type="dxa"/>
+          </w:tcPr>
+          <w:p>
+            <w:pPr>
+              <w:widowControl w:val="0"/>
+              <w:spacing w:after="0" w:line="240" w:lineRule="auto"/>
+              <w:cnfStyle w:val="000000100000" w:firstRow="0" w:lastRow="0" w:firstColumn="0" w:lastColumn="0" w:oddVBand="0" w:evenVBand="0" w:oddHBand="1" w:evenHBand="0" w:firstRowFirstColumn="0" w:firstRowLastColumn="0" w:lastRowFirstColumn="0" w:lastRowLastColumn="0"/>
+              <w:rPr>
+                <w:rFonts w:eastAsia="Calibri" w:cs="Arial"/>
+                <w:color w:val="0070C0"/>
+              </w:rPr>
+            </w:pPr>
+          </w:p>
+        </w:tc>
+        <w:tc>
+          <w:tcPr>
+            <w:tcW w:w="7200" w:type="dxa"/>
+          </w:tcPr>
+          <w:p>
+            <w:pPr>
+              <w:widowControl w:val="0"/>
+              <w:spacing w:after="0" w:line="240" w:lineRule="auto"/>
+              <w:cnfStyle w:val="000000100000" w:firstRow="0" w:lastRow="0" w:firstColumn="0" w:lastColumn="0" w:oddVBand="0" w:evenVBand="0" w:oddHBand="1" w:evenHBand="0" w:firstRowFirstColumn="0" w:firstRowLastColumn="0" w:lastRowFirstColumn="0" w:lastRowLastColumn="0"/>
+              <w:rPr>
+                <w:rFonts w:eastAsia="Calibri" w:cs="Arial"/>
+                <w:color w:val="0070C0"/>
+              </w:rPr>
+            </w:pPr>
+          </w:p>
+        </w:tc>
+      </w:tr>
+      <w:tr>
+        <w:trPr>
+          <w:trHeight w:val="144"/>
+        </w:trPr>
+        <w:tc>
+          <w:tcPr>
+            <w:cnfStyle w:val="001000000000" w:firstRow="0" w:lastRow="0" w:firstColumn="1" w:lastColumn="0" w:oddVBand="0" w:evenVBand="0" w:oddHBand="0" w:evenHBand="0" w:firstRowFirstColumn="0" w:firstRowLastColumn="0" w:lastRowFirstColumn="0" w:lastRowLastColumn="0"/>
+            <w:tcW w:w="1705" w:type="dxa"/>
+            <w:vMerge/>
+          </w:tcPr>
+          <w:p>
+            <w:pPr>
+              <w:widowControl w:val="0"/>
+              <w:spacing w:after="0" w:line="240" w:lineRule="auto"/>
+              <w:rPr>
+                <w:rFonts w:eastAsia="Calibri" w:cs="Arial"/>
+                <w:color w:val="0070C0"/>
+              </w:rPr>
+            </w:pPr>
+          </w:p>
+        </w:tc>
+        <w:tc>
+          <w:tcPr>
+            <w:tcW w:w="540" w:type="dxa"/>
+          </w:tcPr>
+          <w:p>
+            <w:pPr>
+              <w:widowControl w:val="0"/>
+              <w:spacing w:after="0" w:line="240" w:lineRule="auto"/>
+              <w:cnfStyle w:val="000000000000" w:firstRow="0" w:lastRow="0" w:firstColumn="0" w:lastColumn="0" w:oddVBand="0" w:evenVBand="0" w:oddHBand="0" w:evenHBand="0" w:firstRowFirstColumn="0" w:firstRowLastColumn="0" w:lastRowFirstColumn="0" w:lastRowLastColumn="0"/>
+              <w:rPr>
+                <w:rFonts w:eastAsia="Calibri" w:cs="Arial"/>
+                <w:color w:val="0070C0"/>
+              </w:rPr>
+            </w:pPr>
+          </w:p>
+        </w:tc>
+        <w:tc>
+          <w:tcPr>
+            <w:tcW w:w="1530" w:type="dxa"/>
+          </w:tcPr>
+          <w:p>
+            <w:pPr>
+              <w:widowControl w:val="0"/>
+              <w:spacing w:after="0" w:line="240" w:lineRule="auto"/>
+              <w:cnfStyle w:val="000000000000" w:firstRow="0" w:lastRow="0" w:firstColumn="0" w:lastColumn="0" w:oddVBand="0" w:evenVBand="0" w:oddHBand="0" w:evenHBand="0" w:firstRowFirstColumn="0" w:firstRowLastColumn="0" w:lastRowFirstColumn="0" w:lastRowLastColumn="0"/>
+              <w:rPr>
+                <w:rFonts w:eastAsia="Calibri" w:cs="Arial"/>
+                <w:color w:val="0070C0"/>
+              </w:rPr>
+            </w:pPr>
+          </w:p>
+        </w:tc>
+        <w:tc>
+          <w:tcPr>
+            <w:tcW w:w="7200" w:type="dxa"/>
+          </w:tcPr>
+          <w:p>
+            <w:pPr>
+              <w:widowControl w:val="0"/>
+              <w:spacing w:after="0" w:line="240" w:lineRule="auto"/>
+              <w:cnfStyle w:val="000000000000" w:firstRow="0" w:lastRow="0" w:firstColumn="0" w:lastColumn="0" w:oddVBand="0" w:evenVBand="0" w:oddHBand="0" w:evenHBand="0" w:firstRowFirstColumn="0" w:firstRowLastColumn="0" w:lastRowFirstColumn="0" w:lastRowLastColumn="0"/>
+              <w:rPr>
+                <w:rFonts w:eastAsia="Calibri" w:cs="Arial"/>
+                <w:color w:val="0070C0"/>
+              </w:rPr>
+            </w:pPr>
           </w:p>
         </w:tc>
       </w:tr>
@@ -4067,60 +5279,20 @@
                 <w:rFonts w:eastAsia="Calibri" w:cs="Arial"/>
                 <w:color w:val="0070C0"/>
               </w:rPr>
-              <w:t>Main scenario</w:t>
+              <w:t>extensions</w:t>
             </w:r>
           </w:p>
         </w:tc>
         <w:tc>
           <w:tcPr>
             <w:tcW w:w="9270" w:type="dxa"/>
+            <w:gridSpan w:val="3"/>
           </w:tcPr>
           <w:p>
             <w:pPr>
               <w:widowControl w:val="0"/>
               <w:spacing w:after="0" w:line="240" w:lineRule="auto"/>
               <w:cnfStyle w:val="000000100000" w:firstRow="0" w:lastRow="0" w:firstColumn="0" w:lastColumn="0" w:oddVBand="0" w:evenVBand="0" w:oddHBand="1" w:evenHBand="0" w:firstRowFirstColumn="0" w:firstRowLastColumn="0" w:lastRowFirstColumn="0" w:lastRowLastColumn="0"/>
-              <w:rPr>
-                <w:rFonts w:eastAsia="Calibri" w:cs="Arial"/>
-                <w:color w:val="0070C0"/>
-              </w:rPr>
-            </w:pPr>
-          </w:p>
-        </w:tc>
-      </w:tr>
-      <w:tr>
-        <w:tc>
-          <w:tcPr>
-            <w:cnfStyle w:val="001000000000" w:firstRow="0" w:lastRow="0" w:firstColumn="1" w:lastColumn="0" w:oddVBand="0" w:evenVBand="0" w:oddHBand="0" w:evenHBand="0" w:firstRowFirstColumn="0" w:firstRowLastColumn="0" w:lastRowFirstColumn="0" w:lastRowLastColumn="0"/>
-            <w:tcW w:w="1705" w:type="dxa"/>
-          </w:tcPr>
-          <w:p>
-            <w:pPr>
-              <w:widowControl w:val="0"/>
-              <w:spacing w:after="0" w:line="240" w:lineRule="auto"/>
-              <w:rPr>
-                <w:rFonts w:eastAsia="Calibri" w:cs="Arial"/>
-                <w:color w:val="0070C0"/>
-              </w:rPr>
-            </w:pPr>
-            <w:r>
-              <w:rPr>
-                <w:rFonts w:eastAsia="Calibri" w:cs="Arial"/>
-                <w:color w:val="0070C0"/>
-              </w:rPr>
-              <w:t>extensions</w:t>
-            </w:r>
-          </w:p>
-        </w:tc>
-        <w:tc>
-          <w:tcPr>
-            <w:tcW w:w="9270" w:type="dxa"/>
-          </w:tcPr>
-          <w:p>
-            <w:pPr>
-              <w:widowControl w:val="0"/>
-              <w:spacing w:after="0" w:line="240" w:lineRule="auto"/>
-              <w:cnfStyle w:val="000000000000" w:firstRow="0" w:lastRow="0" w:firstColumn="0" w:lastColumn="0" w:oddVBand="0" w:evenVBand="0" w:oddHBand="0" w:evenHBand="0" w:firstRowFirstColumn="0" w:firstRowLastColumn="0" w:lastRowFirstColumn="0" w:lastRowLastColumn="0"/>
               <w:rPr>
                 <w:rFonts w:ascii="Calibri" w:eastAsia="Calibri" w:hAnsi="Calibri" w:cs="Arial"/>
                 <w:color w:val="0070C0"/>

</xml_diff>